<commit_message>
Wstęp.Rzeczywistość rozszerzona i wirtualna.pierwsze dwa akapity
</commit_message>
<xml_diff>
--- a/PRACA INŻYNIERSKA.docx
+++ b/PRACA INŻYNIERSKA.docx
@@ -39,7 +39,7 @@
                     <a:blip r:embed="rId8" cstate="print">
                       <a:extLst>
                         <a:ext uri="{28A0092B-C50C-407E-A947-70E740481C1C}">
-                          <a14:useLocalDpi xmlns:a14="http://schemas.microsoft.com/office/drawing/2010/main" xmlns:wps="http://schemas.microsoft.com/office/word/2010/wordprocessingShape" xmlns:wpi="http://schemas.microsoft.com/office/word/2010/wordprocessingInk" xmlns:wpg="http://schemas.microsoft.com/office/word/2010/wordprocessingGroup" xmlns:w14="http://schemas.microsoft.com/office/word/2010/wordml" xmlns:w="http://schemas.openxmlformats.org/wordprocessingml/2006/main" xmlns:w10="urn:schemas-microsoft-com:office:word" xmlns:wp14="http://schemas.microsoft.com/office/word/2010/wordprocessingDrawing" xmlns:v="urn:schemas-microsoft-com:vml" xmlns:o="urn:schemas-microsoft-com:office:office" xmlns:mc="http://schemas.openxmlformats.org/markup-compatibility/2006" xmlns:wpc="http://schemas.microsoft.com/office/word/2010/wordprocessingCanvas" xmlns="" val="0"/>
+                          <a14:useLocalDpi xmlns="" xmlns:wpc="http://schemas.microsoft.com/office/word/2010/wordprocessingCanvas" xmlns:mc="http://schemas.openxmlformats.org/markup-compatibility/2006" xmlns:o="urn:schemas-microsoft-com:office:office" xmlns:v="urn:schemas-microsoft-com:vml" xmlns:wp14="http://schemas.microsoft.com/office/word/2010/wordprocessingDrawing" xmlns:w10="urn:schemas-microsoft-com:office:word" xmlns:w="http://schemas.openxmlformats.org/wordprocessingml/2006/main" xmlns:w14="http://schemas.microsoft.com/office/word/2010/wordml" xmlns:wpg="http://schemas.microsoft.com/office/word/2010/wordprocessingGroup" xmlns:wpi="http://schemas.microsoft.com/office/word/2010/wordprocessingInk" xmlns:wps="http://schemas.microsoft.com/office/word/2010/wordprocessingShape" xmlns:a14="http://schemas.microsoft.com/office/drawing/2010/main" val="0"/>
                         </a:ext>
                       </a:extLst>
                     </a:blip>
@@ -106,7 +106,7 @@
                     <a:blip r:embed="rId9" cstate="print">
                       <a:extLst>
                         <a:ext uri="{28A0092B-C50C-407E-A947-70E740481C1C}">
-                          <a14:useLocalDpi xmlns:a14="http://schemas.microsoft.com/office/drawing/2010/main" xmlns:wps="http://schemas.microsoft.com/office/word/2010/wordprocessingShape" xmlns:wpi="http://schemas.microsoft.com/office/word/2010/wordprocessingInk" xmlns:wpg="http://schemas.microsoft.com/office/word/2010/wordprocessingGroup" xmlns:w14="http://schemas.microsoft.com/office/word/2010/wordml" xmlns:w="http://schemas.openxmlformats.org/wordprocessingml/2006/main" xmlns:w10="urn:schemas-microsoft-com:office:word" xmlns:wp14="http://schemas.microsoft.com/office/word/2010/wordprocessingDrawing" xmlns:v="urn:schemas-microsoft-com:vml" xmlns:o="urn:schemas-microsoft-com:office:office" xmlns:mc="http://schemas.openxmlformats.org/markup-compatibility/2006" xmlns:wpc="http://schemas.microsoft.com/office/word/2010/wordprocessingCanvas" xmlns="" val="0"/>
+                          <a14:useLocalDpi xmlns="" xmlns:wpc="http://schemas.microsoft.com/office/word/2010/wordprocessingCanvas" xmlns:mc="http://schemas.openxmlformats.org/markup-compatibility/2006" xmlns:o="urn:schemas-microsoft-com:office:office" xmlns:v="urn:schemas-microsoft-com:vml" xmlns:wp14="http://schemas.microsoft.com/office/word/2010/wordprocessingDrawing" xmlns:w10="urn:schemas-microsoft-com:office:word" xmlns:w="http://schemas.openxmlformats.org/wordprocessingml/2006/main" xmlns:w14="http://schemas.microsoft.com/office/word/2010/wordml" xmlns:wpg="http://schemas.microsoft.com/office/word/2010/wordprocessingGroup" xmlns:wpi="http://schemas.microsoft.com/office/word/2010/wordprocessingInk" xmlns:wps="http://schemas.microsoft.com/office/word/2010/wordprocessingShape" xmlns:a14="http://schemas.microsoft.com/office/drawing/2010/main" val="0"/>
                         </a:ext>
                       </a:extLst>
                     </a:blip>
@@ -3595,206 +3595,226 @@
     <w:p/>
     <w:p>
       <w:r>
-        <w:t xml:space="preserve">Szybki rozwój technologii cyfrowych powoduje coraz większe zapotrzebowanie użytkowników na nowe i oryginalne rozwiązania. Aplikacje mobilne </w:t>
-      </w:r>
-      <w:r>
-        <w:t xml:space="preserve">coraz częściej </w:t>
-      </w:r>
-      <w:r>
-        <w:t xml:space="preserve">są wykorzystywane nie tylko do rozrywki, ale również tworzone są aby pomagać użytkownikom w ich codziennym życiu. Jednym z rozwiązań dzisiaj stosowanych jest rozszerzona i wirtualna rzeczywistość. Kiedyś – tylko w filmach science </w:t>
+        <w:t>Rzeczywistość rozszerzona (</w:t>
+      </w:r>
+      <w:r>
+        <w:rPr>
+          <w:i/>
+        </w:rPr>
+        <w:t>poszerzona rzeczywistość</w:t>
+      </w:r>
+      <w:r>
+        <w:t xml:space="preserve">, ang. </w:t>
       </w:r>
       <w:proofErr w:type="spellStart"/>
       <w:r>
-        <w:t>fiction</w:t>
+        <w:rPr>
+          <w:i/>
+        </w:rPr>
+        <w:t>augmented</w:t>
       </w:r>
       <w:proofErr w:type="spellEnd"/>
       <w:r>
-        <w:t xml:space="preserve">, teraz – w naszych telefonach. </w:t>
-      </w:r>
-      <w:r>
-        <w:t>Rozszerzona rzeczywistość zmienia nasz sposób widzenia świata. Wirtualna - tworzy ten świat od nowa.</w:t>
-      </w:r>
-    </w:p>
-    <w:p>
-      <w:r>
-        <w:t>Rzeczywistość rozszerzona (</w:t>
-      </w:r>
-      <w:r>
         <w:rPr>
           <w:i/>
         </w:rPr>
-        <w:t>poszerzona rzeczywistość</w:t>
-      </w:r>
-      <w:r>
-        <w:t xml:space="preserve">, ang. </w:t>
+        <w:t xml:space="preserve"> reality</w:t>
+      </w:r>
+      <w:r>
+        <w:t>) to metodologia pracy z systemami informatycznymi, polegająca na łączeniu świata rzeczywistego z obiektami pochodzącymi z świata wirtualnego.</w:t>
+      </w:r>
+      <w:r>
+        <w:t xml:space="preserve"> </w:t>
+      </w:r>
+      <w:r>
+        <w:t xml:space="preserve">Nakładanie informacji odbywa się </w:t>
+      </w:r>
+      <w:r>
+        <w:t xml:space="preserve">za pośrednictwem </w:t>
+      </w:r>
+      <w:r>
+        <w:rPr>
+          <w:i/>
+        </w:rPr>
+        <w:t>wirtualnej powłoki</w:t>
+      </w:r>
+      <w:r>
+        <w:t xml:space="preserve"> </w:t>
+      </w:r>
+      <w:r>
+        <w:t>i następuje w</w:t>
+      </w:r>
+      <w:r>
+        <w:t xml:space="preserve"> czasie rzeczywistym</w:t>
+      </w:r>
+      <w:r>
+        <w:t xml:space="preserve">. </w:t>
+      </w:r>
+      <w:r>
+        <w:t xml:space="preserve">Rzeczywistość rozszerzona zdobywa informacje o otoczeniu dzięki przetwarzaniu danych z kamery, czujników </w:t>
+      </w:r>
+      <w:r>
+        <w:t>lokalizacji</w:t>
+      </w:r>
+      <w:r>
+        <w:t xml:space="preserve"> (takich jak GPS lub poprzez wykonanie tzw. </w:t>
       </w:r>
       <w:proofErr w:type="spellStart"/>
       <w:r>
+        <w:t>trangulacji</w:t>
+      </w:r>
+      <w:proofErr w:type="spellEnd"/>
+      <w:r>
+        <w:t>) oraz dzięki odczyto</w:t>
+      </w:r>
+      <w:r>
+        <w:t>m z</w:t>
+      </w:r>
+      <w:r>
+        <w:t xml:space="preserve"> sensorów </w:t>
+      </w:r>
+      <w:r>
+        <w:t xml:space="preserve">położenia </w:t>
+      </w:r>
+      <w:r>
+        <w:t xml:space="preserve">mówiących np. o jego fizycznym położeniu względem powierzchni ziemi. </w:t>
+      </w:r>
+      <w:r>
+        <w:t>Dzięki temu g</w:t>
+      </w:r>
+      <w:r>
+        <w:t xml:space="preserve">enerowane </w:t>
+      </w:r>
+      <w:r>
+        <w:t xml:space="preserve">w ramach </w:t>
+      </w:r>
+      <w:r>
         <w:rPr>
           <w:i/>
         </w:rPr>
-        <w:t>augmented</w:t>
+        <w:t xml:space="preserve">wirtualnej </w:t>
+      </w:r>
+      <w:r>
+        <w:rPr>
+          <w:i/>
+        </w:rPr>
+        <w:t>powłoki</w:t>
+      </w:r>
+      <w:r>
+        <w:rPr>
+          <w:i/>
+        </w:rPr>
+        <w:t xml:space="preserve"> </w:t>
+      </w:r>
+      <w:r>
+        <w:t>rozszerzenia</w:t>
+      </w:r>
+      <w:r>
+        <w:t xml:space="preserve"> mogą przybierać </w:t>
+      </w:r>
+      <w:r>
+        <w:t>wszelaką</w:t>
+      </w:r>
+      <w:r>
+        <w:t xml:space="preserve"> postać. Poczynając od </w:t>
+      </w:r>
+      <w:r>
+        <w:t>prostych</w:t>
+      </w:r>
+      <w:r>
+        <w:t xml:space="preserve"> informacji </w:t>
+      </w:r>
+      <w:r>
+        <w:t>nałożonych</w:t>
+      </w:r>
+      <w:r>
+        <w:t xml:space="preserve"> </w:t>
+      </w:r>
+      <w:r>
+        <w:t xml:space="preserve">na świat rzeczywisty </w:t>
+      </w:r>
+      <w:r>
+        <w:t xml:space="preserve">(np. </w:t>
+      </w:r>
+      <w:r>
+        <w:t xml:space="preserve">nazwy ulic </w:t>
+      </w:r>
+      <w:r>
+        <w:t>lub</w:t>
+      </w:r>
+      <w:r>
+        <w:t xml:space="preserve"> </w:t>
+      </w:r>
+      <w:r>
+        <w:t>nawigacja</w:t>
+      </w:r>
+      <w:r>
+        <w:t>)</w:t>
+      </w:r>
+      <w:r>
+        <w:t xml:space="preserve"> aż do skomplikowanych obiektów</w:t>
+      </w:r>
+      <w:r>
+        <w:t xml:space="preserve"> </w:t>
+      </w:r>
+      <w:proofErr w:type="spellStart"/>
+      <w:r>
+        <w:t>fotorealistycznych</w:t>
       </w:r>
       <w:proofErr w:type="spellEnd"/>
       <w:r>
+        <w:t>, które wtapiają się w świat realny i tworzą z nim jedną całość (np. rekonstrukcje zniszczonych historyczn</w:t>
+      </w:r>
+      <w:r>
+        <w:t xml:space="preserve">ych budynków czy </w:t>
+      </w:r>
+      <w:r>
+        <w:t>symulacje militarne).</w:t>
+      </w:r>
+    </w:p>
+    <w:p>
+      <w:r>
+        <w:t>Rzeczywistoś</w:t>
+      </w:r>
+      <w:r>
+        <w:t>ć</w:t>
+      </w:r>
+      <w:r>
+        <w:t xml:space="preserve"> wirtualną (ang. </w:t>
+      </w:r>
+      <w:proofErr w:type="spellStart"/>
+      <w:r>
         <w:rPr>
           <w:i/>
         </w:rPr>
+        <w:t>virtual</w:t>
+      </w:r>
+      <w:proofErr w:type="spellEnd"/>
+      <w:r>
+        <w:rPr>
+          <w:i/>
+        </w:rPr>
         <w:t xml:space="preserve"> reality</w:t>
       </w:r>
       <w:r>
-        <w:t>) to metodologia pracy z systemami informatycznymi, polegająca na łączeniu świata rzeczywistego z obiektami pochodzącymi z świata wirtualnego.</w:t>
-      </w:r>
-      <w:r>
-        <w:t xml:space="preserve"> </w:t>
-      </w:r>
-      <w:r>
-        <w:t xml:space="preserve">Nakładanie informacji odbywa się </w:t>
-      </w:r>
-      <w:r>
-        <w:t xml:space="preserve">za pośrednictwem </w:t>
-      </w:r>
-      <w:r>
-        <w:rPr>
-          <w:i/>
-        </w:rPr>
-        <w:t>wirtualnej powłoki</w:t>
-      </w:r>
-      <w:r>
-        <w:t xml:space="preserve"> </w:t>
-      </w:r>
-      <w:r>
-        <w:t>i następuje w</w:t>
-      </w:r>
-      <w:r>
-        <w:t xml:space="preserve"> czasie rzeczywistym</w:t>
-      </w:r>
-      <w:r>
-        <w:t xml:space="preserve">. </w:t>
-      </w:r>
-      <w:r>
-        <w:t xml:space="preserve">Rzeczywistość rozszerzona zdobywa informacje o otoczeniu dzięki przetwarzaniu danych z kamery, czujników </w:t>
-      </w:r>
-      <w:r>
-        <w:t>lokalizacji</w:t>
-      </w:r>
-      <w:r>
-        <w:t xml:space="preserve"> (takich jak GPS lub poprzez wykonanie tzw. </w:t>
-      </w:r>
-      <w:proofErr w:type="spellStart"/>
-      <w:r>
-        <w:t>trangulacji</w:t>
-      </w:r>
-      <w:proofErr w:type="spellEnd"/>
-      <w:r>
-        <w:t>) oraz dzięki odczyto</w:t>
-      </w:r>
-      <w:r>
-        <w:t>m z</w:t>
-      </w:r>
-      <w:r>
-        <w:t xml:space="preserve"> sensorów </w:t>
-      </w:r>
-      <w:r>
-        <w:t xml:space="preserve">położenia </w:t>
-      </w:r>
-      <w:r>
-        <w:t xml:space="preserve">mówiących np. o jego fizycznym położeniu względem powierzchni ziemi. </w:t>
-      </w:r>
-      <w:r>
-        <w:t>Dzięki temu g</w:t>
-      </w:r>
-      <w:r>
-        <w:t xml:space="preserve">enerowane </w:t>
-      </w:r>
-      <w:r>
-        <w:t xml:space="preserve">w ramach </w:t>
-      </w:r>
-      <w:r>
-        <w:rPr>
-          <w:i/>
-        </w:rPr>
-        <w:t xml:space="preserve">wirtualnej </w:t>
-      </w:r>
-      <w:r>
-        <w:rPr>
-          <w:i/>
-        </w:rPr>
-        <w:t>powłoki</w:t>
-      </w:r>
-      <w:r>
-        <w:rPr>
-          <w:i/>
-        </w:rPr>
-        <w:t xml:space="preserve"> </w:t>
-      </w:r>
-      <w:r>
-        <w:t>rozszerzenia</w:t>
-      </w:r>
-      <w:r>
-        <w:t xml:space="preserve"> mogą przybierać </w:t>
-      </w:r>
-      <w:r>
-        <w:t>wszelaką</w:t>
-      </w:r>
-      <w:r>
-        <w:t xml:space="preserve"> postać. Poczynając od </w:t>
-      </w:r>
-      <w:r>
-        <w:t>prostych</w:t>
-      </w:r>
-      <w:r>
-        <w:t xml:space="preserve"> informacji </w:t>
-      </w:r>
-      <w:r>
-        <w:t>nałożonych</w:t>
-      </w:r>
-      <w:r>
-        <w:t xml:space="preserve"> </w:t>
-      </w:r>
-      <w:r>
-        <w:t xml:space="preserve">na świat rzeczywisty </w:t>
-      </w:r>
-      <w:r>
-        <w:t xml:space="preserve">(np. </w:t>
-      </w:r>
-      <w:r>
-        <w:t xml:space="preserve">nazwy ulic </w:t>
-      </w:r>
-      <w:r>
-        <w:t>lub</w:t>
-      </w:r>
-      <w:r>
-        <w:t xml:space="preserve"> </w:t>
-      </w:r>
-      <w:r>
-        <w:t>nawigacja</w:t>
-      </w:r>
-      <w:r>
         <w:t>)</w:t>
       </w:r>
       <w:r>
-        <w:t xml:space="preserve"> aż do skomplikowanych obiektów</w:t>
-      </w:r>
-      <w:r>
-        <w:t xml:space="preserve"> </w:t>
-      </w:r>
-      <w:proofErr w:type="spellStart"/>
-      <w:r>
-        <w:t>fotorealistycznych</w:t>
-      </w:r>
-      <w:proofErr w:type="spellEnd"/>
-      <w:r>
-        <w:t>, które wtapiają się w świat realny i tworzą z nim jedną całość (np. rekonstrukcje zniszczonych historyczn</w:t>
-      </w:r>
-      <w:r>
-        <w:t xml:space="preserve">ych budynków czy </w:t>
-      </w:r>
-      <w:r>
-        <w:t>symulacje militarne).</w:t>
-      </w:r>
-    </w:p>
-    <w:p/>
+        <w:t xml:space="preserve"> od </w:t>
+      </w:r>
+      <w:r>
+        <w:t xml:space="preserve">rzeczywistości rozszerzonej </w:t>
+      </w:r>
+      <w:r>
+        <w:t>odróżnia fakt niewchodzenia w interakcje z</w:t>
+      </w:r>
+      <w:r>
+        <w:t> </w:t>
+      </w:r>
+      <w:r>
+        <w:t>obiektami rzeczywistymi, poprzestając jedynie na wyświetlaniu generowanych komputerowo obiektów.</w:t>
+      </w:r>
+    </w:p>
     <w:p>
       <w:r>
         <w:t xml:space="preserve">W 1994 roku Paul </w:t>
@@ -3868,7 +3888,6 @@
           <w:noProof/>
           <w:lang w:eastAsia="pl-PL"/>
         </w:rPr>
-        <w:lastRenderedPageBreak/>
         <w:drawing>
           <wp:inline distT="0" distB="0" distL="0" distR="0">
             <wp:extent cx="4963218" cy="1095528"/>
@@ -3888,7 +3907,7 @@
                     <a:blip r:embed="rId10" cstate="print">
                       <a:extLst>
                         <a:ext uri="{28A0092B-C50C-407E-A947-70E740481C1C}">
-                          <a14:useLocalDpi xmlns:a14="http://schemas.microsoft.com/office/drawing/2010/main" xmlns:wps="http://schemas.microsoft.com/office/word/2010/wordprocessingShape" xmlns:wpi="http://schemas.microsoft.com/office/word/2010/wordprocessingInk" xmlns:wpg="http://schemas.microsoft.com/office/word/2010/wordprocessingGroup" xmlns:w14="http://schemas.microsoft.com/office/word/2010/wordml" xmlns:w="http://schemas.openxmlformats.org/wordprocessingml/2006/main" xmlns:w10="urn:schemas-microsoft-com:office:word" xmlns:wp14="http://schemas.microsoft.com/office/word/2010/wordprocessingDrawing" xmlns:v="urn:schemas-microsoft-com:vml" xmlns:o="urn:schemas-microsoft-com:office:office" xmlns:mc="http://schemas.openxmlformats.org/markup-compatibility/2006" xmlns:wpc="http://schemas.microsoft.com/office/word/2010/wordprocessingCanvas" xmlns="" val="0"/>
+                          <a14:useLocalDpi xmlns="" xmlns:wpc="http://schemas.microsoft.com/office/word/2010/wordprocessingCanvas" xmlns:mc="http://schemas.openxmlformats.org/markup-compatibility/2006" xmlns:o="urn:schemas-microsoft-com:office:office" xmlns:v="urn:schemas-microsoft-com:vml" xmlns:wp14="http://schemas.microsoft.com/office/word/2010/wordprocessingDrawing" xmlns:w10="urn:schemas-microsoft-com:office:word" xmlns:w="http://schemas.openxmlformats.org/wordprocessingml/2006/main" xmlns:w14="http://schemas.microsoft.com/office/word/2010/wordml" xmlns:wpg="http://schemas.microsoft.com/office/word/2010/wordprocessingGroup" xmlns:wpi="http://schemas.microsoft.com/office/word/2010/wordprocessingInk" xmlns:wps="http://schemas.microsoft.com/office/word/2010/wordprocessingShape" xmlns:a14="http://schemas.microsoft.com/office/drawing/2010/main" val="0"/>
                         </a:ext>
                       </a:extLst>
                     </a:blip>
@@ -3939,6 +3958,7 @@
     </w:p>
     <w:p>
       <w:r>
+        <w:lastRenderedPageBreak/>
         <w:t xml:space="preserve">Jeśli za jeden z końców schematu ciągłości przyjmiemy środowisko rzeczywiste, a drugi zaś za środowisko wirtualne, wtedy rozszerzona rzeczywistość umiejscowiona jest tuż przy środowisku rzeczywistym. Im bliżej systemowi do wirtualnej rzeczywistości, tym bardziej zredukowana jest liczba elementów rzeczywistych. Rzeczywistość może być „rozszerzana” o wirtualne obiekty, analogicznie do tego wirtualny świat może być „rozszerzany” przez rzeczywiste obiekty. </w:t>
       </w:r>
       <w:r>
@@ -3985,45 +4005,58 @@
       </w:pPr>
     </w:p>
     <w:p>
+      <w:r>
+        <w:t xml:space="preserve">Szybki rozwój technologii cyfrowych powoduje coraz większe zapotrzebowanie użytkowników na nowe i oryginalne rozwiązania. Aplikacje mobilne </w:t>
+      </w:r>
+      <w:r>
+        <w:t xml:space="preserve">coraz częściej </w:t>
+      </w:r>
+      <w:r>
+        <w:t xml:space="preserve">są wykorzystywane nie tylko do rozrywki, ale również tworzone są aby pomagać użytkownikom w ich codziennym życiu. Jednym z rozwiązań dzisiaj stosowanych jest rozszerzona i wirtualna rzeczywistość. Kiedyś – tylko w filmach science </w:t>
+      </w:r>
       <w:proofErr w:type="spellStart"/>
       <w:r>
-        <w:t>cośtam</w:t>
-      </w:r>
-      <w:bookmarkStart w:id="2" w:name="_GoBack"/>
+        <w:t>fiction</w:t>
+      </w:r>
+      <w:proofErr w:type="spellEnd"/>
+      <w:r>
+        <w:t xml:space="preserve">, teraz – w naszych telefonach. </w:t>
+      </w:r>
+      <w:r>
+        <w:t>Rozszerzona rzeczywistość zmienia nasz sposób widzenia świata. Wirtualna - tworzy ten świat od nowa.</w:t>
+      </w:r>
+    </w:p>
+    <w:p/>
+    <w:p>
+      <w:r>
+        <w:t xml:space="preserve">Pionierem w tej dziedzinie okazuje się być amerykańska firma Google, która jako jedna z pierwszych poważnie postanowiła zainwestować w projekt oparty o rzeczywistość rozszerzoną. Początkowo planowano uruchomienie programu Google Glass, jednak z powodu nie przewidzianych wcześniej ograniczeń ze strony interfejsów naturalnych, Google postanowiło wystartować z projektem Google </w:t>
+      </w:r>
+      <w:proofErr w:type="spellStart"/>
+      <w:r>
+        <w:t>Cardboard</w:t>
+      </w:r>
+      <w:proofErr w:type="spellEnd"/>
+      <w:r>
+        <w:t xml:space="preserve">. </w:t>
+      </w:r>
+    </w:p>
+    <w:p/>
+    <w:p>
+      <w:pPr>
+        <w:pStyle w:val="Nagwek2"/>
+      </w:pPr>
+      <w:r>
+        <w:t xml:space="preserve"> </w:t>
+      </w:r>
+      <w:bookmarkStart w:id="2" w:name="_Toc441172526"/>
+      <w:r>
+        <w:t xml:space="preserve">Google </w:t>
+      </w:r>
+      <w:proofErr w:type="spellStart"/>
+      <w:r>
+        <w:t>Cardboard</w:t>
+      </w:r>
       <w:bookmarkEnd w:id="2"/>
-      <w:proofErr w:type="spellEnd"/>
-    </w:p>
-    <w:p/>
-    <w:p>
-      <w:r>
-        <w:t xml:space="preserve">Pionierem w tej dziedzinie okazuje się być amerykańska firma Google, która jako jedna z pierwszych poważnie postanowiła zainwestować w projekt oparty o rzeczywistość rozszerzoną. Początkowo planowano uruchomienie programu Google Glass, jednak z powodu nie przewidzianych wcześniej ograniczeń ze strony interfejsów naturalnych, Google postanowiło wystartować z projektem Google </w:t>
-      </w:r>
-      <w:proofErr w:type="spellStart"/>
-      <w:r>
-        <w:t>Cardboard</w:t>
-      </w:r>
-      <w:proofErr w:type="spellEnd"/>
-      <w:r>
-        <w:t xml:space="preserve">. </w:t>
-      </w:r>
-    </w:p>
-    <w:p/>
-    <w:p>
-      <w:pPr>
-        <w:pStyle w:val="Nagwek2"/>
-      </w:pPr>
-      <w:r>
-        <w:t xml:space="preserve"> </w:t>
-      </w:r>
-      <w:bookmarkStart w:id="3" w:name="_Toc441172526"/>
-      <w:r>
-        <w:t xml:space="preserve">Google </w:t>
-      </w:r>
-      <w:proofErr w:type="spellStart"/>
-      <w:r>
-        <w:t>Cardboard</w:t>
-      </w:r>
-      <w:bookmarkEnd w:id="3"/>
       <w:proofErr w:type="spellEnd"/>
     </w:p>
     <w:p/>
@@ -4154,7 +4187,7 @@
                     <a:blip r:embed="rId11" cstate="print">
                       <a:extLst>
                         <a:ext uri="{28A0092B-C50C-407E-A947-70E740481C1C}">
-                          <a14:useLocalDpi xmlns:a14="http://schemas.microsoft.com/office/drawing/2010/main" xmlns:wps="http://schemas.microsoft.com/office/word/2010/wordprocessingShape" xmlns:wpi="http://schemas.microsoft.com/office/word/2010/wordprocessingInk" xmlns:wpg="http://schemas.microsoft.com/office/word/2010/wordprocessingGroup" xmlns:w14="http://schemas.microsoft.com/office/word/2010/wordml" xmlns:w="http://schemas.openxmlformats.org/wordprocessingml/2006/main" xmlns:w10="urn:schemas-microsoft-com:office:word" xmlns:wp14="http://schemas.microsoft.com/office/word/2010/wordprocessingDrawing" xmlns:v="urn:schemas-microsoft-com:vml" xmlns:o="urn:schemas-microsoft-com:office:office" xmlns:mc="http://schemas.openxmlformats.org/markup-compatibility/2006" xmlns:wpc="http://schemas.microsoft.com/office/word/2010/wordprocessingCanvas" xmlns="" val="0"/>
+                          <a14:useLocalDpi xmlns="" xmlns:wpc="http://schemas.microsoft.com/office/word/2010/wordprocessingCanvas" xmlns:mc="http://schemas.openxmlformats.org/markup-compatibility/2006" xmlns:o="urn:schemas-microsoft-com:office:office" xmlns:v="urn:schemas-microsoft-com:vml" xmlns:wp14="http://schemas.microsoft.com/office/word/2010/wordprocessingDrawing" xmlns:w10="urn:schemas-microsoft-com:office:word" xmlns:w="http://schemas.openxmlformats.org/wordprocessingml/2006/main" xmlns:w14="http://schemas.microsoft.com/office/word/2010/wordml" xmlns:wpg="http://schemas.microsoft.com/office/word/2010/wordprocessingGroup" xmlns:wpi="http://schemas.microsoft.com/office/word/2010/wordprocessingInk" xmlns:wps="http://schemas.microsoft.com/office/word/2010/wordprocessingShape" xmlns:a14="http://schemas.microsoft.com/office/drawing/2010/main" val="0"/>
                         </a:ext>
                       </a:extLst>
                     </a:blip>
@@ -4234,7 +4267,7 @@
                     <a:blip r:embed="rId12" cstate="print">
                       <a:extLst>
                         <a:ext uri="{28A0092B-C50C-407E-A947-70E740481C1C}">
-                          <a14:useLocalDpi xmlns:a14="http://schemas.microsoft.com/office/drawing/2010/main" xmlns:wps="http://schemas.microsoft.com/office/word/2010/wordprocessingShape" xmlns:wpi="http://schemas.microsoft.com/office/word/2010/wordprocessingInk" xmlns:wpg="http://schemas.microsoft.com/office/word/2010/wordprocessingGroup" xmlns:w14="http://schemas.microsoft.com/office/word/2010/wordml" xmlns:w="http://schemas.openxmlformats.org/wordprocessingml/2006/main" xmlns:w10="urn:schemas-microsoft-com:office:word" xmlns:wp14="http://schemas.microsoft.com/office/word/2010/wordprocessingDrawing" xmlns:v="urn:schemas-microsoft-com:vml" xmlns:o="urn:schemas-microsoft-com:office:office" xmlns:mc="http://schemas.openxmlformats.org/markup-compatibility/2006" xmlns:wpc="http://schemas.microsoft.com/office/word/2010/wordprocessingCanvas" xmlns="" val="0"/>
+                          <a14:useLocalDpi xmlns="" xmlns:wpc="http://schemas.microsoft.com/office/word/2010/wordprocessingCanvas" xmlns:mc="http://schemas.openxmlformats.org/markup-compatibility/2006" xmlns:o="urn:schemas-microsoft-com:office:office" xmlns:v="urn:schemas-microsoft-com:vml" xmlns:wp14="http://schemas.microsoft.com/office/word/2010/wordprocessingDrawing" xmlns:w10="urn:schemas-microsoft-com:office:word" xmlns:w="http://schemas.openxmlformats.org/wordprocessingml/2006/main" xmlns:w14="http://schemas.microsoft.com/office/word/2010/wordml" xmlns:wpg="http://schemas.microsoft.com/office/word/2010/wordprocessingGroup" xmlns:wpi="http://schemas.microsoft.com/office/word/2010/wordprocessingInk" xmlns:wps="http://schemas.microsoft.com/office/word/2010/wordprocessingShape" xmlns:a14="http://schemas.microsoft.com/office/drawing/2010/main" val="0"/>
                         </a:ext>
                       </a:extLst>
                     </a:blip>
@@ -4563,7 +4596,7 @@
       <w:pPr>
         <w:pStyle w:val="Nagwek1"/>
       </w:pPr>
-      <w:bookmarkStart w:id="4" w:name="_Toc441172527"/>
+      <w:bookmarkStart w:id="3" w:name="_Toc441172527"/>
       <w:r>
         <w:t>A</w:t>
       </w:r>
@@ -4574,25 +4607,25 @@
       <w:r>
         <w:t>FindMyMeal</w:t>
       </w:r>
+      <w:bookmarkEnd w:id="3"/>
+      <w:proofErr w:type="spellEnd"/>
+    </w:p>
+    <w:p/>
+    <w:p>
+      <w:pPr>
+        <w:pStyle w:val="Nagwek2"/>
+      </w:pPr>
+      <w:r>
+        <w:t xml:space="preserve"> </w:t>
+      </w:r>
+      <w:bookmarkStart w:id="4" w:name="_Toc441172528"/>
+      <w:r>
+        <w:t xml:space="preserve">Opis </w:t>
+      </w:r>
+      <w:r>
+        <w:t>aplikacji</w:t>
+      </w:r>
       <w:bookmarkEnd w:id="4"/>
-      <w:proofErr w:type="spellEnd"/>
-    </w:p>
-    <w:p/>
-    <w:p>
-      <w:pPr>
-        <w:pStyle w:val="Nagwek2"/>
-      </w:pPr>
-      <w:r>
-        <w:t xml:space="preserve"> </w:t>
-      </w:r>
-      <w:bookmarkStart w:id="5" w:name="_Toc441172528"/>
-      <w:r>
-        <w:t xml:space="preserve">Opis </w:t>
-      </w:r>
-      <w:r>
-        <w:t>aplikacji</w:t>
-      </w:r>
-      <w:bookmarkEnd w:id="5"/>
     </w:p>
     <w:p/>
     <w:p>
@@ -4759,11 +4792,11 @@
       <w:r>
         <w:t xml:space="preserve"> </w:t>
       </w:r>
-      <w:bookmarkStart w:id="6" w:name="_Toc441172529"/>
+      <w:bookmarkStart w:id="5" w:name="_Toc441172529"/>
       <w:r>
         <w:t>Diagram przypadków użycia</w:t>
       </w:r>
-      <w:bookmarkEnd w:id="6"/>
+      <w:bookmarkEnd w:id="5"/>
     </w:p>
     <w:p/>
     <w:p>
@@ -4806,7 +4839,7 @@
                     <a:blip r:embed="rId14" cstate="print">
                       <a:extLst>
                         <a:ext uri="{28A0092B-C50C-407E-A947-70E740481C1C}">
-                          <a14:useLocalDpi xmlns:a14="http://schemas.microsoft.com/office/drawing/2010/main" xmlns:wps="http://schemas.microsoft.com/office/word/2010/wordprocessingShape" xmlns:wpi="http://schemas.microsoft.com/office/word/2010/wordprocessingInk" xmlns:wpg="http://schemas.microsoft.com/office/word/2010/wordprocessingGroup" xmlns:w14="http://schemas.microsoft.com/office/word/2010/wordml" xmlns:w="http://schemas.openxmlformats.org/wordprocessingml/2006/main" xmlns:w10="urn:schemas-microsoft-com:office:word" xmlns:wp14="http://schemas.microsoft.com/office/word/2010/wordprocessingDrawing" xmlns:v="urn:schemas-microsoft-com:vml" xmlns:o="urn:schemas-microsoft-com:office:office" xmlns:mc="http://schemas.openxmlformats.org/markup-compatibility/2006" xmlns:wpc="http://schemas.microsoft.com/office/word/2010/wordprocessingCanvas" xmlns="" val="0"/>
+                          <a14:useLocalDpi xmlns="" xmlns:wpc="http://schemas.microsoft.com/office/word/2010/wordprocessingCanvas" xmlns:mc="http://schemas.openxmlformats.org/markup-compatibility/2006" xmlns:o="urn:schemas-microsoft-com:office:office" xmlns:v="urn:schemas-microsoft-com:vml" xmlns:wp14="http://schemas.microsoft.com/office/word/2010/wordprocessingDrawing" xmlns:w10="urn:schemas-microsoft-com:office:word" xmlns:w="http://schemas.openxmlformats.org/wordprocessingml/2006/main" xmlns:w14="http://schemas.microsoft.com/office/word/2010/wordml" xmlns:wpg="http://schemas.microsoft.com/office/word/2010/wordprocessingGroup" xmlns:wpi="http://schemas.microsoft.com/office/word/2010/wordprocessingInk" xmlns:wps="http://schemas.microsoft.com/office/word/2010/wordprocessingShape" xmlns:a14="http://schemas.microsoft.com/office/drawing/2010/main" val="0"/>
                         </a:ext>
                       </a:extLst>
                     </a:blip>
@@ -4898,11 +4931,11 @@
       <w:pPr>
         <w:pStyle w:val="Nagwek3"/>
       </w:pPr>
-      <w:bookmarkStart w:id="7" w:name="_Toc440296386"/>
+      <w:bookmarkStart w:id="6" w:name="_Toc440296386"/>
       <w:r>
         <w:t>Uruchomienie aplikacji</w:t>
       </w:r>
-      <w:bookmarkEnd w:id="7"/>
+      <w:bookmarkEnd w:id="6"/>
       <w:r>
         <w:t xml:space="preserve"> </w:t>
       </w:r>
@@ -4947,7 +4980,7 @@
                     <a:blip r:embed="rId15" cstate="print">
                       <a:extLst>
                         <a:ext uri="{28A0092B-C50C-407E-A947-70E740481C1C}">
-                          <a14:useLocalDpi xmlns:a14="http://schemas.microsoft.com/office/drawing/2010/main" xmlns:wps="http://schemas.microsoft.com/office/word/2010/wordprocessingShape" xmlns:wpi="http://schemas.microsoft.com/office/word/2010/wordprocessingInk" xmlns:wpg="http://schemas.microsoft.com/office/word/2010/wordprocessingGroup" xmlns:w14="http://schemas.microsoft.com/office/word/2010/wordml" xmlns:w="http://schemas.openxmlformats.org/wordprocessingml/2006/main" xmlns:w10="urn:schemas-microsoft-com:office:word" xmlns:wp14="http://schemas.microsoft.com/office/word/2010/wordprocessingDrawing" xmlns:v="urn:schemas-microsoft-com:vml" xmlns:o="urn:schemas-microsoft-com:office:office" xmlns:mc="http://schemas.openxmlformats.org/markup-compatibility/2006" xmlns:wpc="http://schemas.microsoft.com/office/word/2010/wordprocessingCanvas" xmlns="" val="0"/>
+                          <a14:useLocalDpi xmlns="" xmlns:wpc="http://schemas.microsoft.com/office/word/2010/wordprocessingCanvas" xmlns:mc="http://schemas.openxmlformats.org/markup-compatibility/2006" xmlns:o="urn:schemas-microsoft-com:office:office" xmlns:v="urn:schemas-microsoft-com:vml" xmlns:wp14="http://schemas.microsoft.com/office/word/2010/wordprocessingDrawing" xmlns:w10="urn:schemas-microsoft-com:office:word" xmlns:w="http://schemas.openxmlformats.org/wordprocessingml/2006/main" xmlns:w14="http://schemas.microsoft.com/office/word/2010/wordml" xmlns:wpg="http://schemas.microsoft.com/office/word/2010/wordprocessingGroup" xmlns:wpi="http://schemas.microsoft.com/office/word/2010/wordprocessingInk" xmlns:wps="http://schemas.microsoft.com/office/word/2010/wordprocessingShape" xmlns:a14="http://schemas.microsoft.com/office/drawing/2010/main" val="0"/>
                         </a:ext>
                       </a:extLst>
                     </a:blip>
@@ -4993,11 +5026,11 @@
       <w:pPr>
         <w:pStyle w:val="Nagwek3"/>
       </w:pPr>
-      <w:bookmarkStart w:id="8" w:name="_Toc440296387"/>
+      <w:bookmarkStart w:id="7" w:name="_Toc440296387"/>
       <w:r>
         <w:t>Menu główne</w:t>
       </w:r>
-      <w:bookmarkEnd w:id="8"/>
+      <w:bookmarkEnd w:id="7"/>
     </w:p>
     <w:p/>
     <w:p>
@@ -5102,7 +5135,7 @@
                     <a:blip r:embed="rId16" cstate="print">
                       <a:extLst>
                         <a:ext uri="{28A0092B-C50C-407E-A947-70E740481C1C}">
-                          <a14:useLocalDpi xmlns:a14="http://schemas.microsoft.com/office/drawing/2010/main" xmlns:wps="http://schemas.microsoft.com/office/word/2010/wordprocessingShape" xmlns:wpi="http://schemas.microsoft.com/office/word/2010/wordprocessingInk" xmlns:wpg="http://schemas.microsoft.com/office/word/2010/wordprocessingGroup" xmlns:w14="http://schemas.microsoft.com/office/word/2010/wordml" xmlns:w="http://schemas.openxmlformats.org/wordprocessingml/2006/main" xmlns:w10="urn:schemas-microsoft-com:office:word" xmlns:wp14="http://schemas.microsoft.com/office/word/2010/wordprocessingDrawing" xmlns:v="urn:schemas-microsoft-com:vml" xmlns:o="urn:schemas-microsoft-com:office:office" xmlns:mc="http://schemas.openxmlformats.org/markup-compatibility/2006" xmlns:wpc="http://schemas.microsoft.com/office/word/2010/wordprocessingCanvas" xmlns="" val="0"/>
+                          <a14:useLocalDpi xmlns="" xmlns:wpc="http://schemas.microsoft.com/office/word/2010/wordprocessingCanvas" xmlns:mc="http://schemas.openxmlformats.org/markup-compatibility/2006" xmlns:o="urn:schemas-microsoft-com:office:office" xmlns:v="urn:schemas-microsoft-com:vml" xmlns:wp14="http://schemas.microsoft.com/office/word/2010/wordprocessingDrawing" xmlns:w10="urn:schemas-microsoft-com:office:word" xmlns:w="http://schemas.openxmlformats.org/wordprocessingml/2006/main" xmlns:w14="http://schemas.microsoft.com/office/word/2010/wordml" xmlns:wpg="http://schemas.microsoft.com/office/word/2010/wordprocessingGroup" xmlns:wpi="http://schemas.microsoft.com/office/word/2010/wordprocessingInk" xmlns:wps="http://schemas.microsoft.com/office/word/2010/wordprocessingShape" xmlns:a14="http://schemas.microsoft.com/office/drawing/2010/main" val="0"/>
                         </a:ext>
                       </a:extLst>
                     </a:blip>
@@ -5187,7 +5220,7 @@
                     <a:blip r:embed="rId17" cstate="print">
                       <a:extLst>
                         <a:ext uri="{28A0092B-C50C-407E-A947-70E740481C1C}">
-                          <a14:useLocalDpi xmlns:a14="http://schemas.microsoft.com/office/drawing/2010/main" xmlns:wps="http://schemas.microsoft.com/office/word/2010/wordprocessingShape" xmlns:wpi="http://schemas.microsoft.com/office/word/2010/wordprocessingInk" xmlns:wpg="http://schemas.microsoft.com/office/word/2010/wordprocessingGroup" xmlns:w14="http://schemas.microsoft.com/office/word/2010/wordml" xmlns:w="http://schemas.openxmlformats.org/wordprocessingml/2006/main" xmlns:w10="urn:schemas-microsoft-com:office:word" xmlns:wp14="http://schemas.microsoft.com/office/word/2010/wordprocessingDrawing" xmlns:v="urn:schemas-microsoft-com:vml" xmlns:o="urn:schemas-microsoft-com:office:office" xmlns:mc="http://schemas.openxmlformats.org/markup-compatibility/2006" xmlns:wpc="http://schemas.microsoft.com/office/word/2010/wordprocessingCanvas" xmlns="" val="0"/>
+                          <a14:useLocalDpi xmlns="" xmlns:wpc="http://schemas.microsoft.com/office/word/2010/wordprocessingCanvas" xmlns:mc="http://schemas.openxmlformats.org/markup-compatibility/2006" xmlns:o="urn:schemas-microsoft-com:office:office" xmlns:v="urn:schemas-microsoft-com:vml" xmlns:wp14="http://schemas.microsoft.com/office/word/2010/wordprocessingDrawing" xmlns:w10="urn:schemas-microsoft-com:office:word" xmlns:w="http://schemas.openxmlformats.org/wordprocessingml/2006/main" xmlns:w14="http://schemas.microsoft.com/office/word/2010/wordml" xmlns:wpg="http://schemas.microsoft.com/office/word/2010/wordprocessingGroup" xmlns:wpi="http://schemas.microsoft.com/office/word/2010/wordprocessingInk" xmlns:wps="http://schemas.microsoft.com/office/word/2010/wordprocessingShape" xmlns:a14="http://schemas.microsoft.com/office/drawing/2010/main" val="0"/>
                         </a:ext>
                       </a:extLst>
                     </a:blip>
@@ -5281,7 +5314,7 @@
                     <a:blip r:embed="rId18" cstate="print">
                       <a:extLst>
                         <a:ext uri="{28A0092B-C50C-407E-A947-70E740481C1C}">
-                          <a14:useLocalDpi xmlns:a14="http://schemas.microsoft.com/office/drawing/2010/main" xmlns:wps="http://schemas.microsoft.com/office/word/2010/wordprocessingShape" xmlns:wpi="http://schemas.microsoft.com/office/word/2010/wordprocessingInk" xmlns:wpg="http://schemas.microsoft.com/office/word/2010/wordprocessingGroup" xmlns:w14="http://schemas.microsoft.com/office/word/2010/wordml" xmlns:w="http://schemas.openxmlformats.org/wordprocessingml/2006/main" xmlns:w10="urn:schemas-microsoft-com:office:word" xmlns:wp14="http://schemas.microsoft.com/office/word/2010/wordprocessingDrawing" xmlns:v="urn:schemas-microsoft-com:vml" xmlns:o="urn:schemas-microsoft-com:office:office" xmlns:mc="http://schemas.openxmlformats.org/markup-compatibility/2006" xmlns:wpc="http://schemas.microsoft.com/office/word/2010/wordprocessingCanvas" xmlns="" val="0"/>
+                          <a14:useLocalDpi xmlns="" xmlns:wpc="http://schemas.microsoft.com/office/word/2010/wordprocessingCanvas" xmlns:mc="http://schemas.openxmlformats.org/markup-compatibility/2006" xmlns:o="urn:schemas-microsoft-com:office:office" xmlns:v="urn:schemas-microsoft-com:vml" xmlns:wp14="http://schemas.microsoft.com/office/word/2010/wordprocessingDrawing" xmlns:w10="urn:schemas-microsoft-com:office:word" xmlns:w="http://schemas.openxmlformats.org/wordprocessingml/2006/main" xmlns:w14="http://schemas.microsoft.com/office/word/2010/wordml" xmlns:wpg="http://schemas.microsoft.com/office/word/2010/wordprocessingGroup" xmlns:wpi="http://schemas.microsoft.com/office/word/2010/wordprocessingInk" xmlns:wps="http://schemas.microsoft.com/office/word/2010/wordprocessingShape" xmlns:a14="http://schemas.microsoft.com/office/drawing/2010/main" val="0"/>
                         </a:ext>
                       </a:extLst>
                     </a:blip>
@@ -5325,7 +5358,7 @@
           <w:i/>
         </w:rPr>
       </w:pPr>
-      <w:bookmarkStart w:id="9" w:name="_Toc440296388"/>
+      <w:bookmarkStart w:id="8" w:name="_Toc440296388"/>
       <w:r>
         <w:t xml:space="preserve">Opcja </w:t>
       </w:r>
@@ -5336,7 +5369,7 @@
         </w:rPr>
         <w:t>Find</w:t>
       </w:r>
-      <w:bookmarkEnd w:id="9"/>
+      <w:bookmarkEnd w:id="8"/>
       <w:proofErr w:type="spellEnd"/>
     </w:p>
     <w:p/>
@@ -5392,7 +5425,7 @@
                     <a:blip r:embed="rId19" cstate="print">
                       <a:extLst>
                         <a:ext uri="{28A0092B-C50C-407E-A947-70E740481C1C}">
-                          <a14:useLocalDpi xmlns:a14="http://schemas.microsoft.com/office/drawing/2010/main" xmlns:wps="http://schemas.microsoft.com/office/word/2010/wordprocessingShape" xmlns:wpi="http://schemas.microsoft.com/office/word/2010/wordprocessingInk" xmlns:wpg="http://schemas.microsoft.com/office/word/2010/wordprocessingGroup" xmlns:w14="http://schemas.microsoft.com/office/word/2010/wordml" xmlns:w="http://schemas.openxmlformats.org/wordprocessingml/2006/main" xmlns:w10="urn:schemas-microsoft-com:office:word" xmlns:wp14="http://schemas.microsoft.com/office/word/2010/wordprocessingDrawing" xmlns:v="urn:schemas-microsoft-com:vml" xmlns:o="urn:schemas-microsoft-com:office:office" xmlns:mc="http://schemas.openxmlformats.org/markup-compatibility/2006" xmlns:wpc="http://schemas.microsoft.com/office/word/2010/wordprocessingCanvas" xmlns="" val="0"/>
+                          <a14:useLocalDpi xmlns="" xmlns:wpc="http://schemas.microsoft.com/office/word/2010/wordprocessingCanvas" xmlns:mc="http://schemas.openxmlformats.org/markup-compatibility/2006" xmlns:o="urn:schemas-microsoft-com:office:office" xmlns:v="urn:schemas-microsoft-com:vml" xmlns:wp14="http://schemas.microsoft.com/office/word/2010/wordprocessingDrawing" xmlns:w10="urn:schemas-microsoft-com:office:word" xmlns:w="http://schemas.openxmlformats.org/wordprocessingml/2006/main" xmlns:w14="http://schemas.microsoft.com/office/word/2010/wordml" xmlns:wpg="http://schemas.microsoft.com/office/word/2010/wordprocessingGroup" xmlns:wpi="http://schemas.microsoft.com/office/word/2010/wordprocessingInk" xmlns:wps="http://schemas.microsoft.com/office/word/2010/wordprocessingShape" xmlns:a14="http://schemas.microsoft.com/office/drawing/2010/main" val="0"/>
                         </a:ext>
                       </a:extLst>
                     </a:blip>
@@ -5481,7 +5514,7 @@
       <w:pPr>
         <w:pStyle w:val="Nagwek3"/>
       </w:pPr>
-      <w:bookmarkStart w:id="10" w:name="_Toc440296389"/>
+      <w:bookmarkStart w:id="9" w:name="_Toc440296389"/>
       <w:r>
         <w:t xml:space="preserve">Opcja </w:t>
       </w:r>
@@ -5489,7 +5522,7 @@
       <w:r>
         <w:t>Favourites</w:t>
       </w:r>
-      <w:bookmarkEnd w:id="10"/>
+      <w:bookmarkEnd w:id="9"/>
       <w:proofErr w:type="spellEnd"/>
     </w:p>
     <w:p/>
@@ -5562,7 +5595,7 @@
                     <a:blip r:embed="rId20" cstate="print">
                       <a:extLst>
                         <a:ext uri="{28A0092B-C50C-407E-A947-70E740481C1C}">
-                          <a14:useLocalDpi xmlns:a14="http://schemas.microsoft.com/office/drawing/2010/main" xmlns:wps="http://schemas.microsoft.com/office/word/2010/wordprocessingShape" xmlns:wpi="http://schemas.microsoft.com/office/word/2010/wordprocessingInk" xmlns:wpg="http://schemas.microsoft.com/office/word/2010/wordprocessingGroup" xmlns:w14="http://schemas.microsoft.com/office/word/2010/wordml" xmlns:w="http://schemas.openxmlformats.org/wordprocessingml/2006/main" xmlns:w10="urn:schemas-microsoft-com:office:word" xmlns:wp14="http://schemas.microsoft.com/office/word/2010/wordprocessingDrawing" xmlns:v="urn:schemas-microsoft-com:vml" xmlns:o="urn:schemas-microsoft-com:office:office" xmlns:mc="http://schemas.openxmlformats.org/markup-compatibility/2006" xmlns:wpc="http://schemas.microsoft.com/office/word/2010/wordprocessingCanvas" xmlns="" val="0"/>
+                          <a14:useLocalDpi xmlns="" xmlns:wpc="http://schemas.microsoft.com/office/word/2010/wordprocessingCanvas" xmlns:mc="http://schemas.openxmlformats.org/markup-compatibility/2006" xmlns:o="urn:schemas-microsoft-com:office:office" xmlns:v="urn:schemas-microsoft-com:vml" xmlns:wp14="http://schemas.microsoft.com/office/word/2010/wordprocessingDrawing" xmlns:w10="urn:schemas-microsoft-com:office:word" xmlns:w="http://schemas.openxmlformats.org/wordprocessingml/2006/main" xmlns:w14="http://schemas.microsoft.com/office/word/2010/wordml" xmlns:wpg="http://schemas.microsoft.com/office/word/2010/wordprocessingGroup" xmlns:wpi="http://schemas.microsoft.com/office/word/2010/wordprocessingInk" xmlns:wps="http://schemas.microsoft.com/office/word/2010/wordprocessingShape" xmlns:a14="http://schemas.microsoft.com/office/drawing/2010/main" val="0"/>
                         </a:ext>
                       </a:extLst>
                     </a:blip>
@@ -5657,7 +5690,7 @@
                     <a:blip r:embed="rId21" cstate="print">
                       <a:extLst>
                         <a:ext uri="{28A0092B-C50C-407E-A947-70E740481C1C}">
-                          <a14:useLocalDpi xmlns:a14="http://schemas.microsoft.com/office/drawing/2010/main" xmlns:wps="http://schemas.microsoft.com/office/word/2010/wordprocessingShape" xmlns:wpi="http://schemas.microsoft.com/office/word/2010/wordprocessingInk" xmlns:wpg="http://schemas.microsoft.com/office/word/2010/wordprocessingGroup" xmlns:w14="http://schemas.microsoft.com/office/word/2010/wordml" xmlns:w="http://schemas.openxmlformats.org/wordprocessingml/2006/main" xmlns:w10="urn:schemas-microsoft-com:office:word" xmlns:wp14="http://schemas.microsoft.com/office/word/2010/wordprocessingDrawing" xmlns:v="urn:schemas-microsoft-com:vml" xmlns:o="urn:schemas-microsoft-com:office:office" xmlns:mc="http://schemas.openxmlformats.org/markup-compatibility/2006" xmlns:wpc="http://schemas.microsoft.com/office/word/2010/wordprocessingCanvas" xmlns="" val="0"/>
+                          <a14:useLocalDpi xmlns="" xmlns:wpc="http://schemas.microsoft.com/office/word/2010/wordprocessingCanvas" xmlns:mc="http://schemas.openxmlformats.org/markup-compatibility/2006" xmlns:o="urn:schemas-microsoft-com:office:office" xmlns:v="urn:schemas-microsoft-com:vml" xmlns:wp14="http://schemas.microsoft.com/office/word/2010/wordprocessingDrawing" xmlns:w10="urn:schemas-microsoft-com:office:word" xmlns:w="http://schemas.openxmlformats.org/wordprocessingml/2006/main" xmlns:w14="http://schemas.microsoft.com/office/word/2010/wordml" xmlns:wpg="http://schemas.microsoft.com/office/word/2010/wordprocessingGroup" xmlns:wpi="http://schemas.microsoft.com/office/word/2010/wordprocessingInk" xmlns:wps="http://schemas.microsoft.com/office/word/2010/wordprocessingShape" xmlns:a14="http://schemas.microsoft.com/office/drawing/2010/main" val="0"/>
                         </a:ext>
                       </a:extLst>
                     </a:blip>
@@ -5678,7 +5711,7 @@
                     </a:ln>
                     <a:extLst>
                       <a:ext uri="{53640926-AAD7-44D8-BBD7-CCE9431645EC}">
-                        <a14:shadowObscured xmlns:a14="http://schemas.microsoft.com/office/drawing/2010/main" xmlns:wps="http://schemas.microsoft.com/office/word/2010/wordprocessingShape" xmlns:wpi="http://schemas.microsoft.com/office/word/2010/wordprocessingInk" xmlns:wpg="http://schemas.microsoft.com/office/word/2010/wordprocessingGroup" xmlns:w14="http://schemas.microsoft.com/office/word/2010/wordml" xmlns:w="http://schemas.openxmlformats.org/wordprocessingml/2006/main" xmlns:w10="urn:schemas-microsoft-com:office:word" xmlns:wp14="http://schemas.microsoft.com/office/word/2010/wordprocessingDrawing" xmlns:v="urn:schemas-microsoft-com:vml" xmlns:o="urn:schemas-microsoft-com:office:office" xmlns:mc="http://schemas.openxmlformats.org/markup-compatibility/2006" xmlns:wpc="http://schemas.microsoft.com/office/word/2010/wordprocessingCanvas" xmlns=""/>
+                        <a14:shadowObscured xmlns="" xmlns:wpc="http://schemas.microsoft.com/office/word/2010/wordprocessingCanvas" xmlns:mc="http://schemas.openxmlformats.org/markup-compatibility/2006" xmlns:o="urn:schemas-microsoft-com:office:office" xmlns:v="urn:schemas-microsoft-com:vml" xmlns:wp14="http://schemas.microsoft.com/office/word/2010/wordprocessingDrawing" xmlns:w10="urn:schemas-microsoft-com:office:word" xmlns:w="http://schemas.openxmlformats.org/wordprocessingml/2006/main" xmlns:w14="http://schemas.microsoft.com/office/word/2010/wordml" xmlns:wpg="http://schemas.microsoft.com/office/word/2010/wordprocessingGroup" xmlns:wpi="http://schemas.microsoft.com/office/word/2010/wordprocessingInk" xmlns:wps="http://schemas.microsoft.com/office/word/2010/wordprocessingShape" xmlns:a14="http://schemas.microsoft.com/office/drawing/2010/main"/>
                       </a:ext>
                     </a:extLst>
                   </pic:spPr>
@@ -5748,7 +5781,7 @@
                     <a:blip r:embed="rId22" cstate="print">
                       <a:extLst>
                         <a:ext uri="{28A0092B-C50C-407E-A947-70E740481C1C}">
-                          <a14:useLocalDpi xmlns:a14="http://schemas.microsoft.com/office/drawing/2010/main" xmlns:wps="http://schemas.microsoft.com/office/word/2010/wordprocessingShape" xmlns:wpi="http://schemas.microsoft.com/office/word/2010/wordprocessingInk" xmlns:wpg="http://schemas.microsoft.com/office/word/2010/wordprocessingGroup" xmlns:w14="http://schemas.microsoft.com/office/word/2010/wordml" xmlns:w="http://schemas.openxmlformats.org/wordprocessingml/2006/main" xmlns:w10="urn:schemas-microsoft-com:office:word" xmlns:wp14="http://schemas.microsoft.com/office/word/2010/wordprocessingDrawing" xmlns:v="urn:schemas-microsoft-com:vml" xmlns:o="urn:schemas-microsoft-com:office:office" xmlns:mc="http://schemas.openxmlformats.org/markup-compatibility/2006" xmlns:wpc="http://schemas.microsoft.com/office/word/2010/wordprocessingCanvas" xmlns="" val="0"/>
+                          <a14:useLocalDpi xmlns="" xmlns:wpc="http://schemas.microsoft.com/office/word/2010/wordprocessingCanvas" xmlns:mc="http://schemas.openxmlformats.org/markup-compatibility/2006" xmlns:o="urn:schemas-microsoft-com:office:office" xmlns:v="urn:schemas-microsoft-com:vml" xmlns:wp14="http://schemas.microsoft.com/office/word/2010/wordprocessingDrawing" xmlns:w10="urn:schemas-microsoft-com:office:word" xmlns:w="http://schemas.openxmlformats.org/wordprocessingml/2006/main" xmlns:w14="http://schemas.microsoft.com/office/word/2010/wordml" xmlns:wpg="http://schemas.microsoft.com/office/word/2010/wordprocessingGroup" xmlns:wpi="http://schemas.microsoft.com/office/word/2010/wordprocessingInk" xmlns:wps="http://schemas.microsoft.com/office/word/2010/wordprocessingShape" xmlns:a14="http://schemas.microsoft.com/office/drawing/2010/main" val="0"/>
                         </a:ext>
                       </a:extLst>
                     </a:blip>
@@ -5804,7 +5837,7 @@
           <w:i/>
         </w:rPr>
       </w:pPr>
-      <w:bookmarkStart w:id="11" w:name="_Toc440296390"/>
+      <w:bookmarkStart w:id="10" w:name="_Toc440296390"/>
       <w:r>
         <w:t>Opcja</w:t>
       </w:r>
@@ -5814,7 +5847,7 @@
         </w:rPr>
         <w:t xml:space="preserve"> Help</w:t>
       </w:r>
-      <w:bookmarkEnd w:id="11"/>
+      <w:bookmarkEnd w:id="10"/>
     </w:p>
     <w:p/>
     <w:p>
@@ -5855,7 +5888,7 @@
                     <a:blip r:embed="rId23" cstate="print">
                       <a:extLst>
                         <a:ext uri="{28A0092B-C50C-407E-A947-70E740481C1C}">
-                          <a14:useLocalDpi xmlns:a14="http://schemas.microsoft.com/office/drawing/2010/main" xmlns:wps="http://schemas.microsoft.com/office/word/2010/wordprocessingShape" xmlns:wpi="http://schemas.microsoft.com/office/word/2010/wordprocessingInk" xmlns:wpg="http://schemas.microsoft.com/office/word/2010/wordprocessingGroup" xmlns:w14="http://schemas.microsoft.com/office/word/2010/wordml" xmlns:w="http://schemas.openxmlformats.org/wordprocessingml/2006/main" xmlns:w10="urn:schemas-microsoft-com:office:word" xmlns:wp14="http://schemas.microsoft.com/office/word/2010/wordprocessingDrawing" xmlns:v="urn:schemas-microsoft-com:vml" xmlns:o="urn:schemas-microsoft-com:office:office" xmlns:mc="http://schemas.openxmlformats.org/markup-compatibility/2006" xmlns:wpc="http://schemas.microsoft.com/office/word/2010/wordprocessingCanvas" xmlns="" val="0"/>
+                          <a14:useLocalDpi xmlns="" xmlns:wpc="http://schemas.microsoft.com/office/word/2010/wordprocessingCanvas" xmlns:mc="http://schemas.openxmlformats.org/markup-compatibility/2006" xmlns:o="urn:schemas-microsoft-com:office:office" xmlns:v="urn:schemas-microsoft-com:vml" xmlns:wp14="http://schemas.microsoft.com/office/word/2010/wordprocessingDrawing" xmlns:w10="urn:schemas-microsoft-com:office:word" xmlns:w="http://schemas.openxmlformats.org/wordprocessingml/2006/main" xmlns:w14="http://schemas.microsoft.com/office/word/2010/wordml" xmlns:wpg="http://schemas.microsoft.com/office/word/2010/wordprocessingGroup" xmlns:wpi="http://schemas.microsoft.com/office/word/2010/wordprocessingInk" xmlns:wps="http://schemas.microsoft.com/office/word/2010/wordprocessingShape" xmlns:a14="http://schemas.microsoft.com/office/drawing/2010/main" val="0"/>
                         </a:ext>
                       </a:extLst>
                     </a:blip>
@@ -5896,11 +5929,11 @@
       <w:pPr>
         <w:pStyle w:val="Nagwek3"/>
       </w:pPr>
-      <w:bookmarkStart w:id="12" w:name="_Toc440296391"/>
+      <w:bookmarkStart w:id="11" w:name="_Toc440296391"/>
       <w:r>
         <w:t>Powrót</w:t>
       </w:r>
-      <w:bookmarkEnd w:id="12"/>
+      <w:bookmarkEnd w:id="11"/>
     </w:p>
     <w:p/>
     <w:p>
@@ -5946,7 +5979,7 @@
                     <a:blip r:embed="rId24" cstate="print">
                       <a:extLst>
                         <a:ext uri="{28A0092B-C50C-407E-A947-70E740481C1C}">
-                          <a14:useLocalDpi xmlns:a14="http://schemas.microsoft.com/office/drawing/2010/main" xmlns:wps="http://schemas.microsoft.com/office/word/2010/wordprocessingShape" xmlns:wpi="http://schemas.microsoft.com/office/word/2010/wordprocessingInk" xmlns:wpg="http://schemas.microsoft.com/office/word/2010/wordprocessingGroup" xmlns:w14="http://schemas.microsoft.com/office/word/2010/wordml" xmlns:w="http://schemas.openxmlformats.org/wordprocessingml/2006/main" xmlns:w10="urn:schemas-microsoft-com:office:word" xmlns:wp14="http://schemas.microsoft.com/office/word/2010/wordprocessingDrawing" xmlns:v="urn:schemas-microsoft-com:vml" xmlns:o="urn:schemas-microsoft-com:office:office" xmlns:mc="http://schemas.openxmlformats.org/markup-compatibility/2006" xmlns:wpc="http://schemas.microsoft.com/office/word/2010/wordprocessingCanvas" xmlns="" val="0"/>
+                          <a14:useLocalDpi xmlns="" xmlns:wpc="http://schemas.microsoft.com/office/word/2010/wordprocessingCanvas" xmlns:mc="http://schemas.openxmlformats.org/markup-compatibility/2006" xmlns:o="urn:schemas-microsoft-com:office:office" xmlns:v="urn:schemas-microsoft-com:vml" xmlns:wp14="http://schemas.microsoft.com/office/word/2010/wordprocessingDrawing" xmlns:w10="urn:schemas-microsoft-com:office:word" xmlns:w="http://schemas.openxmlformats.org/wordprocessingml/2006/main" xmlns:w14="http://schemas.microsoft.com/office/word/2010/wordml" xmlns:wpg="http://schemas.microsoft.com/office/word/2010/wordprocessingGroup" xmlns:wpi="http://schemas.microsoft.com/office/word/2010/wordprocessingInk" xmlns:wps="http://schemas.microsoft.com/office/word/2010/wordprocessingShape" xmlns:a14="http://schemas.microsoft.com/office/drawing/2010/main" val="0"/>
                         </a:ext>
                       </a:extLst>
                     </a:blip>
@@ -5997,11 +6030,11 @@
       <w:pPr>
         <w:pStyle w:val="Nagwek3"/>
       </w:pPr>
-      <w:bookmarkStart w:id="13" w:name="_Toc440296392"/>
+      <w:bookmarkStart w:id="12" w:name="_Toc440296392"/>
       <w:r>
         <w:t>Wyjście z aplikacji</w:t>
       </w:r>
-      <w:bookmarkEnd w:id="13"/>
+      <w:bookmarkEnd w:id="12"/>
     </w:p>
     <w:p/>
     <w:p>
@@ -6056,7 +6089,7 @@
                     <a:blip r:embed="rId25" cstate="print">
                       <a:extLst>
                         <a:ext uri="{28A0092B-C50C-407E-A947-70E740481C1C}">
-                          <a14:useLocalDpi xmlns:a14="http://schemas.microsoft.com/office/drawing/2010/main" xmlns:wps="http://schemas.microsoft.com/office/word/2010/wordprocessingShape" xmlns:wpi="http://schemas.microsoft.com/office/word/2010/wordprocessingInk" xmlns:wpg="http://schemas.microsoft.com/office/word/2010/wordprocessingGroup" xmlns:w14="http://schemas.microsoft.com/office/word/2010/wordml" xmlns:w="http://schemas.openxmlformats.org/wordprocessingml/2006/main" xmlns:w10="urn:schemas-microsoft-com:office:word" xmlns:wp14="http://schemas.microsoft.com/office/word/2010/wordprocessingDrawing" xmlns:v="urn:schemas-microsoft-com:vml" xmlns:o="urn:schemas-microsoft-com:office:office" xmlns:mc="http://schemas.openxmlformats.org/markup-compatibility/2006" xmlns:wpc="http://schemas.microsoft.com/office/word/2010/wordprocessingCanvas" xmlns="" val="0"/>
+                          <a14:useLocalDpi xmlns="" xmlns:wpc="http://schemas.microsoft.com/office/word/2010/wordprocessingCanvas" xmlns:mc="http://schemas.openxmlformats.org/markup-compatibility/2006" xmlns:o="urn:schemas-microsoft-com:office:office" xmlns:v="urn:schemas-microsoft-com:vml" xmlns:wp14="http://schemas.microsoft.com/office/word/2010/wordprocessingDrawing" xmlns:w10="urn:schemas-microsoft-com:office:word" xmlns:w="http://schemas.openxmlformats.org/wordprocessingml/2006/main" xmlns:w14="http://schemas.microsoft.com/office/word/2010/wordml" xmlns:wpg="http://schemas.microsoft.com/office/word/2010/wordprocessingGroup" xmlns:wpi="http://schemas.microsoft.com/office/word/2010/wordprocessingInk" xmlns:wps="http://schemas.microsoft.com/office/word/2010/wordprocessingShape" xmlns:a14="http://schemas.microsoft.com/office/drawing/2010/main" val="0"/>
                         </a:ext>
                       </a:extLst>
                     </a:blip>
@@ -6102,12 +6135,63 @@
       <w:pPr>
         <w:pStyle w:val="Nagwek1"/>
       </w:pPr>
-      <w:bookmarkStart w:id="14" w:name="_Toc441172530"/>
+      <w:bookmarkStart w:id="13" w:name="_Toc441172530"/>
       <w:r>
         <w:t>Wymagane środowisko sprzętowe i systemowe</w:t>
       </w:r>
+      <w:bookmarkEnd w:id="13"/>
+    </w:p>
+    <w:p>
+      <w:pPr>
+        <w:pStyle w:val="Nagwek2"/>
+      </w:pPr>
+      <w:r>
+        <w:t xml:space="preserve"> </w:t>
+      </w:r>
+      <w:bookmarkStart w:id="14" w:name="_Toc441172531"/>
+      <w:r>
+        <w:t>Wymagania systemowe</w:t>
+      </w:r>
       <w:bookmarkEnd w:id="14"/>
     </w:p>
+    <w:p/>
+    <w:p>
+      <w:r>
+        <w:t xml:space="preserve">Projekt realizowany jest w technologii </w:t>
+      </w:r>
+      <w:r>
+        <w:rPr>
+          <w:i/>
+        </w:rPr>
+        <w:t>Android</w:t>
+      </w:r>
+      <w:r>
+        <w:t xml:space="preserve">. </w:t>
+      </w:r>
+    </w:p>
+    <w:p>
+      <w:r>
+        <w:t xml:space="preserve">Minimalne wymagania systemu to </w:t>
+      </w:r>
+      <w:r>
+        <w:rPr>
+          <w:i/>
+        </w:rPr>
+        <w:t xml:space="preserve">API 19 – Android </w:t>
+      </w:r>
+      <w:proofErr w:type="spellStart"/>
+      <w:r>
+        <w:rPr>
+          <w:i/>
+        </w:rPr>
+        <w:t>KitKat</w:t>
+      </w:r>
+      <w:proofErr w:type="spellEnd"/>
+      <w:r>
+        <w:t xml:space="preserve">. </w:t>
+      </w:r>
+    </w:p>
+    <w:p/>
     <w:p>
       <w:pPr>
         <w:pStyle w:val="Nagwek2"/>
@@ -6115,62 +6199,11 @@
       <w:r>
         <w:t xml:space="preserve"> </w:t>
       </w:r>
-      <w:bookmarkStart w:id="15" w:name="_Toc441172531"/>
-      <w:r>
-        <w:t>Wymagania systemowe</w:t>
+      <w:bookmarkStart w:id="15" w:name="_Toc441172532"/>
+      <w:r>
+        <w:t>Wymagania sprzętowe</w:t>
       </w:r>
       <w:bookmarkEnd w:id="15"/>
-    </w:p>
-    <w:p/>
-    <w:p>
-      <w:r>
-        <w:t xml:space="preserve">Projekt realizowany jest w technologii </w:t>
-      </w:r>
-      <w:r>
-        <w:rPr>
-          <w:i/>
-        </w:rPr>
-        <w:t>Android</w:t>
-      </w:r>
-      <w:r>
-        <w:t xml:space="preserve">. </w:t>
-      </w:r>
-    </w:p>
-    <w:p>
-      <w:r>
-        <w:t xml:space="preserve">Minimalne wymagania systemu to </w:t>
-      </w:r>
-      <w:r>
-        <w:rPr>
-          <w:i/>
-        </w:rPr>
-        <w:t xml:space="preserve">API 19 – Android </w:t>
-      </w:r>
-      <w:proofErr w:type="spellStart"/>
-      <w:r>
-        <w:rPr>
-          <w:i/>
-        </w:rPr>
-        <w:t>KitKat</w:t>
-      </w:r>
-      <w:proofErr w:type="spellEnd"/>
-      <w:r>
-        <w:t xml:space="preserve">. </w:t>
-      </w:r>
-    </w:p>
-    <w:p/>
-    <w:p>
-      <w:pPr>
-        <w:pStyle w:val="Nagwek2"/>
-      </w:pPr>
-      <w:r>
-        <w:t xml:space="preserve"> </w:t>
-      </w:r>
-      <w:bookmarkStart w:id="16" w:name="_Toc441172532"/>
-      <w:r>
-        <w:t>Wymagania sprzętowe</w:t>
-      </w:r>
-      <w:bookmarkEnd w:id="16"/>
     </w:p>
     <w:p/>
     <w:p>
@@ -6197,11 +6230,11 @@
       <w:r>
         <w:t xml:space="preserve"> </w:t>
       </w:r>
-      <w:bookmarkStart w:id="17" w:name="_Toc441172533"/>
+      <w:bookmarkStart w:id="16" w:name="_Toc441172533"/>
       <w:r>
         <w:t>Wymagane moduły</w:t>
       </w:r>
-      <w:bookmarkEnd w:id="17"/>
+      <w:bookmarkEnd w:id="16"/>
     </w:p>
     <w:p/>
     <w:p>
@@ -6241,11 +6274,24 @@
       <w:pPr>
         <w:pStyle w:val="Nagwek1"/>
       </w:pPr>
-      <w:bookmarkStart w:id="18" w:name="_Toc441172534"/>
+      <w:bookmarkStart w:id="17" w:name="_Toc441172534"/>
       <w:r>
         <w:lastRenderedPageBreak/>
         <w:t>Dokumentacja techniczna</w:t>
       </w:r>
+      <w:bookmarkEnd w:id="17"/>
+    </w:p>
+    <w:p>
+      <w:pPr>
+        <w:pStyle w:val="Nagwek2"/>
+      </w:pPr>
+      <w:r>
+        <w:t xml:space="preserve"> </w:t>
+      </w:r>
+      <w:bookmarkStart w:id="18" w:name="_Toc441172535"/>
+      <w:r>
+        <w:t>Model dziedziny</w:t>
+      </w:r>
       <w:bookmarkEnd w:id="18"/>
     </w:p>
     <w:p>
@@ -6255,9 +6301,9 @@
       <w:r>
         <w:t xml:space="preserve"> </w:t>
       </w:r>
-      <w:bookmarkStart w:id="19" w:name="_Toc441172535"/>
-      <w:r>
-        <w:t>Model dziedziny</w:t>
+      <w:bookmarkStart w:id="19" w:name="_Toc441172536"/>
+      <w:r>
+        <w:t>Opis klas</w:t>
       </w:r>
       <w:bookmarkEnd w:id="19"/>
     </w:p>
@@ -6268,9 +6314,9 @@
       <w:r>
         <w:t xml:space="preserve"> </w:t>
       </w:r>
-      <w:bookmarkStart w:id="20" w:name="_Toc441172536"/>
-      <w:r>
-        <w:t>Opis klas</w:t>
+      <w:bookmarkStart w:id="20" w:name="_Toc441172537"/>
+      <w:r>
+        <w:t>Biblioteki</w:t>
       </w:r>
       <w:bookmarkEnd w:id="20"/>
     </w:p>
@@ -6281,44 +6327,83 @@
       <w:r>
         <w:t xml:space="preserve"> </w:t>
       </w:r>
-      <w:bookmarkStart w:id="21" w:name="_Toc441172537"/>
-      <w:r>
-        <w:t>Biblioteki</w:t>
+      <w:bookmarkStart w:id="21" w:name="_Toc441172538"/>
+      <w:r>
+        <w:t>Algorytmy</w:t>
       </w:r>
       <w:bookmarkEnd w:id="21"/>
     </w:p>
     <w:p>
       <w:pPr>
+        <w:pStyle w:val="Nagwek1"/>
+      </w:pPr>
+      <w:bookmarkStart w:id="22" w:name="_Toc441172539"/>
+      <w:r>
+        <w:t>Proces wytwarzania oprogramowania</w:t>
+      </w:r>
+      <w:bookmarkEnd w:id="22"/>
+    </w:p>
+    <w:p>
+      <w:pPr>
         <w:pStyle w:val="Nagwek2"/>
       </w:pPr>
+      <w:bookmarkStart w:id="23" w:name="_Toc441172540"/>
+      <w:r>
+        <w:t>Scenariusze testów</w:t>
+      </w:r>
+      <w:bookmarkEnd w:id="23"/>
+    </w:p>
+    <w:p>
+      <w:pPr>
+        <w:pStyle w:val="Nagwek2"/>
+      </w:pPr>
       <w:r>
         <w:t xml:space="preserve"> </w:t>
       </w:r>
-      <w:bookmarkStart w:id="22" w:name="_Toc441172538"/>
-      <w:r>
-        <w:t>Algorytmy</w:t>
-      </w:r>
-      <w:bookmarkEnd w:id="22"/>
+      <w:bookmarkStart w:id="24" w:name="_Toc441172541"/>
+      <w:r>
+        <w:t>Wersjonowanie</w:t>
+      </w:r>
+      <w:bookmarkEnd w:id="24"/>
+      <w:r>
+        <w:t xml:space="preserve"> </w:t>
+      </w:r>
     </w:p>
     <w:p>
       <w:pPr>
         <w:pStyle w:val="Nagwek1"/>
       </w:pPr>
-      <w:bookmarkStart w:id="23" w:name="_Toc441172539"/>
-      <w:r>
-        <w:t>Proces wytwarzania oprogramowania</w:t>
-      </w:r>
-      <w:bookmarkEnd w:id="23"/>
+      <w:bookmarkStart w:id="25" w:name="_Toc441172542"/>
+      <w:r>
+        <w:t>Testy użytkowe</w:t>
+      </w:r>
+      <w:r>
+        <w:t xml:space="preserve"> S</w:t>
+      </w:r>
+      <w:bookmarkEnd w:id="25"/>
+    </w:p>
+    <w:p>
+      <w:pPr>
+        <w:pStyle w:val="Nagwek1"/>
+      </w:pPr>
+      <w:bookmarkStart w:id="26" w:name="_Toc441172546"/>
+      <w:r>
+        <w:t>Podsumowanie</w:t>
+      </w:r>
+      <w:bookmarkEnd w:id="26"/>
     </w:p>
     <w:p>
       <w:pPr>
         <w:pStyle w:val="Nagwek2"/>
       </w:pPr>
-      <w:bookmarkStart w:id="24" w:name="_Toc441172540"/>
-      <w:r>
-        <w:t>Scenariusze testów</w:t>
-      </w:r>
-      <w:bookmarkEnd w:id="24"/>
+      <w:r>
+        <w:t xml:space="preserve"> </w:t>
+      </w:r>
+      <w:bookmarkStart w:id="27" w:name="_Toc441172547"/>
+      <w:r>
+        <w:t>Problemy nierozwiązane</w:t>
+      </w:r>
+      <w:bookmarkEnd w:id="27"/>
     </w:p>
     <w:p>
       <w:pPr>
@@ -6327,86 +6412,34 @@
       <w:r>
         <w:t xml:space="preserve"> </w:t>
       </w:r>
-      <w:bookmarkStart w:id="25" w:name="_Toc441172541"/>
-      <w:r>
-        <w:t>Wersjonowanie</w:t>
-      </w:r>
-      <w:bookmarkEnd w:id="25"/>
+      <w:bookmarkStart w:id="28" w:name="_Toc441172548"/>
+      <w:r>
+        <w:t>Dalsze plany rozwojowe</w:t>
+      </w:r>
+      <w:bookmarkEnd w:id="28"/>
+    </w:p>
+    <w:p>
+      <w:pPr>
+        <w:pStyle w:val="Nagwek2"/>
+      </w:pPr>
       <w:r>
         <w:t xml:space="preserve"> </w:t>
       </w:r>
+      <w:bookmarkStart w:id="29" w:name="_Toc441172549"/>
+      <w:r>
+        <w:t>Wnioski</w:t>
+      </w:r>
+      <w:bookmarkEnd w:id="29"/>
     </w:p>
     <w:p>
       <w:pPr>
         <w:pStyle w:val="Nagwek1"/>
       </w:pPr>
-      <w:bookmarkStart w:id="26" w:name="_Toc441172542"/>
-      <w:r>
-        <w:t>Testy użytkowe</w:t>
-      </w:r>
-      <w:r>
-        <w:t xml:space="preserve"> S</w:t>
-      </w:r>
-      <w:bookmarkEnd w:id="26"/>
-    </w:p>
-    <w:p>
-      <w:pPr>
-        <w:pStyle w:val="Nagwek1"/>
-      </w:pPr>
-      <w:bookmarkStart w:id="27" w:name="_Toc441172546"/>
-      <w:r>
-        <w:t>Podsumowanie</w:t>
-      </w:r>
-      <w:bookmarkEnd w:id="27"/>
-    </w:p>
-    <w:p>
-      <w:pPr>
-        <w:pStyle w:val="Nagwek2"/>
-      </w:pPr>
-      <w:r>
-        <w:t xml:space="preserve"> </w:t>
-      </w:r>
-      <w:bookmarkStart w:id="28" w:name="_Toc441172547"/>
-      <w:r>
-        <w:t>Problemy nierozwiązane</w:t>
-      </w:r>
-      <w:bookmarkEnd w:id="28"/>
-    </w:p>
-    <w:p>
-      <w:pPr>
-        <w:pStyle w:val="Nagwek2"/>
-      </w:pPr>
-      <w:r>
-        <w:t xml:space="preserve"> </w:t>
-      </w:r>
-      <w:bookmarkStart w:id="29" w:name="_Toc441172548"/>
-      <w:r>
-        <w:t>Dalsze plany rozwojowe</w:t>
-      </w:r>
-      <w:bookmarkEnd w:id="29"/>
-    </w:p>
-    <w:p>
-      <w:pPr>
-        <w:pStyle w:val="Nagwek2"/>
-      </w:pPr>
-      <w:r>
-        <w:t xml:space="preserve"> </w:t>
-      </w:r>
-      <w:bookmarkStart w:id="30" w:name="_Toc441172549"/>
-      <w:r>
-        <w:t>Wnioski</w:t>
+      <w:bookmarkStart w:id="30" w:name="_Toc441172550"/>
+      <w:r>
+        <w:t>Bibliografia</w:t>
       </w:r>
       <w:bookmarkEnd w:id="30"/>
-    </w:p>
-    <w:p>
-      <w:pPr>
-        <w:pStyle w:val="Nagwek1"/>
-      </w:pPr>
-      <w:bookmarkStart w:id="31" w:name="_Toc441172550"/>
-      <w:r>
-        <w:t>Bibliografia</w:t>
-      </w:r>
-      <w:bookmarkEnd w:id="31"/>
     </w:p>
     <w:p>
       <w:pPr>
@@ -6668,7 +6701,7 @@
           <w:rPr>
             <w:noProof/>
           </w:rPr>
-          <w:t>7</w:t>
+          <w:t>6</w:t>
         </w:r>
         <w:r>
           <w:fldChar w:fldCharType="end"/>
@@ -7973,6 +8006,7 @@
   <w:style w:type="character" w:default="1" w:styleId="Domylnaczcionkaakapitu">
     <w:name w:val="Default Paragraph Font"/>
     <w:uiPriority w:val="1"/>
+    <w:semiHidden/>
     <w:unhideWhenUsed/>
   </w:style>
   <w:style w:type="table" w:default="1" w:styleId="Standardowy">
@@ -9417,7 +9451,7 @@
 </file>
 
 <file path=customXml/itemProps1.xml><?xml version="1.0" encoding="utf-8"?>
-<ds:datastoreItem xmlns:ds="http://schemas.openxmlformats.org/officeDocument/2006/customXml" ds:itemID="{E53B1FFD-11B2-4162-BF01-AC300699A877}">
+<ds:datastoreItem xmlns:ds="http://schemas.openxmlformats.org/officeDocument/2006/customXml" ds:itemID="{7869FE64-6C59-46B5-967E-7D8E2641B1A3}">
   <ds:schemaRefs>
     <ds:schemaRef ds:uri="http://schemas.openxmlformats.org/officeDocument/2006/bibliography"/>
   </ds:schemaRefs>

</xml_diff>

<commit_message>
wstęp.rzeczywistość rozszerzona i wirtualna.wersja kuba 2
</commit_message>
<xml_diff>
--- a/PRACA INŻYNIERSKA.docx
+++ b/PRACA INŻYNIERSKA.docx
@@ -39,7 +39,7 @@
                     <a:blip r:embed="rId8" cstate="print">
                       <a:extLst>
                         <a:ext uri="{28A0092B-C50C-407E-A947-70E740481C1C}">
-                          <a14:useLocalDpi xmlns="" xmlns:wpc="http://schemas.microsoft.com/office/word/2010/wordprocessingCanvas" xmlns:mc="http://schemas.openxmlformats.org/markup-compatibility/2006" xmlns:o="urn:schemas-microsoft-com:office:office" xmlns:v="urn:schemas-microsoft-com:vml" xmlns:wp14="http://schemas.microsoft.com/office/word/2010/wordprocessingDrawing" xmlns:w10="urn:schemas-microsoft-com:office:word" xmlns:w="http://schemas.openxmlformats.org/wordprocessingml/2006/main" xmlns:w14="http://schemas.microsoft.com/office/word/2010/wordml" xmlns:wpg="http://schemas.microsoft.com/office/word/2010/wordprocessingGroup" xmlns:wpi="http://schemas.microsoft.com/office/word/2010/wordprocessingInk" xmlns:wps="http://schemas.microsoft.com/office/word/2010/wordprocessingShape" xmlns:a14="http://schemas.microsoft.com/office/drawing/2010/main" val="0"/>
+                          <a14:useLocalDpi xmlns:a14="http://schemas.microsoft.com/office/drawing/2010/main" xmlns:wps="http://schemas.microsoft.com/office/word/2010/wordprocessingShape" xmlns:wpi="http://schemas.microsoft.com/office/word/2010/wordprocessingInk" xmlns:wpg="http://schemas.microsoft.com/office/word/2010/wordprocessingGroup" xmlns:w14="http://schemas.microsoft.com/office/word/2010/wordml" xmlns:w="http://schemas.openxmlformats.org/wordprocessingml/2006/main" xmlns:w10="urn:schemas-microsoft-com:office:word" xmlns:wp14="http://schemas.microsoft.com/office/word/2010/wordprocessingDrawing" xmlns:v="urn:schemas-microsoft-com:vml" xmlns:o="urn:schemas-microsoft-com:office:office" xmlns:mc="http://schemas.openxmlformats.org/markup-compatibility/2006" xmlns:wpc="http://schemas.microsoft.com/office/word/2010/wordprocessingCanvas" xmlns="" val="0"/>
                         </a:ext>
                       </a:extLst>
                     </a:blip>
@@ -106,7 +106,7 @@
                     <a:blip r:embed="rId9" cstate="print">
                       <a:extLst>
                         <a:ext uri="{28A0092B-C50C-407E-A947-70E740481C1C}">
-                          <a14:useLocalDpi xmlns="" xmlns:wpc="http://schemas.microsoft.com/office/word/2010/wordprocessingCanvas" xmlns:mc="http://schemas.openxmlformats.org/markup-compatibility/2006" xmlns:o="urn:schemas-microsoft-com:office:office" xmlns:v="urn:schemas-microsoft-com:vml" xmlns:wp14="http://schemas.microsoft.com/office/word/2010/wordprocessingDrawing" xmlns:w10="urn:schemas-microsoft-com:office:word" xmlns:w="http://schemas.openxmlformats.org/wordprocessingml/2006/main" xmlns:w14="http://schemas.microsoft.com/office/word/2010/wordml" xmlns:wpg="http://schemas.microsoft.com/office/word/2010/wordprocessingGroup" xmlns:wpi="http://schemas.microsoft.com/office/word/2010/wordprocessingInk" xmlns:wps="http://schemas.microsoft.com/office/word/2010/wordprocessingShape" xmlns:a14="http://schemas.microsoft.com/office/drawing/2010/main" val="0"/>
+                          <a14:useLocalDpi xmlns:a14="http://schemas.microsoft.com/office/drawing/2010/main" xmlns:wps="http://schemas.microsoft.com/office/word/2010/wordprocessingShape" xmlns:wpi="http://schemas.microsoft.com/office/word/2010/wordprocessingInk" xmlns:wpg="http://schemas.microsoft.com/office/word/2010/wordprocessingGroup" xmlns:w14="http://schemas.microsoft.com/office/word/2010/wordml" xmlns:w="http://schemas.openxmlformats.org/wordprocessingml/2006/main" xmlns:w10="urn:schemas-microsoft-com:office:word" xmlns:wp14="http://schemas.microsoft.com/office/word/2010/wordprocessingDrawing" xmlns:v="urn:schemas-microsoft-com:vml" xmlns:o="urn:schemas-microsoft-com:office:office" xmlns:mc="http://schemas.openxmlformats.org/markup-compatibility/2006" xmlns:wpc="http://schemas.microsoft.com/office/word/2010/wordprocessingCanvas" xmlns="" val="0"/>
                         </a:ext>
                       </a:extLst>
                     </a:blip>
@@ -3592,7 +3592,6 @@
       </w:r>
       <w:bookmarkEnd w:id="1"/>
     </w:p>
-    <w:p/>
     <w:p>
       <w:r>
         <w:t>Rzeczywistość rozszerzona (</w:t>
@@ -3907,7 +3906,7 @@
                     <a:blip r:embed="rId10" cstate="print">
                       <a:extLst>
                         <a:ext uri="{28A0092B-C50C-407E-A947-70E740481C1C}">
-                          <a14:useLocalDpi xmlns="" xmlns:wpc="http://schemas.microsoft.com/office/word/2010/wordprocessingCanvas" xmlns:mc="http://schemas.openxmlformats.org/markup-compatibility/2006" xmlns:o="urn:schemas-microsoft-com:office:office" xmlns:v="urn:schemas-microsoft-com:vml" xmlns:wp14="http://schemas.microsoft.com/office/word/2010/wordprocessingDrawing" xmlns:w10="urn:schemas-microsoft-com:office:word" xmlns:w="http://schemas.openxmlformats.org/wordprocessingml/2006/main" xmlns:w14="http://schemas.microsoft.com/office/word/2010/wordml" xmlns:wpg="http://schemas.microsoft.com/office/word/2010/wordprocessingGroup" xmlns:wpi="http://schemas.microsoft.com/office/word/2010/wordprocessingInk" xmlns:wps="http://schemas.microsoft.com/office/word/2010/wordprocessingShape" xmlns:a14="http://schemas.microsoft.com/office/drawing/2010/main" val="0"/>
+                          <a14:useLocalDpi xmlns:a14="http://schemas.microsoft.com/office/drawing/2010/main" xmlns:wps="http://schemas.microsoft.com/office/word/2010/wordprocessingShape" xmlns:wpi="http://schemas.microsoft.com/office/word/2010/wordprocessingInk" xmlns:wpg="http://schemas.microsoft.com/office/word/2010/wordprocessingGroup" xmlns:w14="http://schemas.microsoft.com/office/word/2010/wordml" xmlns:w="http://schemas.openxmlformats.org/wordprocessingml/2006/main" xmlns:w10="urn:schemas-microsoft-com:office:word" xmlns:wp14="http://schemas.microsoft.com/office/word/2010/wordprocessingDrawing" xmlns:v="urn:schemas-microsoft-com:vml" xmlns:o="urn:schemas-microsoft-com:office:office" xmlns:mc="http://schemas.openxmlformats.org/markup-compatibility/2006" xmlns:wpc="http://schemas.microsoft.com/office/word/2010/wordprocessingCanvas" xmlns="" val="0"/>
                         </a:ext>
                       </a:extLst>
                     </a:blip>
@@ -4000,44 +3999,115 @@
       </w:r>
     </w:p>
     <w:p>
-      <w:pPr>
-        <w:jc w:val="center"/>
-      </w:pPr>
-    </w:p>
-    <w:p>
-      <w:r>
-        <w:t xml:space="preserve">Szybki rozwój technologii cyfrowych powoduje coraz większe zapotrzebowanie użytkowników na nowe i oryginalne rozwiązania. Aplikacje mobilne </w:t>
-      </w:r>
-      <w:r>
-        <w:t xml:space="preserve">coraz częściej </w:t>
-      </w:r>
-      <w:r>
-        <w:t xml:space="preserve">są wykorzystywane nie tylko do rozrywki, ale również tworzone są aby pomagać użytkownikom w ich codziennym życiu. Jednym z rozwiązań dzisiaj stosowanych jest rozszerzona i wirtualna rzeczywistość. Kiedyś – tylko w filmach science </w:t>
+      <w:r>
+        <w:t>Aplikacje wykorzystujące r</w:t>
+      </w:r>
+      <w:r>
+        <w:t>zeczywistość wirtualn</w:t>
+      </w:r>
+      <w:r>
+        <w:t>ą</w:t>
+      </w:r>
+      <w:r>
+        <w:t xml:space="preserve"> i rozszerzon</w:t>
+      </w:r>
+      <w:r>
+        <w:t>ą</w:t>
+      </w:r>
+      <w:r>
+        <w:t xml:space="preserve"> najczęściej </w:t>
+      </w:r>
+      <w:r>
+        <w:t xml:space="preserve">spotykane są na takich urządzeniach jak telefony, tablety i </w:t>
+      </w:r>
+      <w:r>
+        <w:t>PDA</w:t>
+      </w:r>
+      <w:r>
+        <w:t xml:space="preserve">. Proces miniaturyzacji sprzętu oraz chęć uczynienia go coraz bardziej funkcjonalnym powodują, iż rynek domaga się rozwiązań zintegrowanych, łączących maksimum funkcjonalności w jednym urządzeniu. </w:t>
+      </w:r>
+      <w:r>
+        <w:t xml:space="preserve">Jedyną wadą wymienionych wcześniej urządzeń jest stosunkowo niewielki obszar roboczy wyświetlacza, ograniczający </w:t>
+      </w:r>
+      <w:r>
+        <w:t xml:space="preserve">w pewien sposób możliwości </w:t>
+      </w:r>
+      <w:r>
+        <w:t>pełnej interakcji użytkownik</w:t>
+      </w:r>
+      <w:r>
+        <w:t>a z aplikacją</w:t>
+      </w:r>
+      <w:r>
+        <w:t xml:space="preserve">. Dlatego też pionierzy w dziedzinie rozwiązań mobilnych opartych o rozszerzoną rzeczywistość dążą </w:t>
+      </w:r>
+      <w:r>
+        <w:t>do</w:t>
+      </w:r>
+      <w:r>
+        <w:t xml:space="preserve"> </w:t>
+      </w:r>
+      <w:r>
+        <w:t>o</w:t>
+      </w:r>
+      <w:r>
+        <w:t xml:space="preserve">pracowania </w:t>
+      </w:r>
+      <w:r>
+        <w:t>okularów przeziernikowych</w:t>
+      </w:r>
+      <w:r>
+        <w:t xml:space="preserve">,  pozwalających oglądać świat własnymi oczami. </w:t>
+      </w:r>
+      <w:r>
+        <w:t>Firma Google</w:t>
+      </w:r>
+      <w:r>
+        <w:t xml:space="preserve"> jako jedna z pierwszych postanowiła</w:t>
+      </w:r>
+      <w:r>
+        <w:t xml:space="preserve"> poważnie</w:t>
+      </w:r>
+      <w:r>
+        <w:t xml:space="preserve"> zainwestować w projekt oparty o </w:t>
+      </w:r>
+      <w:r>
+        <w:t>takie rozwiązani</w:t>
+      </w:r>
+      <w:r>
+        <w:t>e</w:t>
+      </w:r>
+      <w:r>
+        <w:t xml:space="preserve">. </w:t>
+      </w:r>
+      <w:r>
+        <w:t>Jednak i</w:t>
+      </w:r>
+      <w:r>
+        <w:t>ch pomysł na Google Glass z szerzej nie znanych powodów nie został oddany do szerokiej sprzedaży.</w:t>
+      </w:r>
+      <w:r>
+        <w:t xml:space="preserve"> </w:t>
+      </w:r>
+      <w:r>
+        <w:t>Amerykański producent postanowił</w:t>
+      </w:r>
+      <w:r>
+        <w:t xml:space="preserve"> wystartować z </w:t>
+      </w:r>
+      <w:r>
+        <w:t xml:space="preserve">dużo bardziej dostępnym produktem Google </w:t>
       </w:r>
       <w:proofErr w:type="spellStart"/>
       <w:r>
-        <w:t>fiction</w:t>
+        <w:t>Cardboard</w:t>
       </w:r>
       <w:proofErr w:type="spellEnd"/>
       <w:r>
-        <w:t xml:space="preserve">, teraz – w naszych telefonach. </w:t>
-      </w:r>
-      <w:r>
-        <w:t>Rozszerzona rzeczywistość zmienia nasz sposób widzenia świata. Wirtualna - tworzy ten świat od nowa.</w:t>
-      </w:r>
-    </w:p>
-    <w:p/>
-    <w:p>
-      <w:r>
-        <w:t xml:space="preserve">Pionierem w tej dziedzinie okazuje się być amerykańska firma Google, która jako jedna z pierwszych poważnie postanowiła zainwestować w projekt oparty o rzeczywistość rozszerzoną. Początkowo planowano uruchomienie programu Google Glass, jednak z powodu nie przewidzianych wcześniej ograniczeń ze strony interfejsów naturalnych, Google postanowiło wystartować z projektem Google </w:t>
-      </w:r>
-      <w:proofErr w:type="spellStart"/>
-      <w:r>
-        <w:t>Cardboard</w:t>
-      </w:r>
-      <w:proofErr w:type="spellEnd"/>
-      <w:r>
-        <w:t xml:space="preserve">. </w:t>
+        <w:t xml:space="preserve">, który odróżnia się tym, iż obraz trafia </w:t>
+      </w:r>
+      <w:r>
+        <w:t>do użytkownika za pośrednictwem ekranu i kamery telefonu przytwierdzonego do specjalnego, zewnętrznego modułu.</w:t>
       </w:r>
     </w:p>
     <w:p/>
@@ -4107,34 +4177,37 @@
         <w:keepNext/>
       </w:pPr>
       <w:r>
+        <w:t xml:space="preserve">Jednym z elementów </w:t>
+      </w:r>
+      <w:r>
+        <w:rPr>
+          <w:i/>
+        </w:rPr>
+        <w:t xml:space="preserve">Google </w:t>
+      </w:r>
+      <w:proofErr w:type="spellStart"/>
+      <w:r>
+        <w:rPr>
+          <w:i/>
+        </w:rPr>
+        <w:t>Carboard</w:t>
+      </w:r>
+      <w:proofErr w:type="spellEnd"/>
+      <w:r>
+        <w:t xml:space="preserve"> są gogle, skła</w:t>
+      </w:r>
+      <w:r>
+        <w:t>dające się z odpowiednio wyciętych kartonowych części, dwóch soczewek</w:t>
+      </w:r>
+      <w:r>
+        <w:t xml:space="preserve"> o średnicy 25 </w:t>
+      </w:r>
+      <w:r>
+        <w:t xml:space="preserve">mm i ogniskowej około 40 mm, dwóch </w:t>
+      </w:r>
+      <w:r>
         <w:lastRenderedPageBreak/>
-        <w:t xml:space="preserve">Jednym z elementów </w:t>
-      </w:r>
-      <w:r>
-        <w:rPr>
-          <w:i/>
-        </w:rPr>
-        <w:t xml:space="preserve">Google </w:t>
-      </w:r>
-      <w:proofErr w:type="spellStart"/>
-      <w:r>
-        <w:rPr>
-          <w:i/>
-        </w:rPr>
-        <w:t>Carboard</w:t>
-      </w:r>
-      <w:proofErr w:type="spellEnd"/>
-      <w:r>
-        <w:t xml:space="preserve"> są gogle, skła</w:t>
-      </w:r>
-      <w:r>
-        <w:t>dające się z odpowiednio wyciętych kartonowych części, dwóch soczewek</w:t>
-      </w:r>
-      <w:r>
-        <w:t xml:space="preserve"> o średnicy 25 </w:t>
-      </w:r>
-      <w:r>
-        <w:t>mm i ogniskowej około 40 mm, dwóch magnesów</w:t>
+        <w:t>magnesów</w:t>
       </w:r>
       <w:r>
         <w:t xml:space="preserve"> (jeden neodymowy oraz </w:t>
@@ -4187,7 +4260,7 @@
                     <a:blip r:embed="rId11" cstate="print">
                       <a:extLst>
                         <a:ext uri="{28A0092B-C50C-407E-A947-70E740481C1C}">
-                          <a14:useLocalDpi xmlns="" xmlns:wpc="http://schemas.microsoft.com/office/word/2010/wordprocessingCanvas" xmlns:mc="http://schemas.openxmlformats.org/markup-compatibility/2006" xmlns:o="urn:schemas-microsoft-com:office:office" xmlns:v="urn:schemas-microsoft-com:vml" xmlns:wp14="http://schemas.microsoft.com/office/word/2010/wordprocessingDrawing" xmlns:w10="urn:schemas-microsoft-com:office:word" xmlns:w="http://schemas.openxmlformats.org/wordprocessingml/2006/main" xmlns:w14="http://schemas.microsoft.com/office/word/2010/wordml" xmlns:wpg="http://schemas.microsoft.com/office/word/2010/wordprocessingGroup" xmlns:wpi="http://schemas.microsoft.com/office/word/2010/wordprocessingInk" xmlns:wps="http://schemas.microsoft.com/office/word/2010/wordprocessingShape" xmlns:a14="http://schemas.microsoft.com/office/drawing/2010/main" val="0"/>
+                          <a14:useLocalDpi xmlns:a14="http://schemas.microsoft.com/office/drawing/2010/main" xmlns:wps="http://schemas.microsoft.com/office/word/2010/wordprocessingShape" xmlns:wpi="http://schemas.microsoft.com/office/word/2010/wordprocessingInk" xmlns:wpg="http://schemas.microsoft.com/office/word/2010/wordprocessingGroup" xmlns:w14="http://schemas.microsoft.com/office/word/2010/wordml" xmlns:w="http://schemas.openxmlformats.org/wordprocessingml/2006/main" xmlns:w10="urn:schemas-microsoft-com:office:word" xmlns:wp14="http://schemas.microsoft.com/office/word/2010/wordprocessingDrawing" xmlns:v="urn:schemas-microsoft-com:vml" xmlns:o="urn:schemas-microsoft-com:office:office" xmlns:mc="http://schemas.openxmlformats.org/markup-compatibility/2006" xmlns:wpc="http://schemas.microsoft.com/office/word/2010/wordprocessingCanvas" xmlns="" val="0"/>
                         </a:ext>
                       </a:extLst>
                     </a:blip>
@@ -4267,7 +4340,7 @@
                     <a:blip r:embed="rId12" cstate="print">
                       <a:extLst>
                         <a:ext uri="{28A0092B-C50C-407E-A947-70E740481C1C}">
-                          <a14:useLocalDpi xmlns="" xmlns:wpc="http://schemas.microsoft.com/office/word/2010/wordprocessingCanvas" xmlns:mc="http://schemas.openxmlformats.org/markup-compatibility/2006" xmlns:o="urn:schemas-microsoft-com:office:office" xmlns:v="urn:schemas-microsoft-com:vml" xmlns:wp14="http://schemas.microsoft.com/office/word/2010/wordprocessingDrawing" xmlns:w10="urn:schemas-microsoft-com:office:word" xmlns:w="http://schemas.openxmlformats.org/wordprocessingml/2006/main" xmlns:w14="http://schemas.microsoft.com/office/word/2010/wordml" xmlns:wpg="http://schemas.microsoft.com/office/word/2010/wordprocessingGroup" xmlns:wpi="http://schemas.microsoft.com/office/word/2010/wordprocessingInk" xmlns:wps="http://schemas.microsoft.com/office/word/2010/wordprocessingShape" xmlns:a14="http://schemas.microsoft.com/office/drawing/2010/main" val="0"/>
+                          <a14:useLocalDpi xmlns:a14="http://schemas.microsoft.com/office/drawing/2010/main" xmlns:wps="http://schemas.microsoft.com/office/word/2010/wordprocessingShape" xmlns:wpi="http://schemas.microsoft.com/office/word/2010/wordprocessingInk" xmlns:wpg="http://schemas.microsoft.com/office/word/2010/wordprocessingGroup" xmlns:w14="http://schemas.microsoft.com/office/word/2010/wordml" xmlns:w="http://schemas.openxmlformats.org/wordprocessingml/2006/main" xmlns:w10="urn:schemas-microsoft-com:office:word" xmlns:wp14="http://schemas.microsoft.com/office/word/2010/wordprocessingDrawing" xmlns:v="urn:schemas-microsoft-com:vml" xmlns:o="urn:schemas-microsoft-com:office:office" xmlns:mc="http://schemas.openxmlformats.org/markup-compatibility/2006" xmlns:wpc="http://schemas.microsoft.com/office/word/2010/wordprocessingCanvas" xmlns="" val="0"/>
                         </a:ext>
                       </a:extLst>
                     </a:blip>
@@ -4320,7 +4393,6 @@
     </w:p>
     <w:p>
       <w:r>
-        <w:lastRenderedPageBreak/>
         <w:t xml:space="preserve">Urządzenia, wspierane przez Google </w:t>
       </w:r>
       <w:proofErr w:type="spellStart"/>
@@ -4348,6 +4420,7 @@
         <w:rPr>
           <w:lang w:val="en-US"/>
         </w:rPr>
+        <w:lastRenderedPageBreak/>
         <w:t>Google/LG Nexus 4, 5, 6</w:t>
       </w:r>
     </w:p>
@@ -4839,7 +4912,7 @@
                     <a:blip r:embed="rId14" cstate="print">
                       <a:extLst>
                         <a:ext uri="{28A0092B-C50C-407E-A947-70E740481C1C}">
-                          <a14:useLocalDpi xmlns="" xmlns:wpc="http://schemas.microsoft.com/office/word/2010/wordprocessingCanvas" xmlns:mc="http://schemas.openxmlformats.org/markup-compatibility/2006" xmlns:o="urn:schemas-microsoft-com:office:office" xmlns:v="urn:schemas-microsoft-com:vml" xmlns:wp14="http://schemas.microsoft.com/office/word/2010/wordprocessingDrawing" xmlns:w10="urn:schemas-microsoft-com:office:word" xmlns:w="http://schemas.openxmlformats.org/wordprocessingml/2006/main" xmlns:w14="http://schemas.microsoft.com/office/word/2010/wordml" xmlns:wpg="http://schemas.microsoft.com/office/word/2010/wordprocessingGroup" xmlns:wpi="http://schemas.microsoft.com/office/word/2010/wordprocessingInk" xmlns:wps="http://schemas.microsoft.com/office/word/2010/wordprocessingShape" xmlns:a14="http://schemas.microsoft.com/office/drawing/2010/main" val="0"/>
+                          <a14:useLocalDpi xmlns:a14="http://schemas.microsoft.com/office/drawing/2010/main" xmlns:wps="http://schemas.microsoft.com/office/word/2010/wordprocessingShape" xmlns:wpi="http://schemas.microsoft.com/office/word/2010/wordprocessingInk" xmlns:wpg="http://schemas.microsoft.com/office/word/2010/wordprocessingGroup" xmlns:w14="http://schemas.microsoft.com/office/word/2010/wordml" xmlns:w="http://schemas.openxmlformats.org/wordprocessingml/2006/main" xmlns:w10="urn:schemas-microsoft-com:office:word" xmlns:wp14="http://schemas.microsoft.com/office/word/2010/wordprocessingDrawing" xmlns:v="urn:schemas-microsoft-com:vml" xmlns:o="urn:schemas-microsoft-com:office:office" xmlns:mc="http://schemas.openxmlformats.org/markup-compatibility/2006" xmlns:wpc="http://schemas.microsoft.com/office/word/2010/wordprocessingCanvas" xmlns="" val="0"/>
                         </a:ext>
                       </a:extLst>
                     </a:blip>
@@ -4980,7 +5053,7 @@
                     <a:blip r:embed="rId15" cstate="print">
                       <a:extLst>
                         <a:ext uri="{28A0092B-C50C-407E-A947-70E740481C1C}">
-                          <a14:useLocalDpi xmlns="" xmlns:wpc="http://schemas.microsoft.com/office/word/2010/wordprocessingCanvas" xmlns:mc="http://schemas.openxmlformats.org/markup-compatibility/2006" xmlns:o="urn:schemas-microsoft-com:office:office" xmlns:v="urn:schemas-microsoft-com:vml" xmlns:wp14="http://schemas.microsoft.com/office/word/2010/wordprocessingDrawing" xmlns:w10="urn:schemas-microsoft-com:office:word" xmlns:w="http://schemas.openxmlformats.org/wordprocessingml/2006/main" xmlns:w14="http://schemas.microsoft.com/office/word/2010/wordml" xmlns:wpg="http://schemas.microsoft.com/office/word/2010/wordprocessingGroup" xmlns:wpi="http://schemas.microsoft.com/office/word/2010/wordprocessingInk" xmlns:wps="http://schemas.microsoft.com/office/word/2010/wordprocessingShape" xmlns:a14="http://schemas.microsoft.com/office/drawing/2010/main" val="0"/>
+                          <a14:useLocalDpi xmlns:a14="http://schemas.microsoft.com/office/drawing/2010/main" xmlns:wps="http://schemas.microsoft.com/office/word/2010/wordprocessingShape" xmlns:wpi="http://schemas.microsoft.com/office/word/2010/wordprocessingInk" xmlns:wpg="http://schemas.microsoft.com/office/word/2010/wordprocessingGroup" xmlns:w14="http://schemas.microsoft.com/office/word/2010/wordml" xmlns:w="http://schemas.openxmlformats.org/wordprocessingml/2006/main" xmlns:w10="urn:schemas-microsoft-com:office:word" xmlns:wp14="http://schemas.microsoft.com/office/word/2010/wordprocessingDrawing" xmlns:v="urn:schemas-microsoft-com:vml" xmlns:o="urn:schemas-microsoft-com:office:office" xmlns:mc="http://schemas.openxmlformats.org/markup-compatibility/2006" xmlns:wpc="http://schemas.microsoft.com/office/word/2010/wordprocessingCanvas" xmlns="" val="0"/>
                         </a:ext>
                       </a:extLst>
                     </a:blip>
@@ -5135,7 +5208,7 @@
                     <a:blip r:embed="rId16" cstate="print">
                       <a:extLst>
                         <a:ext uri="{28A0092B-C50C-407E-A947-70E740481C1C}">
-                          <a14:useLocalDpi xmlns="" xmlns:wpc="http://schemas.microsoft.com/office/word/2010/wordprocessingCanvas" xmlns:mc="http://schemas.openxmlformats.org/markup-compatibility/2006" xmlns:o="urn:schemas-microsoft-com:office:office" xmlns:v="urn:schemas-microsoft-com:vml" xmlns:wp14="http://schemas.microsoft.com/office/word/2010/wordprocessingDrawing" xmlns:w10="urn:schemas-microsoft-com:office:word" xmlns:w="http://schemas.openxmlformats.org/wordprocessingml/2006/main" xmlns:w14="http://schemas.microsoft.com/office/word/2010/wordml" xmlns:wpg="http://schemas.microsoft.com/office/word/2010/wordprocessingGroup" xmlns:wpi="http://schemas.microsoft.com/office/word/2010/wordprocessingInk" xmlns:wps="http://schemas.microsoft.com/office/word/2010/wordprocessingShape" xmlns:a14="http://schemas.microsoft.com/office/drawing/2010/main" val="0"/>
+                          <a14:useLocalDpi xmlns:a14="http://schemas.microsoft.com/office/drawing/2010/main" xmlns:wps="http://schemas.microsoft.com/office/word/2010/wordprocessingShape" xmlns:wpi="http://schemas.microsoft.com/office/word/2010/wordprocessingInk" xmlns:wpg="http://schemas.microsoft.com/office/word/2010/wordprocessingGroup" xmlns:w14="http://schemas.microsoft.com/office/word/2010/wordml" xmlns:w="http://schemas.openxmlformats.org/wordprocessingml/2006/main" xmlns:w10="urn:schemas-microsoft-com:office:word" xmlns:wp14="http://schemas.microsoft.com/office/word/2010/wordprocessingDrawing" xmlns:v="urn:schemas-microsoft-com:vml" xmlns:o="urn:schemas-microsoft-com:office:office" xmlns:mc="http://schemas.openxmlformats.org/markup-compatibility/2006" xmlns:wpc="http://schemas.microsoft.com/office/word/2010/wordprocessingCanvas" xmlns="" val="0"/>
                         </a:ext>
                       </a:extLst>
                     </a:blip>
@@ -5220,7 +5293,7 @@
                     <a:blip r:embed="rId17" cstate="print">
                       <a:extLst>
                         <a:ext uri="{28A0092B-C50C-407E-A947-70E740481C1C}">
-                          <a14:useLocalDpi xmlns="" xmlns:wpc="http://schemas.microsoft.com/office/word/2010/wordprocessingCanvas" xmlns:mc="http://schemas.openxmlformats.org/markup-compatibility/2006" xmlns:o="urn:schemas-microsoft-com:office:office" xmlns:v="urn:schemas-microsoft-com:vml" xmlns:wp14="http://schemas.microsoft.com/office/word/2010/wordprocessingDrawing" xmlns:w10="urn:schemas-microsoft-com:office:word" xmlns:w="http://schemas.openxmlformats.org/wordprocessingml/2006/main" xmlns:w14="http://schemas.microsoft.com/office/word/2010/wordml" xmlns:wpg="http://schemas.microsoft.com/office/word/2010/wordprocessingGroup" xmlns:wpi="http://schemas.microsoft.com/office/word/2010/wordprocessingInk" xmlns:wps="http://schemas.microsoft.com/office/word/2010/wordprocessingShape" xmlns:a14="http://schemas.microsoft.com/office/drawing/2010/main" val="0"/>
+                          <a14:useLocalDpi xmlns:a14="http://schemas.microsoft.com/office/drawing/2010/main" xmlns:wps="http://schemas.microsoft.com/office/word/2010/wordprocessingShape" xmlns:wpi="http://schemas.microsoft.com/office/word/2010/wordprocessingInk" xmlns:wpg="http://schemas.microsoft.com/office/word/2010/wordprocessingGroup" xmlns:w14="http://schemas.microsoft.com/office/word/2010/wordml" xmlns:w="http://schemas.openxmlformats.org/wordprocessingml/2006/main" xmlns:w10="urn:schemas-microsoft-com:office:word" xmlns:wp14="http://schemas.microsoft.com/office/word/2010/wordprocessingDrawing" xmlns:v="urn:schemas-microsoft-com:vml" xmlns:o="urn:schemas-microsoft-com:office:office" xmlns:mc="http://schemas.openxmlformats.org/markup-compatibility/2006" xmlns:wpc="http://schemas.microsoft.com/office/word/2010/wordprocessingCanvas" xmlns="" val="0"/>
                         </a:ext>
                       </a:extLst>
                     </a:blip>
@@ -5314,7 +5387,7 @@
                     <a:blip r:embed="rId18" cstate="print">
                       <a:extLst>
                         <a:ext uri="{28A0092B-C50C-407E-A947-70E740481C1C}">
-                          <a14:useLocalDpi xmlns="" xmlns:wpc="http://schemas.microsoft.com/office/word/2010/wordprocessingCanvas" xmlns:mc="http://schemas.openxmlformats.org/markup-compatibility/2006" xmlns:o="urn:schemas-microsoft-com:office:office" xmlns:v="urn:schemas-microsoft-com:vml" xmlns:wp14="http://schemas.microsoft.com/office/word/2010/wordprocessingDrawing" xmlns:w10="urn:schemas-microsoft-com:office:word" xmlns:w="http://schemas.openxmlformats.org/wordprocessingml/2006/main" xmlns:w14="http://schemas.microsoft.com/office/word/2010/wordml" xmlns:wpg="http://schemas.microsoft.com/office/word/2010/wordprocessingGroup" xmlns:wpi="http://schemas.microsoft.com/office/word/2010/wordprocessingInk" xmlns:wps="http://schemas.microsoft.com/office/word/2010/wordprocessingShape" xmlns:a14="http://schemas.microsoft.com/office/drawing/2010/main" val="0"/>
+                          <a14:useLocalDpi xmlns:a14="http://schemas.microsoft.com/office/drawing/2010/main" xmlns:wps="http://schemas.microsoft.com/office/word/2010/wordprocessingShape" xmlns:wpi="http://schemas.microsoft.com/office/word/2010/wordprocessingInk" xmlns:wpg="http://schemas.microsoft.com/office/word/2010/wordprocessingGroup" xmlns:w14="http://schemas.microsoft.com/office/word/2010/wordml" xmlns:w="http://schemas.openxmlformats.org/wordprocessingml/2006/main" xmlns:w10="urn:schemas-microsoft-com:office:word" xmlns:wp14="http://schemas.microsoft.com/office/word/2010/wordprocessingDrawing" xmlns:v="urn:schemas-microsoft-com:vml" xmlns:o="urn:schemas-microsoft-com:office:office" xmlns:mc="http://schemas.openxmlformats.org/markup-compatibility/2006" xmlns:wpc="http://schemas.microsoft.com/office/word/2010/wordprocessingCanvas" xmlns="" val="0"/>
                         </a:ext>
                       </a:extLst>
                     </a:blip>
@@ -5425,7 +5498,7 @@
                     <a:blip r:embed="rId19" cstate="print">
                       <a:extLst>
                         <a:ext uri="{28A0092B-C50C-407E-A947-70E740481C1C}">
-                          <a14:useLocalDpi xmlns="" xmlns:wpc="http://schemas.microsoft.com/office/word/2010/wordprocessingCanvas" xmlns:mc="http://schemas.openxmlformats.org/markup-compatibility/2006" xmlns:o="urn:schemas-microsoft-com:office:office" xmlns:v="urn:schemas-microsoft-com:vml" xmlns:wp14="http://schemas.microsoft.com/office/word/2010/wordprocessingDrawing" xmlns:w10="urn:schemas-microsoft-com:office:word" xmlns:w="http://schemas.openxmlformats.org/wordprocessingml/2006/main" xmlns:w14="http://schemas.microsoft.com/office/word/2010/wordml" xmlns:wpg="http://schemas.microsoft.com/office/word/2010/wordprocessingGroup" xmlns:wpi="http://schemas.microsoft.com/office/word/2010/wordprocessingInk" xmlns:wps="http://schemas.microsoft.com/office/word/2010/wordprocessingShape" xmlns:a14="http://schemas.microsoft.com/office/drawing/2010/main" val="0"/>
+                          <a14:useLocalDpi xmlns:a14="http://schemas.microsoft.com/office/drawing/2010/main" xmlns:wps="http://schemas.microsoft.com/office/word/2010/wordprocessingShape" xmlns:wpi="http://schemas.microsoft.com/office/word/2010/wordprocessingInk" xmlns:wpg="http://schemas.microsoft.com/office/word/2010/wordprocessingGroup" xmlns:w14="http://schemas.microsoft.com/office/word/2010/wordml" xmlns:w="http://schemas.openxmlformats.org/wordprocessingml/2006/main" xmlns:w10="urn:schemas-microsoft-com:office:word" xmlns:wp14="http://schemas.microsoft.com/office/word/2010/wordprocessingDrawing" xmlns:v="urn:schemas-microsoft-com:vml" xmlns:o="urn:schemas-microsoft-com:office:office" xmlns:mc="http://schemas.openxmlformats.org/markup-compatibility/2006" xmlns:wpc="http://schemas.microsoft.com/office/word/2010/wordprocessingCanvas" xmlns="" val="0"/>
                         </a:ext>
                       </a:extLst>
                     </a:blip>
@@ -5595,7 +5668,7 @@
                     <a:blip r:embed="rId20" cstate="print">
                       <a:extLst>
                         <a:ext uri="{28A0092B-C50C-407E-A947-70E740481C1C}">
-                          <a14:useLocalDpi xmlns="" xmlns:wpc="http://schemas.microsoft.com/office/word/2010/wordprocessingCanvas" xmlns:mc="http://schemas.openxmlformats.org/markup-compatibility/2006" xmlns:o="urn:schemas-microsoft-com:office:office" xmlns:v="urn:schemas-microsoft-com:vml" xmlns:wp14="http://schemas.microsoft.com/office/word/2010/wordprocessingDrawing" xmlns:w10="urn:schemas-microsoft-com:office:word" xmlns:w="http://schemas.openxmlformats.org/wordprocessingml/2006/main" xmlns:w14="http://schemas.microsoft.com/office/word/2010/wordml" xmlns:wpg="http://schemas.microsoft.com/office/word/2010/wordprocessingGroup" xmlns:wpi="http://schemas.microsoft.com/office/word/2010/wordprocessingInk" xmlns:wps="http://schemas.microsoft.com/office/word/2010/wordprocessingShape" xmlns:a14="http://schemas.microsoft.com/office/drawing/2010/main" val="0"/>
+                          <a14:useLocalDpi xmlns:a14="http://schemas.microsoft.com/office/drawing/2010/main" xmlns:wps="http://schemas.microsoft.com/office/word/2010/wordprocessingShape" xmlns:wpi="http://schemas.microsoft.com/office/word/2010/wordprocessingInk" xmlns:wpg="http://schemas.microsoft.com/office/word/2010/wordprocessingGroup" xmlns:w14="http://schemas.microsoft.com/office/word/2010/wordml" xmlns:w="http://schemas.openxmlformats.org/wordprocessingml/2006/main" xmlns:w10="urn:schemas-microsoft-com:office:word" xmlns:wp14="http://schemas.microsoft.com/office/word/2010/wordprocessingDrawing" xmlns:v="urn:schemas-microsoft-com:vml" xmlns:o="urn:schemas-microsoft-com:office:office" xmlns:mc="http://schemas.openxmlformats.org/markup-compatibility/2006" xmlns:wpc="http://schemas.microsoft.com/office/word/2010/wordprocessingCanvas" xmlns="" val="0"/>
                         </a:ext>
                       </a:extLst>
                     </a:blip>
@@ -5690,7 +5763,7 @@
                     <a:blip r:embed="rId21" cstate="print">
                       <a:extLst>
                         <a:ext uri="{28A0092B-C50C-407E-A947-70E740481C1C}">
-                          <a14:useLocalDpi xmlns="" xmlns:wpc="http://schemas.microsoft.com/office/word/2010/wordprocessingCanvas" xmlns:mc="http://schemas.openxmlformats.org/markup-compatibility/2006" xmlns:o="urn:schemas-microsoft-com:office:office" xmlns:v="urn:schemas-microsoft-com:vml" xmlns:wp14="http://schemas.microsoft.com/office/word/2010/wordprocessingDrawing" xmlns:w10="urn:schemas-microsoft-com:office:word" xmlns:w="http://schemas.openxmlformats.org/wordprocessingml/2006/main" xmlns:w14="http://schemas.microsoft.com/office/word/2010/wordml" xmlns:wpg="http://schemas.microsoft.com/office/word/2010/wordprocessingGroup" xmlns:wpi="http://schemas.microsoft.com/office/word/2010/wordprocessingInk" xmlns:wps="http://schemas.microsoft.com/office/word/2010/wordprocessingShape" xmlns:a14="http://schemas.microsoft.com/office/drawing/2010/main" val="0"/>
+                          <a14:useLocalDpi xmlns:a14="http://schemas.microsoft.com/office/drawing/2010/main" xmlns:wps="http://schemas.microsoft.com/office/word/2010/wordprocessingShape" xmlns:wpi="http://schemas.microsoft.com/office/word/2010/wordprocessingInk" xmlns:wpg="http://schemas.microsoft.com/office/word/2010/wordprocessingGroup" xmlns:w14="http://schemas.microsoft.com/office/word/2010/wordml" xmlns:w="http://schemas.openxmlformats.org/wordprocessingml/2006/main" xmlns:w10="urn:schemas-microsoft-com:office:word" xmlns:wp14="http://schemas.microsoft.com/office/word/2010/wordprocessingDrawing" xmlns:v="urn:schemas-microsoft-com:vml" xmlns:o="urn:schemas-microsoft-com:office:office" xmlns:mc="http://schemas.openxmlformats.org/markup-compatibility/2006" xmlns:wpc="http://schemas.microsoft.com/office/word/2010/wordprocessingCanvas" xmlns="" val="0"/>
                         </a:ext>
                       </a:extLst>
                     </a:blip>
@@ -5711,7 +5784,7 @@
                     </a:ln>
                     <a:extLst>
                       <a:ext uri="{53640926-AAD7-44D8-BBD7-CCE9431645EC}">
-                        <a14:shadowObscured xmlns="" xmlns:wpc="http://schemas.microsoft.com/office/word/2010/wordprocessingCanvas" xmlns:mc="http://schemas.openxmlformats.org/markup-compatibility/2006" xmlns:o="urn:schemas-microsoft-com:office:office" xmlns:v="urn:schemas-microsoft-com:vml" xmlns:wp14="http://schemas.microsoft.com/office/word/2010/wordprocessingDrawing" xmlns:w10="urn:schemas-microsoft-com:office:word" xmlns:w="http://schemas.openxmlformats.org/wordprocessingml/2006/main" xmlns:w14="http://schemas.microsoft.com/office/word/2010/wordml" xmlns:wpg="http://schemas.microsoft.com/office/word/2010/wordprocessingGroup" xmlns:wpi="http://schemas.microsoft.com/office/word/2010/wordprocessingInk" xmlns:wps="http://schemas.microsoft.com/office/word/2010/wordprocessingShape" xmlns:a14="http://schemas.microsoft.com/office/drawing/2010/main"/>
+                        <a14:shadowObscured xmlns:a14="http://schemas.microsoft.com/office/drawing/2010/main" xmlns:wps="http://schemas.microsoft.com/office/word/2010/wordprocessingShape" xmlns:wpi="http://schemas.microsoft.com/office/word/2010/wordprocessingInk" xmlns:wpg="http://schemas.microsoft.com/office/word/2010/wordprocessingGroup" xmlns:w14="http://schemas.microsoft.com/office/word/2010/wordml" xmlns:w="http://schemas.openxmlformats.org/wordprocessingml/2006/main" xmlns:w10="urn:schemas-microsoft-com:office:word" xmlns:wp14="http://schemas.microsoft.com/office/word/2010/wordprocessingDrawing" xmlns:v="urn:schemas-microsoft-com:vml" xmlns:o="urn:schemas-microsoft-com:office:office" xmlns:mc="http://schemas.openxmlformats.org/markup-compatibility/2006" xmlns:wpc="http://schemas.microsoft.com/office/word/2010/wordprocessingCanvas" xmlns=""/>
                       </a:ext>
                     </a:extLst>
                   </pic:spPr>
@@ -5781,7 +5854,7 @@
                     <a:blip r:embed="rId22" cstate="print">
                       <a:extLst>
                         <a:ext uri="{28A0092B-C50C-407E-A947-70E740481C1C}">
-                          <a14:useLocalDpi xmlns="" xmlns:wpc="http://schemas.microsoft.com/office/word/2010/wordprocessingCanvas" xmlns:mc="http://schemas.openxmlformats.org/markup-compatibility/2006" xmlns:o="urn:schemas-microsoft-com:office:office" xmlns:v="urn:schemas-microsoft-com:vml" xmlns:wp14="http://schemas.microsoft.com/office/word/2010/wordprocessingDrawing" xmlns:w10="urn:schemas-microsoft-com:office:word" xmlns:w="http://schemas.openxmlformats.org/wordprocessingml/2006/main" xmlns:w14="http://schemas.microsoft.com/office/word/2010/wordml" xmlns:wpg="http://schemas.microsoft.com/office/word/2010/wordprocessingGroup" xmlns:wpi="http://schemas.microsoft.com/office/word/2010/wordprocessingInk" xmlns:wps="http://schemas.microsoft.com/office/word/2010/wordprocessingShape" xmlns:a14="http://schemas.microsoft.com/office/drawing/2010/main" val="0"/>
+                          <a14:useLocalDpi xmlns:a14="http://schemas.microsoft.com/office/drawing/2010/main" xmlns:wps="http://schemas.microsoft.com/office/word/2010/wordprocessingShape" xmlns:wpi="http://schemas.microsoft.com/office/word/2010/wordprocessingInk" xmlns:wpg="http://schemas.microsoft.com/office/word/2010/wordprocessingGroup" xmlns:w14="http://schemas.microsoft.com/office/word/2010/wordml" xmlns:w="http://schemas.openxmlformats.org/wordprocessingml/2006/main" xmlns:w10="urn:schemas-microsoft-com:office:word" xmlns:wp14="http://schemas.microsoft.com/office/word/2010/wordprocessingDrawing" xmlns:v="urn:schemas-microsoft-com:vml" xmlns:o="urn:schemas-microsoft-com:office:office" xmlns:mc="http://schemas.openxmlformats.org/markup-compatibility/2006" xmlns:wpc="http://schemas.microsoft.com/office/word/2010/wordprocessingCanvas" xmlns="" val="0"/>
                         </a:ext>
                       </a:extLst>
                     </a:blip>
@@ -5888,7 +5961,7 @@
                     <a:blip r:embed="rId23" cstate="print">
                       <a:extLst>
                         <a:ext uri="{28A0092B-C50C-407E-A947-70E740481C1C}">
-                          <a14:useLocalDpi xmlns="" xmlns:wpc="http://schemas.microsoft.com/office/word/2010/wordprocessingCanvas" xmlns:mc="http://schemas.openxmlformats.org/markup-compatibility/2006" xmlns:o="urn:schemas-microsoft-com:office:office" xmlns:v="urn:schemas-microsoft-com:vml" xmlns:wp14="http://schemas.microsoft.com/office/word/2010/wordprocessingDrawing" xmlns:w10="urn:schemas-microsoft-com:office:word" xmlns:w="http://schemas.openxmlformats.org/wordprocessingml/2006/main" xmlns:w14="http://schemas.microsoft.com/office/word/2010/wordml" xmlns:wpg="http://schemas.microsoft.com/office/word/2010/wordprocessingGroup" xmlns:wpi="http://schemas.microsoft.com/office/word/2010/wordprocessingInk" xmlns:wps="http://schemas.microsoft.com/office/word/2010/wordprocessingShape" xmlns:a14="http://schemas.microsoft.com/office/drawing/2010/main" val="0"/>
+                          <a14:useLocalDpi xmlns:a14="http://schemas.microsoft.com/office/drawing/2010/main" xmlns:wps="http://schemas.microsoft.com/office/word/2010/wordprocessingShape" xmlns:wpi="http://schemas.microsoft.com/office/word/2010/wordprocessingInk" xmlns:wpg="http://schemas.microsoft.com/office/word/2010/wordprocessingGroup" xmlns:w14="http://schemas.microsoft.com/office/word/2010/wordml" xmlns:w="http://schemas.openxmlformats.org/wordprocessingml/2006/main" xmlns:w10="urn:schemas-microsoft-com:office:word" xmlns:wp14="http://schemas.microsoft.com/office/word/2010/wordprocessingDrawing" xmlns:v="urn:schemas-microsoft-com:vml" xmlns:o="urn:schemas-microsoft-com:office:office" xmlns:mc="http://schemas.openxmlformats.org/markup-compatibility/2006" xmlns:wpc="http://schemas.microsoft.com/office/word/2010/wordprocessingCanvas" xmlns="" val="0"/>
                         </a:ext>
                       </a:extLst>
                     </a:blip>
@@ -5979,7 +6052,7 @@
                     <a:blip r:embed="rId24" cstate="print">
                       <a:extLst>
                         <a:ext uri="{28A0092B-C50C-407E-A947-70E740481C1C}">
-                          <a14:useLocalDpi xmlns="" xmlns:wpc="http://schemas.microsoft.com/office/word/2010/wordprocessingCanvas" xmlns:mc="http://schemas.openxmlformats.org/markup-compatibility/2006" xmlns:o="urn:schemas-microsoft-com:office:office" xmlns:v="urn:schemas-microsoft-com:vml" xmlns:wp14="http://schemas.microsoft.com/office/word/2010/wordprocessingDrawing" xmlns:w10="urn:schemas-microsoft-com:office:word" xmlns:w="http://schemas.openxmlformats.org/wordprocessingml/2006/main" xmlns:w14="http://schemas.microsoft.com/office/word/2010/wordml" xmlns:wpg="http://schemas.microsoft.com/office/word/2010/wordprocessingGroup" xmlns:wpi="http://schemas.microsoft.com/office/word/2010/wordprocessingInk" xmlns:wps="http://schemas.microsoft.com/office/word/2010/wordprocessingShape" xmlns:a14="http://schemas.microsoft.com/office/drawing/2010/main" val="0"/>
+                          <a14:useLocalDpi xmlns:a14="http://schemas.microsoft.com/office/drawing/2010/main" xmlns:wps="http://schemas.microsoft.com/office/word/2010/wordprocessingShape" xmlns:wpi="http://schemas.microsoft.com/office/word/2010/wordprocessingInk" xmlns:wpg="http://schemas.microsoft.com/office/word/2010/wordprocessingGroup" xmlns:w14="http://schemas.microsoft.com/office/word/2010/wordml" xmlns:w="http://schemas.openxmlformats.org/wordprocessingml/2006/main" xmlns:w10="urn:schemas-microsoft-com:office:word" xmlns:wp14="http://schemas.microsoft.com/office/word/2010/wordprocessingDrawing" xmlns:v="urn:schemas-microsoft-com:vml" xmlns:o="urn:schemas-microsoft-com:office:office" xmlns:mc="http://schemas.openxmlformats.org/markup-compatibility/2006" xmlns:wpc="http://schemas.microsoft.com/office/word/2010/wordprocessingCanvas" xmlns="" val="0"/>
                         </a:ext>
                       </a:extLst>
                     </a:blip>
@@ -6089,7 +6162,7 @@
                     <a:blip r:embed="rId25" cstate="print">
                       <a:extLst>
                         <a:ext uri="{28A0092B-C50C-407E-A947-70E740481C1C}">
-                          <a14:useLocalDpi xmlns="" xmlns:wpc="http://schemas.microsoft.com/office/word/2010/wordprocessingCanvas" xmlns:mc="http://schemas.openxmlformats.org/markup-compatibility/2006" xmlns:o="urn:schemas-microsoft-com:office:office" xmlns:v="urn:schemas-microsoft-com:vml" xmlns:wp14="http://schemas.microsoft.com/office/word/2010/wordprocessingDrawing" xmlns:w10="urn:schemas-microsoft-com:office:word" xmlns:w="http://schemas.openxmlformats.org/wordprocessingml/2006/main" xmlns:w14="http://schemas.microsoft.com/office/word/2010/wordml" xmlns:wpg="http://schemas.microsoft.com/office/word/2010/wordprocessingGroup" xmlns:wpi="http://schemas.microsoft.com/office/word/2010/wordprocessingInk" xmlns:wps="http://schemas.microsoft.com/office/word/2010/wordprocessingShape" xmlns:a14="http://schemas.microsoft.com/office/drawing/2010/main" val="0"/>
+                          <a14:useLocalDpi xmlns:a14="http://schemas.microsoft.com/office/drawing/2010/main" xmlns:wps="http://schemas.microsoft.com/office/word/2010/wordprocessingShape" xmlns:wpi="http://schemas.microsoft.com/office/word/2010/wordprocessingInk" xmlns:wpg="http://schemas.microsoft.com/office/word/2010/wordprocessingGroup" xmlns:w14="http://schemas.microsoft.com/office/word/2010/wordml" xmlns:w="http://schemas.openxmlformats.org/wordprocessingml/2006/main" xmlns:w10="urn:schemas-microsoft-com:office:word" xmlns:wp14="http://schemas.microsoft.com/office/word/2010/wordprocessingDrawing" xmlns:v="urn:schemas-microsoft-com:vml" xmlns:o="urn:schemas-microsoft-com:office:office" xmlns:mc="http://schemas.openxmlformats.org/markup-compatibility/2006" xmlns:wpc="http://schemas.microsoft.com/office/word/2010/wordprocessingCanvas" xmlns="" val="0"/>
                         </a:ext>
                       </a:extLst>
                     </a:blip>
@@ -6688,24 +6761,14 @@
           <w:pStyle w:val="Stopka"/>
           <w:jc w:val="right"/>
         </w:pPr>
-        <w:r>
-          <w:fldChar w:fldCharType="begin"/>
-        </w:r>
-        <w:r>
-          <w:instrText>PAGE   \* MERGEFORMAT</w:instrText>
-        </w:r>
-        <w:r>
-          <w:fldChar w:fldCharType="separate"/>
-        </w:r>
-        <w:r>
-          <w:rPr>
-            <w:noProof/>
-          </w:rPr>
-          <w:t>6</w:t>
-        </w:r>
-        <w:r>
-          <w:fldChar w:fldCharType="end"/>
-        </w:r>
+        <w:fldSimple w:instr="PAGE   \* MERGEFORMAT">
+          <w:r>
+            <w:rPr>
+              <w:noProof/>
+            </w:rPr>
+            <w:t>7</w:t>
+          </w:r>
+        </w:fldSimple>
       </w:p>
     </w:sdtContent>
   </w:sdt>
@@ -9451,7 +9514,7 @@
 </file>
 
 <file path=customXml/itemProps1.xml><?xml version="1.0" encoding="utf-8"?>
-<ds:datastoreItem xmlns:ds="http://schemas.openxmlformats.org/officeDocument/2006/customXml" ds:itemID="{7869FE64-6C59-46B5-967E-7D8E2641B1A3}">
+<ds:datastoreItem xmlns:ds="http://schemas.openxmlformats.org/officeDocument/2006/customXml" ds:itemID="{1B2C757F-90A0-4073-A380-9D7CEFF47078}">
   <ds:schemaRefs>
     <ds:schemaRef ds:uri="http://schemas.openxmlformats.org/officeDocument/2006/bibliography"/>
   </ds:schemaRefs>

</xml_diff>

<commit_message>
+1 do google cardboard
</commit_message>
<xml_diff>
--- a/PRACA INŻYNIERSKA.docx
+++ b/PRACA INŻYNIERSKA.docx
@@ -1,6 +1,6 @@
 
 <file path=word/document.xml><?xml version="1.0" encoding="utf-8"?>
-<w:document xmlns:ve="http://schemas.openxmlformats.org/markup-compatibility/2006" xmlns:o="urn:schemas-microsoft-com:office:office" xmlns:r="http://schemas.openxmlformats.org/officeDocument/2006/relationships" xmlns:m="http://schemas.openxmlformats.org/officeDocument/2006/math" xmlns:v="urn:schemas-microsoft-com:vml" xmlns:wp="http://schemas.openxmlformats.org/drawingml/2006/wordprocessingDrawing" xmlns:w10="urn:schemas-microsoft-com:office:word" xmlns:w="http://schemas.openxmlformats.org/wordprocessingml/2006/main" xmlns:wne="http://schemas.microsoft.com/office/word/2006/wordml">
+<w:document xmlns:wpc="http://schemas.microsoft.com/office/word/2010/wordprocessingCanvas" xmlns:mc="http://schemas.openxmlformats.org/markup-compatibility/2006" xmlns:o="urn:schemas-microsoft-com:office:office" xmlns:r="http://schemas.openxmlformats.org/officeDocument/2006/relationships" xmlns:m="http://schemas.openxmlformats.org/officeDocument/2006/math" xmlns:v="urn:schemas-microsoft-com:vml" xmlns:wp14="http://schemas.microsoft.com/office/word/2010/wordprocessingDrawing" xmlns:wp="http://schemas.openxmlformats.org/drawingml/2006/wordprocessingDrawing" xmlns:w10="urn:schemas-microsoft-com:office:word" xmlns:w="http://schemas.openxmlformats.org/wordprocessingml/2006/main" xmlns:w14="http://schemas.microsoft.com/office/word/2010/wordml" xmlns:wpg="http://schemas.microsoft.com/office/word/2010/wordprocessingGroup" xmlns:wpi="http://schemas.microsoft.com/office/word/2010/wordprocessingInk" xmlns:wne="http://schemas.microsoft.com/office/word/2006/wordml" xmlns:wps="http://schemas.microsoft.com/office/word/2010/wordprocessingShape" mc:Ignorable="w14 wp14">
   <w:body>
     <w:p>
       <w:pPr>
@@ -36,10 +36,10 @@
                     </pic:cNvPicPr>
                   </pic:nvPicPr>
                   <pic:blipFill>
-                    <a:blip r:embed="rId8" cstate="print">
+                    <a:blip r:embed="rId9" cstate="print">
                       <a:extLst>
                         <a:ext uri="{28A0092B-C50C-407E-A947-70E740481C1C}">
-                          <a14:useLocalDpi xmlns="" xmlns:wpc="http://schemas.microsoft.com/office/word/2010/wordprocessingCanvas" xmlns:mc="http://schemas.openxmlformats.org/markup-compatibility/2006" xmlns:o="urn:schemas-microsoft-com:office:office" xmlns:v="urn:schemas-microsoft-com:vml" xmlns:wp14="http://schemas.microsoft.com/office/word/2010/wordprocessingDrawing" xmlns:w10="urn:schemas-microsoft-com:office:word" xmlns:w="http://schemas.openxmlformats.org/wordprocessingml/2006/main" xmlns:w14="http://schemas.microsoft.com/office/word/2010/wordml" xmlns:wpg="http://schemas.microsoft.com/office/word/2010/wordprocessingGroup" xmlns:wpi="http://schemas.microsoft.com/office/word/2010/wordprocessingInk" xmlns:wps="http://schemas.microsoft.com/office/word/2010/wordprocessingShape" xmlns:a14="http://schemas.microsoft.com/office/drawing/2010/main" val="0"/>
+                          <a14:useLocalDpi xmlns:a14="http://schemas.microsoft.com/office/drawing/2010/main" val="0"/>
                         </a:ext>
                       </a:extLst>
                     </a:blip>
@@ -103,10 +103,10 @@
                     </pic:cNvPicPr>
                   </pic:nvPicPr>
                   <pic:blipFill>
-                    <a:blip r:embed="rId9" cstate="print">
+                    <a:blip r:embed="rId10" cstate="print">
                       <a:extLst>
                         <a:ext uri="{28A0092B-C50C-407E-A947-70E740481C1C}">
-                          <a14:useLocalDpi xmlns="" xmlns:wpc="http://schemas.microsoft.com/office/word/2010/wordprocessingCanvas" xmlns:mc="http://schemas.openxmlformats.org/markup-compatibility/2006" xmlns:o="urn:schemas-microsoft-com:office:office" xmlns:v="urn:schemas-microsoft-com:vml" xmlns:wp14="http://schemas.microsoft.com/office/word/2010/wordprocessingDrawing" xmlns:w10="urn:schemas-microsoft-com:office:word" xmlns:w="http://schemas.openxmlformats.org/wordprocessingml/2006/main" xmlns:w14="http://schemas.microsoft.com/office/word/2010/wordml" xmlns:wpg="http://schemas.microsoft.com/office/word/2010/wordprocessingGroup" xmlns:wpi="http://schemas.microsoft.com/office/word/2010/wordprocessingInk" xmlns:wps="http://schemas.microsoft.com/office/word/2010/wordprocessingShape" xmlns:a14="http://schemas.microsoft.com/office/drawing/2010/main" val="0"/>
+                          <a14:useLocalDpi xmlns:a14="http://schemas.microsoft.com/office/drawing/2010/main" val="0"/>
                         </a:ext>
                       </a:extLst>
                     </a:blip>
@@ -303,27 +303,7 @@
           <w:szCs w:val="32"/>
           <w:lang w:val="en-US"/>
         </w:rPr>
-        <w:t xml:space="preserve">Goggles for virtual and augmented reality based on </w:t>
-      </w:r>
-      <w:proofErr w:type="spellStart"/>
-      <w:r>
-        <w:rPr>
-          <w:rFonts w:cs="Times New Roman"/>
-          <w:sz w:val="32"/>
-          <w:szCs w:val="32"/>
-          <w:lang w:val="en-US"/>
-        </w:rPr>
-        <w:t>smartphone’s</w:t>
-      </w:r>
-      <w:proofErr w:type="spellEnd"/>
-      <w:r>
-        <w:rPr>
-          <w:rFonts w:cs="Times New Roman"/>
-          <w:sz w:val="32"/>
-          <w:szCs w:val="32"/>
-          <w:lang w:val="en-US"/>
-        </w:rPr>
-        <w:t xml:space="preserve"> screen and camera</w:t>
+        <w:t>Goggles for virtual and augmented reality based on smartphone’s screen and camera</w:t>
       </w:r>
     </w:p>
     <w:p>
@@ -1120,6 +1100,7 @@
           <w:docPartUnique/>
         </w:docPartObj>
       </w:sdtPr>
+      <w:sdtEndPr/>
       <w:sdtContent>
         <w:p>
           <w:pPr>
@@ -3592,6 +3573,7 @@
       </w:r>
       <w:bookmarkEnd w:id="1"/>
     </w:p>
+    <w:p/>
     <w:p>
       <w:r>
         <w:t>Rzeczywistość rozszerzona (</w:t>
@@ -3617,8 +3599,16 @@
         <w:rPr>
           <w:i/>
         </w:rPr>
-        <w:t xml:space="preserve"> reality</w:t>
-      </w:r>
+        <w:t xml:space="preserve"> </w:t>
+      </w:r>
+      <w:proofErr w:type="spellStart"/>
+      <w:r>
+        <w:rPr>
+          <w:i/>
+        </w:rPr>
+        <w:t>reality</w:t>
+      </w:r>
+      <w:proofErr w:type="spellEnd"/>
       <w:r>
         <w:t>) to metodologia pracy z systemami informatycznymi, polegająca na łączeniu świata rzeczywistego z obiektami pochodzącymi z świata wirtualnego.</w:t>
       </w:r>
@@ -3793,8 +3783,16 @@
         <w:rPr>
           <w:i/>
         </w:rPr>
-        <w:t xml:space="preserve"> reality</w:t>
-      </w:r>
+        <w:t xml:space="preserve"> </w:t>
+      </w:r>
+      <w:proofErr w:type="spellStart"/>
+      <w:r>
+        <w:rPr>
+          <w:i/>
+        </w:rPr>
+        <w:t>reality</w:t>
+      </w:r>
+      <w:proofErr w:type="spellEnd"/>
       <w:r>
         <w:t>)</w:t>
       </w:r>
@@ -3871,8 +3869,16 @@
         <w:rPr>
           <w:i/>
         </w:rPr>
-        <w:t xml:space="preserve"> reality</w:t>
-      </w:r>
+        <w:t xml:space="preserve"> </w:t>
+      </w:r>
+      <w:proofErr w:type="spellStart"/>
+      <w:r>
+        <w:rPr>
+          <w:i/>
+        </w:rPr>
+        <w:t>reality</w:t>
+      </w:r>
+      <w:proofErr w:type="spellEnd"/>
       <w:r>
         <w:t>) oraz przedstawili relacje między rzeczywistym a wirtualnym światem.</w:t>
       </w:r>
@@ -3903,10 +3909,10 @@
                     <pic:cNvPicPr/>
                   </pic:nvPicPr>
                   <pic:blipFill>
-                    <a:blip r:embed="rId10" cstate="print">
+                    <a:blip r:embed="rId11" cstate="print">
                       <a:extLst>
                         <a:ext uri="{28A0092B-C50C-407E-A947-70E740481C1C}">
-                          <a14:useLocalDpi xmlns="" xmlns:wpc="http://schemas.microsoft.com/office/word/2010/wordprocessingCanvas" xmlns:mc="http://schemas.openxmlformats.org/markup-compatibility/2006" xmlns:o="urn:schemas-microsoft-com:office:office" xmlns:v="urn:schemas-microsoft-com:vml" xmlns:wp14="http://schemas.microsoft.com/office/word/2010/wordprocessingDrawing" xmlns:w10="urn:schemas-microsoft-com:office:word" xmlns:w="http://schemas.openxmlformats.org/wordprocessingml/2006/main" xmlns:w14="http://schemas.microsoft.com/office/word/2010/wordml" xmlns:wpg="http://schemas.microsoft.com/office/word/2010/wordprocessingGroup" xmlns:wpi="http://schemas.microsoft.com/office/word/2010/wordprocessingInk" xmlns:wps="http://schemas.microsoft.com/office/word/2010/wordprocessingShape" xmlns:a14="http://schemas.microsoft.com/office/drawing/2010/main" val="0"/>
+                          <a14:useLocalDpi xmlns:a14="http://schemas.microsoft.com/office/drawing/2010/main" val="0"/>
                         </a:ext>
                       </a:extLst>
                     </a:blip>
@@ -3937,14 +3943,27 @@
       <w:r>
         <w:t xml:space="preserve">Rysunek </w:t>
       </w:r>
-      <w:fldSimple w:instr=" SEQ Rysunek \* ARABIC ">
-        <w:r>
-          <w:rPr>
-            <w:noProof/>
-          </w:rPr>
-          <w:t>1</w:t>
-        </w:r>
-      </w:fldSimple>
+      <w:r>
+        <w:fldChar w:fldCharType="begin"/>
+      </w:r>
+      <w:r>
+        <w:instrText xml:space="preserve"> SEQ Rysunek \* ARABIC </w:instrText>
+      </w:r>
+      <w:r>
+        <w:fldChar w:fldCharType="separate"/>
+      </w:r>
+      <w:r>
+        <w:rPr>
+          <w:noProof/>
+        </w:rPr>
+        <w:t>1</w:t>
+      </w:r>
+      <w:r>
+        <w:rPr>
+          <w:noProof/>
+        </w:rPr>
+        <w:fldChar w:fldCharType="end"/>
+      </w:r>
       <w:r>
         <w:t xml:space="preserve">. Schemat ciągłości rzeczywistość </w:t>
       </w:r>
@@ -4133,6 +4152,7 @@
       <w:bookmarkEnd w:id="2"/>
       <w:proofErr w:type="spellEnd"/>
     </w:p>
+    <w:p/>
     <w:p>
       <w:r>
         <w:rPr>
@@ -4164,13 +4184,8 @@
         <w:t>Google</w:t>
       </w:r>
       <w:r>
-        <w:t xml:space="preserve"> do użycia z kartonowymi goglami oraz </w:t>
-      </w:r>
-      <w:proofErr w:type="spellStart"/>
-      <w:r>
-        <w:t>smartfonem</w:t>
-      </w:r>
-      <w:proofErr w:type="spellEnd"/>
+        <w:t xml:space="preserve"> do użycia z kartonowymi goglami oraz smartfonem</w:t>
+      </w:r>
       <w:r>
         <w:t xml:space="preserve">. </w:t>
       </w:r>
@@ -4219,13 +4234,8 @@
         <w:t>jeden ferrytowy lub ceramiczny), rzepów oraz gumki podtrzymującej</w:t>
       </w:r>
       <w:r>
-        <w:t xml:space="preserve"> </w:t>
-      </w:r>
-      <w:proofErr w:type="spellStart"/>
-      <w:r>
-        <w:t>smartfon</w:t>
-      </w:r>
-      <w:proofErr w:type="spellEnd"/>
+        <w:t xml:space="preserve"> smartfon</w:t>
+      </w:r>
       <w:r>
         <w:t xml:space="preserve">. </w:t>
       </w:r>
@@ -4260,10 +4270,10 @@
                     <pic:cNvPicPr/>
                   </pic:nvPicPr>
                   <pic:blipFill>
-                    <a:blip r:embed="rId11" cstate="print">
+                    <a:blip r:embed="rId12" cstate="print">
                       <a:extLst>
                         <a:ext uri="{28A0092B-C50C-407E-A947-70E740481C1C}">
-                          <a14:useLocalDpi xmlns="" xmlns:wpc="http://schemas.microsoft.com/office/word/2010/wordprocessingCanvas" xmlns:mc="http://schemas.openxmlformats.org/markup-compatibility/2006" xmlns:o="urn:schemas-microsoft-com:office:office" xmlns:v="urn:schemas-microsoft-com:vml" xmlns:wp14="http://schemas.microsoft.com/office/word/2010/wordprocessingDrawing" xmlns:w10="urn:schemas-microsoft-com:office:word" xmlns:w="http://schemas.openxmlformats.org/wordprocessingml/2006/main" xmlns:w14="http://schemas.microsoft.com/office/word/2010/wordml" xmlns:wpg="http://schemas.microsoft.com/office/word/2010/wordprocessingGroup" xmlns:wpi="http://schemas.microsoft.com/office/word/2010/wordprocessingInk" xmlns:wps="http://schemas.microsoft.com/office/word/2010/wordprocessingShape" xmlns:a14="http://schemas.microsoft.com/office/drawing/2010/main" val="0"/>
+                          <a14:useLocalDpi xmlns:a14="http://schemas.microsoft.com/office/drawing/2010/main" val="0"/>
                         </a:ext>
                       </a:extLst>
                     </a:blip>
@@ -4294,14 +4304,27 @@
       <w:r>
         <w:t xml:space="preserve">Rysunek </w:t>
       </w:r>
-      <w:fldSimple w:instr=" SEQ Rysunek \* ARABIC ">
-        <w:r>
-          <w:rPr>
-            <w:noProof/>
-          </w:rPr>
-          <w:t>2</w:t>
-        </w:r>
-      </w:fldSimple>
+      <w:r>
+        <w:fldChar w:fldCharType="begin"/>
+      </w:r>
+      <w:r>
+        <w:instrText xml:space="preserve"> SEQ Rysunek \* ARABIC </w:instrText>
+      </w:r>
+      <w:r>
+        <w:fldChar w:fldCharType="separate"/>
+      </w:r>
+      <w:r>
+        <w:rPr>
+          <w:noProof/>
+        </w:rPr>
+        <w:t>2</w:t>
+      </w:r>
+      <w:r>
+        <w:rPr>
+          <w:noProof/>
+        </w:rPr>
+        <w:fldChar w:fldCharType="end"/>
+      </w:r>
       <w:r>
         <w:t xml:space="preserve">. Elementy gogli Google </w:t>
       </w:r>
@@ -4340,10 +4363,10 @@
                     <pic:cNvPicPr/>
                   </pic:nvPicPr>
                   <pic:blipFill>
-                    <a:blip r:embed="rId12" cstate="print">
+                    <a:blip r:embed="rId13" cstate="print">
                       <a:extLst>
                         <a:ext uri="{28A0092B-C50C-407E-A947-70E740481C1C}">
-                          <a14:useLocalDpi xmlns="" xmlns:wpc="http://schemas.microsoft.com/office/word/2010/wordprocessingCanvas" xmlns:mc="http://schemas.openxmlformats.org/markup-compatibility/2006" xmlns:o="urn:schemas-microsoft-com:office:office" xmlns:v="urn:schemas-microsoft-com:vml" xmlns:wp14="http://schemas.microsoft.com/office/word/2010/wordprocessingDrawing" xmlns:w10="urn:schemas-microsoft-com:office:word" xmlns:w="http://schemas.openxmlformats.org/wordprocessingml/2006/main" xmlns:w14="http://schemas.microsoft.com/office/word/2010/wordml" xmlns:wpg="http://schemas.microsoft.com/office/word/2010/wordprocessingGroup" xmlns:wpi="http://schemas.microsoft.com/office/word/2010/wordprocessingInk" xmlns:wps="http://schemas.microsoft.com/office/word/2010/wordprocessingShape" xmlns:a14="http://schemas.microsoft.com/office/drawing/2010/main" val="0"/>
+                          <a14:useLocalDpi xmlns:a14="http://schemas.microsoft.com/office/drawing/2010/main" val="0"/>
                         </a:ext>
                       </a:extLst>
                     </a:blip>
@@ -4374,14 +4397,27 @@
       <w:r>
         <w:t xml:space="preserve">Rysunek </w:t>
       </w:r>
-      <w:fldSimple w:instr=" SEQ Rysunek \* ARABIC ">
-        <w:r>
-          <w:rPr>
-            <w:noProof/>
-          </w:rPr>
-          <w:t>3</w:t>
-        </w:r>
-      </w:fldSimple>
+      <w:r>
+        <w:fldChar w:fldCharType="begin"/>
+      </w:r>
+      <w:r>
+        <w:instrText xml:space="preserve"> SEQ Rysunek \* ARABIC </w:instrText>
+      </w:r>
+      <w:r>
+        <w:fldChar w:fldCharType="separate"/>
+      </w:r>
+      <w:r>
+        <w:rPr>
+          <w:noProof/>
+        </w:rPr>
+        <w:t>3</w:t>
+      </w:r>
+      <w:r>
+        <w:rPr>
+          <w:noProof/>
+        </w:rPr>
+        <w:fldChar w:fldCharType="end"/>
+      </w:r>
       <w:r>
         <w:t xml:space="preserve">. Gogle Google </w:t>
       </w:r>
@@ -4394,6 +4430,80 @@
         <w:t xml:space="preserve"> po złożeniu</w:t>
       </w:r>
     </w:p>
+    <w:p>
+      <w:r>
+        <w:lastRenderedPageBreak/>
+        <w:t xml:space="preserve">Aplikacje współpracujące z Google </w:t>
+      </w:r>
+      <w:proofErr w:type="spellStart"/>
+      <w:r>
+        <w:t>Cardboard</w:t>
+      </w:r>
+      <w:proofErr w:type="spellEnd"/>
+      <w:r>
+        <w:t xml:space="preserve"> dostępne są do zainstalowania w Sklepie Play lub Apple </w:t>
+      </w:r>
+      <w:proofErr w:type="spellStart"/>
+      <w:r>
+        <w:t>App</w:t>
+      </w:r>
+      <w:proofErr w:type="spellEnd"/>
+      <w:r>
+        <w:t xml:space="preserve"> </w:t>
+      </w:r>
+      <w:proofErr w:type="spellStart"/>
+      <w:r>
+        <w:t>Store</w:t>
+      </w:r>
+      <w:proofErr w:type="spellEnd"/>
+      <w:r>
+        <w:t>. Najważniejszym ich elementem jest podzielenie ekranu na dwie części i wyświetlenie dwóch obrazów - po jednym dla każdego oka. Dzięki lekkiemu przesunięciu wyświetlanych części uzyskuje się efekt widzenia trójwymiarowego.</w:t>
+      </w:r>
+      <w:r>
+        <w:t xml:space="preserve"> Kolejnym niezbędnym aspektem jest śledzenie ruchów głowy (ang. </w:t>
+      </w:r>
+      <w:proofErr w:type="spellStart"/>
+      <w:r>
+        <w:rPr>
+          <w:i/>
+        </w:rPr>
+        <w:t>head</w:t>
+      </w:r>
+      <w:proofErr w:type="spellEnd"/>
+      <w:r>
+        <w:rPr>
+          <w:i/>
+        </w:rPr>
+        <w:t xml:space="preserve"> </w:t>
+      </w:r>
+      <w:proofErr w:type="spellStart"/>
+      <w:r>
+        <w:rPr>
+          <w:i/>
+        </w:rPr>
+        <w:t>tracking</w:t>
+      </w:r>
+      <w:proofErr w:type="spellEnd"/>
+      <w:r>
+        <w:t>).</w:t>
+      </w:r>
+      <w:r>
+        <w:t xml:space="preserve"> Dzięki akcelerometrom, które śledzą zarówno położenie jak i kąt nachylenia urządzenia, możliwe jest swobodne rozglądanie się po wirtualnym otoczeniu.</w:t>
+      </w:r>
+      <w:r>
+        <w:t xml:space="preserve"> W efekcie r</w:t>
+      </w:r>
+      <w:r>
+        <w:t>uchy na ekranie odzwierciedlają ruchy głowy</w:t>
+      </w:r>
+      <w:r>
+        <w:t xml:space="preserve"> użytkownika</w:t>
+      </w:r>
+      <w:r>
+        <w:t xml:space="preserve"> w rzeczywistości. </w:t>
+      </w:r>
+    </w:p>
+    <w:p/>
     <w:p>
       <w:r>
         <w:t xml:space="preserve">Urządzenia, wspierane przez Google </w:t>
@@ -4423,7 +4533,6 @@
         <w:rPr>
           <w:lang w:val="en-US"/>
         </w:rPr>
-        <w:lastRenderedPageBreak/>
         <w:t>Google/LG Nexus 4, 5, 6</w:t>
       </w:r>
     </w:p>
@@ -4458,19 +4567,11 @@
           <w:lang w:val="en-US"/>
         </w:rPr>
       </w:pPr>
-      <w:proofErr w:type="spellStart"/>
       <w:r>
         <w:rPr>
           <w:lang w:val="en-US"/>
         </w:rPr>
-        <w:t>Huawei</w:t>
-      </w:r>
-      <w:proofErr w:type="spellEnd"/>
-      <w:r>
-        <w:rPr>
-          <w:lang w:val="en-US"/>
-        </w:rPr>
-        <w:t xml:space="preserve"> Ascend G 615 + P1</w:t>
+        <w:t>Huawei Ascend G 615 + P1</w:t>
       </w:r>
     </w:p>
     <w:p>
@@ -4516,63 +4617,7 @@
         <w:rPr>
           <w:lang w:val="en-US"/>
         </w:rPr>
-        <w:t xml:space="preserve">LG G2, G3, </w:t>
-      </w:r>
-      <w:proofErr w:type="spellStart"/>
-      <w:r>
-        <w:rPr>
-          <w:lang w:val="en-US"/>
-        </w:rPr>
-        <w:t>Optimus</w:t>
-      </w:r>
-      <w:proofErr w:type="spellEnd"/>
-      <w:r>
-        <w:rPr>
-          <w:lang w:val="en-US"/>
-        </w:rPr>
-        <w:t xml:space="preserve"> 3D Max (P720), </w:t>
-      </w:r>
-      <w:proofErr w:type="spellStart"/>
-      <w:r>
-        <w:rPr>
-          <w:lang w:val="en-US"/>
-        </w:rPr>
-        <w:t>Optimus</w:t>
-      </w:r>
-      <w:proofErr w:type="spellEnd"/>
-      <w:r>
-        <w:rPr>
-          <w:lang w:val="en-US"/>
-        </w:rPr>
-        <w:t xml:space="preserve"> 4X HD (P880), </w:t>
-      </w:r>
-      <w:proofErr w:type="spellStart"/>
-      <w:r>
-        <w:rPr>
-          <w:lang w:val="en-US"/>
-        </w:rPr>
-        <w:t>Optimus</w:t>
-      </w:r>
-      <w:proofErr w:type="spellEnd"/>
-      <w:r>
-        <w:rPr>
-          <w:lang w:val="en-US"/>
-        </w:rPr>
-        <w:t xml:space="preserve"> G (E975), </w:t>
-      </w:r>
-      <w:proofErr w:type="spellStart"/>
-      <w:r>
-        <w:rPr>
-          <w:lang w:val="en-US"/>
-        </w:rPr>
-        <w:t>Optimus</w:t>
-      </w:r>
-      <w:proofErr w:type="spellEnd"/>
-      <w:r>
-        <w:rPr>
-          <w:lang w:val="en-US"/>
-        </w:rPr>
-        <w:t xml:space="preserve"> G Pro + P940 Prada 3</w:t>
+        <w:t>LG G2, G3, Optimus 3D Max (P720), Optimus 4X HD (P880), Optimus G (E975), Optimus G Pro + P940 Prada 3</w:t>
       </w:r>
     </w:p>
     <w:p>
@@ -4654,7 +4699,7 @@
       <w:r>
         <w:t xml:space="preserve">Źródło: </w:t>
       </w:r>
-      <w:hyperlink r:id="rId13" w:history="1">
+      <w:hyperlink r:id="rId14" w:history="1">
         <w:r>
           <w:rPr>
             <w:rStyle w:val="Hipercze"/>
@@ -4706,6 +4751,7 @@
     <w:p/>
     <w:p>
       <w:r>
+        <w:lastRenderedPageBreak/>
         <w:t>Realizacją tematu pracy dyplomowej jest aplikacja mobilna wykorzystująca rzeczywistość rozszerzoną, która może być elementem pomocnym w codziennym życiu użytkownika.</w:t>
       </w:r>
     </w:p>
@@ -4761,7 +4807,6 @@
     </w:p>
     <w:p>
       <w:r>
-        <w:lastRenderedPageBreak/>
         <w:t xml:space="preserve">Interfejs użytkownika zbudowany </w:t>
       </w:r>
       <w:r>
@@ -4912,10 +4957,10 @@
                     <pic:cNvPicPr/>
                   </pic:nvPicPr>
                   <pic:blipFill>
-                    <a:blip r:embed="rId14" cstate="print">
+                    <a:blip r:embed="rId15" cstate="print">
                       <a:extLst>
                         <a:ext uri="{28A0092B-C50C-407E-A947-70E740481C1C}">
-                          <a14:useLocalDpi xmlns="" xmlns:wpc="http://schemas.microsoft.com/office/word/2010/wordprocessingCanvas" xmlns:mc="http://schemas.openxmlformats.org/markup-compatibility/2006" xmlns:o="urn:schemas-microsoft-com:office:office" xmlns:v="urn:schemas-microsoft-com:vml" xmlns:wp14="http://schemas.microsoft.com/office/word/2010/wordprocessingDrawing" xmlns:w10="urn:schemas-microsoft-com:office:word" xmlns:w="http://schemas.openxmlformats.org/wordprocessingml/2006/main" xmlns:w14="http://schemas.microsoft.com/office/word/2010/wordml" xmlns:wpg="http://schemas.microsoft.com/office/word/2010/wordprocessingGroup" xmlns:wpi="http://schemas.microsoft.com/office/word/2010/wordprocessingInk" xmlns:wps="http://schemas.microsoft.com/office/word/2010/wordprocessingShape" xmlns:a14="http://schemas.microsoft.com/office/drawing/2010/main" val="0"/>
+                          <a14:useLocalDpi xmlns:a14="http://schemas.microsoft.com/office/drawing/2010/main" val="0"/>
                         </a:ext>
                       </a:extLst>
                     </a:blip>
@@ -5053,10 +5098,10 @@
                     </pic:cNvPicPr>
                   </pic:nvPicPr>
                   <pic:blipFill>
-                    <a:blip r:embed="rId15" cstate="print">
+                    <a:blip r:embed="rId16" cstate="print">
                       <a:extLst>
                         <a:ext uri="{28A0092B-C50C-407E-A947-70E740481C1C}">
-                          <a14:useLocalDpi xmlns="" xmlns:wpc="http://schemas.microsoft.com/office/word/2010/wordprocessingCanvas" xmlns:mc="http://schemas.openxmlformats.org/markup-compatibility/2006" xmlns:o="urn:schemas-microsoft-com:office:office" xmlns:v="urn:schemas-microsoft-com:vml" xmlns:wp14="http://schemas.microsoft.com/office/word/2010/wordprocessingDrawing" xmlns:w10="urn:schemas-microsoft-com:office:word" xmlns:w="http://schemas.openxmlformats.org/wordprocessingml/2006/main" xmlns:w14="http://schemas.microsoft.com/office/word/2010/wordml" xmlns:wpg="http://schemas.microsoft.com/office/word/2010/wordprocessingGroup" xmlns:wpi="http://schemas.microsoft.com/office/word/2010/wordprocessingInk" xmlns:wps="http://schemas.microsoft.com/office/word/2010/wordprocessingShape" xmlns:a14="http://schemas.microsoft.com/office/drawing/2010/main" val="0"/>
+                          <a14:useLocalDpi xmlns:a14="http://schemas.microsoft.com/office/drawing/2010/main" val="0"/>
                         </a:ext>
                       </a:extLst>
                     </a:blip>
@@ -5208,10 +5253,10 @@
                     </pic:cNvPicPr>
                   </pic:nvPicPr>
                   <pic:blipFill>
-                    <a:blip r:embed="rId16" cstate="print">
+                    <a:blip r:embed="rId17" cstate="print">
                       <a:extLst>
                         <a:ext uri="{28A0092B-C50C-407E-A947-70E740481C1C}">
-                          <a14:useLocalDpi xmlns="" xmlns:wpc="http://schemas.microsoft.com/office/word/2010/wordprocessingCanvas" xmlns:mc="http://schemas.openxmlformats.org/markup-compatibility/2006" xmlns:o="urn:schemas-microsoft-com:office:office" xmlns:v="urn:schemas-microsoft-com:vml" xmlns:wp14="http://schemas.microsoft.com/office/word/2010/wordprocessingDrawing" xmlns:w10="urn:schemas-microsoft-com:office:word" xmlns:w="http://schemas.openxmlformats.org/wordprocessingml/2006/main" xmlns:w14="http://schemas.microsoft.com/office/word/2010/wordml" xmlns:wpg="http://schemas.microsoft.com/office/word/2010/wordprocessingGroup" xmlns:wpi="http://schemas.microsoft.com/office/word/2010/wordprocessingInk" xmlns:wps="http://schemas.microsoft.com/office/word/2010/wordprocessingShape" xmlns:a14="http://schemas.microsoft.com/office/drawing/2010/main" val="0"/>
+                          <a14:useLocalDpi xmlns:a14="http://schemas.microsoft.com/office/drawing/2010/main" val="0"/>
                         </a:ext>
                       </a:extLst>
                     </a:blip>
@@ -5293,10 +5338,10 @@
                     </pic:cNvPicPr>
                   </pic:nvPicPr>
                   <pic:blipFill>
-                    <a:blip r:embed="rId17" cstate="print">
+                    <a:blip r:embed="rId18" cstate="print">
                       <a:extLst>
                         <a:ext uri="{28A0092B-C50C-407E-A947-70E740481C1C}">
-                          <a14:useLocalDpi xmlns="" xmlns:wpc="http://schemas.microsoft.com/office/word/2010/wordprocessingCanvas" xmlns:mc="http://schemas.openxmlformats.org/markup-compatibility/2006" xmlns:o="urn:schemas-microsoft-com:office:office" xmlns:v="urn:schemas-microsoft-com:vml" xmlns:wp14="http://schemas.microsoft.com/office/word/2010/wordprocessingDrawing" xmlns:w10="urn:schemas-microsoft-com:office:word" xmlns:w="http://schemas.openxmlformats.org/wordprocessingml/2006/main" xmlns:w14="http://schemas.microsoft.com/office/word/2010/wordml" xmlns:wpg="http://schemas.microsoft.com/office/word/2010/wordprocessingGroup" xmlns:wpi="http://schemas.microsoft.com/office/word/2010/wordprocessingInk" xmlns:wps="http://schemas.microsoft.com/office/word/2010/wordprocessingShape" xmlns:a14="http://schemas.microsoft.com/office/drawing/2010/main" val="0"/>
+                          <a14:useLocalDpi xmlns:a14="http://schemas.microsoft.com/office/drawing/2010/main" val="0"/>
                         </a:ext>
                       </a:extLst>
                     </a:blip>
@@ -5368,7 +5413,6 @@
           <w:noProof/>
           <w:lang w:eastAsia="pl-PL"/>
         </w:rPr>
-        <w:lastRenderedPageBreak/>
         <w:drawing>
           <wp:inline distT="0" distB="0" distL="0" distR="0">
             <wp:extent cx="1504950" cy="1219200"/>
@@ -5387,10 +5431,10 @@
                     </pic:cNvPicPr>
                   </pic:nvPicPr>
                   <pic:blipFill>
-                    <a:blip r:embed="rId18" cstate="print">
+                    <a:blip r:embed="rId19" cstate="print">
                       <a:extLst>
                         <a:ext uri="{28A0092B-C50C-407E-A947-70E740481C1C}">
-                          <a14:useLocalDpi xmlns="" xmlns:wpc="http://schemas.microsoft.com/office/word/2010/wordprocessingCanvas" xmlns:mc="http://schemas.openxmlformats.org/markup-compatibility/2006" xmlns:o="urn:schemas-microsoft-com:office:office" xmlns:v="urn:schemas-microsoft-com:vml" xmlns:wp14="http://schemas.microsoft.com/office/word/2010/wordprocessingDrawing" xmlns:w10="urn:schemas-microsoft-com:office:word" xmlns:w="http://schemas.openxmlformats.org/wordprocessingml/2006/main" xmlns:w14="http://schemas.microsoft.com/office/word/2010/wordml" xmlns:wpg="http://schemas.microsoft.com/office/word/2010/wordprocessingGroup" xmlns:wpi="http://schemas.microsoft.com/office/word/2010/wordprocessingInk" xmlns:wps="http://schemas.microsoft.com/office/word/2010/wordprocessingShape" xmlns:a14="http://schemas.microsoft.com/office/drawing/2010/main" val="0"/>
+                          <a14:useLocalDpi xmlns:a14="http://schemas.microsoft.com/office/drawing/2010/main" val="0"/>
                         </a:ext>
                       </a:extLst>
                     </a:blip>
@@ -5436,6 +5480,7 @@
       </w:pPr>
       <w:bookmarkStart w:id="8" w:name="_Toc440296388"/>
       <w:r>
+        <w:lastRenderedPageBreak/>
         <w:t xml:space="preserve">Opcja </w:t>
       </w:r>
       <w:proofErr w:type="spellStart"/>
@@ -5498,10 +5543,10 @@
                     </pic:cNvPicPr>
                   </pic:nvPicPr>
                   <pic:blipFill>
-                    <a:blip r:embed="rId19" cstate="print">
+                    <a:blip r:embed="rId20" cstate="print">
                       <a:extLst>
                         <a:ext uri="{28A0092B-C50C-407E-A947-70E740481C1C}">
-                          <a14:useLocalDpi xmlns="" xmlns:wpc="http://schemas.microsoft.com/office/word/2010/wordprocessingCanvas" xmlns:mc="http://schemas.openxmlformats.org/markup-compatibility/2006" xmlns:o="urn:schemas-microsoft-com:office:office" xmlns:v="urn:schemas-microsoft-com:vml" xmlns:wp14="http://schemas.microsoft.com/office/word/2010/wordprocessingDrawing" xmlns:w10="urn:schemas-microsoft-com:office:word" xmlns:w="http://schemas.openxmlformats.org/wordprocessingml/2006/main" xmlns:w14="http://schemas.microsoft.com/office/word/2010/wordml" xmlns:wpg="http://schemas.microsoft.com/office/word/2010/wordprocessingGroup" xmlns:wpi="http://schemas.microsoft.com/office/word/2010/wordprocessingInk" xmlns:wps="http://schemas.microsoft.com/office/word/2010/wordprocessingShape" xmlns:a14="http://schemas.microsoft.com/office/drawing/2010/main" val="0"/>
+                          <a14:useLocalDpi xmlns:a14="http://schemas.microsoft.com/office/drawing/2010/main" val="0"/>
                         </a:ext>
                       </a:extLst>
                     </a:blip>
@@ -5537,14 +5582,27 @@
       <w:r>
         <w:t>Rysunek 6</w:t>
       </w:r>
-      <w:fldSimple w:instr=" SEQ Rysunek \* ARABIC ">
-        <w:r>
-          <w:rPr>
-            <w:noProof/>
-          </w:rPr>
-          <w:t>5</w:t>
-        </w:r>
-      </w:fldSimple>
+      <w:r>
+        <w:fldChar w:fldCharType="begin"/>
+      </w:r>
+      <w:r>
+        <w:instrText xml:space="preserve"> SEQ Rysunek \* ARABIC </w:instrText>
+      </w:r>
+      <w:r>
+        <w:fldChar w:fldCharType="separate"/>
+      </w:r>
+      <w:r>
+        <w:rPr>
+          <w:noProof/>
+        </w:rPr>
+        <w:t>5</w:t>
+      </w:r>
+      <w:r>
+        <w:rPr>
+          <w:noProof/>
+        </w:rPr>
+        <w:fldChar w:fldCharType="end"/>
+      </w:r>
       <w:r>
         <w:t>. Okno nawigacji</w:t>
       </w:r>
@@ -5566,32 +5624,32 @@
     </w:p>
     <w:p>
       <w:r>
+        <w:t xml:space="preserve">Z poziomu tej opcji możliwe jest dodatkowo dodanie nowego miejsca do listy ulubionych. Następuje to poprzez użycie przycisku magnetycznego – do listy dostępnej pod opcją </w:t>
+      </w:r>
+      <w:proofErr w:type="spellStart"/>
+      <w:r>
+        <w:rPr>
+          <w:i/>
+        </w:rPr>
+        <w:t>Favourites</w:t>
+      </w:r>
+      <w:proofErr w:type="spellEnd"/>
+      <w:r>
+        <w:t xml:space="preserve"> dodawany jest rekord zawierający nazwę lokalu i jego adres.</w:t>
+      </w:r>
+    </w:p>
+    <w:p>
+      <w:pPr>
+        <w:jc w:val="left"/>
+      </w:pPr>
+    </w:p>
+    <w:p>
+      <w:pPr>
+        <w:pStyle w:val="Nagwek3"/>
+      </w:pPr>
+      <w:bookmarkStart w:id="9" w:name="_Toc440296389"/>
+      <w:r>
         <w:lastRenderedPageBreak/>
-        <w:t xml:space="preserve">Z poziomu tej opcji możliwe jest dodatkowo dodanie nowego miejsca do listy ulubionych. Następuje to poprzez użycie przycisku magnetycznego – do listy dostępnej pod opcją </w:t>
-      </w:r>
-      <w:proofErr w:type="spellStart"/>
-      <w:r>
-        <w:rPr>
-          <w:i/>
-        </w:rPr>
-        <w:t>Favourites</w:t>
-      </w:r>
-      <w:proofErr w:type="spellEnd"/>
-      <w:r>
-        <w:t xml:space="preserve"> dodawany jest rekord zawierający nazwę lokalu i jego adres.</w:t>
-      </w:r>
-    </w:p>
-    <w:p>
-      <w:pPr>
-        <w:jc w:val="left"/>
-      </w:pPr>
-    </w:p>
-    <w:p>
-      <w:pPr>
-        <w:pStyle w:val="Nagwek3"/>
-      </w:pPr>
-      <w:bookmarkStart w:id="9" w:name="_Toc440296389"/>
-      <w:r>
         <w:t xml:space="preserve">Opcja </w:t>
       </w:r>
       <w:proofErr w:type="spellStart"/>
@@ -5668,10 +5726,10 @@
                     </pic:cNvPicPr>
                   </pic:nvPicPr>
                   <pic:blipFill>
-                    <a:blip r:embed="rId20" cstate="print">
+                    <a:blip r:embed="rId21" cstate="print">
                       <a:extLst>
                         <a:ext uri="{28A0092B-C50C-407E-A947-70E740481C1C}">
-                          <a14:useLocalDpi xmlns="" xmlns:wpc="http://schemas.microsoft.com/office/word/2010/wordprocessingCanvas" xmlns:mc="http://schemas.openxmlformats.org/markup-compatibility/2006" xmlns:o="urn:schemas-microsoft-com:office:office" xmlns:v="urn:schemas-microsoft-com:vml" xmlns:wp14="http://schemas.microsoft.com/office/word/2010/wordprocessingDrawing" xmlns:w10="urn:schemas-microsoft-com:office:word" xmlns:w="http://schemas.openxmlformats.org/wordprocessingml/2006/main" xmlns:w14="http://schemas.microsoft.com/office/word/2010/wordml" xmlns:wpg="http://schemas.microsoft.com/office/word/2010/wordprocessingGroup" xmlns:wpi="http://schemas.microsoft.com/office/word/2010/wordprocessingInk" xmlns:wps="http://schemas.microsoft.com/office/word/2010/wordprocessingShape" xmlns:a14="http://schemas.microsoft.com/office/drawing/2010/main" val="0"/>
+                          <a14:useLocalDpi xmlns:a14="http://schemas.microsoft.com/office/drawing/2010/main" val="0"/>
                         </a:ext>
                       </a:extLst>
                     </a:blip>
@@ -5744,7 +5802,6 @@
           <w:noProof/>
           <w:lang w:eastAsia="pl-PL"/>
         </w:rPr>
-        <w:lastRenderedPageBreak/>
         <w:drawing>
           <wp:inline distT="0" distB="0" distL="0" distR="0">
             <wp:extent cx="1219200" cy="2028825"/>
@@ -5763,10 +5820,10 @@
                     </pic:cNvPicPr>
                   </pic:nvPicPr>
                   <pic:blipFill rotWithShape="1">
-                    <a:blip r:embed="rId21" cstate="print">
+                    <a:blip r:embed="rId22" cstate="print">
                       <a:extLst>
                         <a:ext uri="{28A0092B-C50C-407E-A947-70E740481C1C}">
-                          <a14:useLocalDpi xmlns="" xmlns:wpc="http://schemas.microsoft.com/office/word/2010/wordprocessingCanvas" xmlns:mc="http://schemas.openxmlformats.org/markup-compatibility/2006" xmlns:o="urn:schemas-microsoft-com:office:office" xmlns:v="urn:schemas-microsoft-com:vml" xmlns:wp14="http://schemas.microsoft.com/office/word/2010/wordprocessingDrawing" xmlns:w10="urn:schemas-microsoft-com:office:word" xmlns:w="http://schemas.openxmlformats.org/wordprocessingml/2006/main" xmlns:w14="http://schemas.microsoft.com/office/word/2010/wordml" xmlns:wpg="http://schemas.microsoft.com/office/word/2010/wordprocessingGroup" xmlns:wpi="http://schemas.microsoft.com/office/word/2010/wordprocessingInk" xmlns:wps="http://schemas.microsoft.com/office/word/2010/wordprocessingShape" xmlns:a14="http://schemas.microsoft.com/office/drawing/2010/main" val="0"/>
+                          <a14:useLocalDpi xmlns:a14="http://schemas.microsoft.com/office/drawing/2010/main" val="0"/>
                         </a:ext>
                       </a:extLst>
                     </a:blip>
@@ -5787,7 +5844,7 @@
                     </a:ln>
                     <a:extLst>
                       <a:ext uri="{53640926-AAD7-44D8-BBD7-CCE9431645EC}">
-                        <a14:shadowObscured xmlns="" xmlns:wpc="http://schemas.microsoft.com/office/word/2010/wordprocessingCanvas" xmlns:mc="http://schemas.openxmlformats.org/markup-compatibility/2006" xmlns:o="urn:schemas-microsoft-com:office:office" xmlns:v="urn:schemas-microsoft-com:vml" xmlns:wp14="http://schemas.microsoft.com/office/word/2010/wordprocessingDrawing" xmlns:w10="urn:schemas-microsoft-com:office:word" xmlns:w="http://schemas.openxmlformats.org/wordprocessingml/2006/main" xmlns:w14="http://schemas.microsoft.com/office/word/2010/wordml" xmlns:wpg="http://schemas.microsoft.com/office/word/2010/wordprocessingGroup" xmlns:wpi="http://schemas.microsoft.com/office/word/2010/wordprocessingInk" xmlns:wps="http://schemas.microsoft.com/office/word/2010/wordprocessingShape" xmlns:a14="http://schemas.microsoft.com/office/drawing/2010/main"/>
+                        <a14:shadowObscured xmlns:a14="http://schemas.microsoft.com/office/drawing/2010/main"/>
                       </a:ext>
                     </a:extLst>
                   </pic:spPr>
@@ -5816,6 +5873,7 @@
     </w:p>
     <w:p>
       <w:r>
+        <w:lastRenderedPageBreak/>
         <w:t>Wybranie elementu listy odbywa się poprzez użycie przycisku magnetycznego, po czym następuje przejście do okna widoku z kamery uzupełnionego informacją o</w:t>
       </w:r>
       <w:r>
@@ -5854,10 +5912,10 @@
                     </pic:cNvPicPr>
                   </pic:nvPicPr>
                   <pic:blipFill>
-                    <a:blip r:embed="rId22" cstate="print">
+                    <a:blip r:embed="rId23" cstate="print">
                       <a:extLst>
                         <a:ext uri="{28A0092B-C50C-407E-A947-70E740481C1C}">
-                          <a14:useLocalDpi xmlns="" xmlns:wpc="http://schemas.microsoft.com/office/word/2010/wordprocessingCanvas" xmlns:mc="http://schemas.openxmlformats.org/markup-compatibility/2006" xmlns:o="urn:schemas-microsoft-com:office:office" xmlns:v="urn:schemas-microsoft-com:vml" xmlns:wp14="http://schemas.microsoft.com/office/word/2010/wordprocessingDrawing" xmlns:w10="urn:schemas-microsoft-com:office:word" xmlns:w="http://schemas.openxmlformats.org/wordprocessingml/2006/main" xmlns:w14="http://schemas.microsoft.com/office/word/2010/wordml" xmlns:wpg="http://schemas.microsoft.com/office/word/2010/wordprocessingGroup" xmlns:wpi="http://schemas.microsoft.com/office/word/2010/wordprocessingInk" xmlns:wps="http://schemas.microsoft.com/office/word/2010/wordprocessingShape" xmlns:a14="http://schemas.microsoft.com/office/drawing/2010/main" val="0"/>
+                          <a14:useLocalDpi xmlns:a14="http://schemas.microsoft.com/office/drawing/2010/main" val="0"/>
                         </a:ext>
                       </a:extLst>
                     </a:blip>
@@ -5893,14 +5951,27 @@
       <w:r>
         <w:t>Rysunek 9</w:t>
       </w:r>
-      <w:fldSimple w:instr=" SEQ Rysunek \* ARABIC ">
-        <w:r>
-          <w:rPr>
-            <w:noProof/>
-          </w:rPr>
-          <w:t>6</w:t>
-        </w:r>
-      </w:fldSimple>
+      <w:r>
+        <w:fldChar w:fldCharType="begin"/>
+      </w:r>
+      <w:r>
+        <w:instrText xml:space="preserve"> SEQ Rysunek \* ARABIC </w:instrText>
+      </w:r>
+      <w:r>
+        <w:fldChar w:fldCharType="separate"/>
+      </w:r>
+      <w:r>
+        <w:rPr>
+          <w:noProof/>
+        </w:rPr>
+        <w:t>6</w:t>
+      </w:r>
+      <w:r>
+        <w:rPr>
+          <w:noProof/>
+        </w:rPr>
+        <w:fldChar w:fldCharType="end"/>
+      </w:r>
       <w:r>
         <w:t>. Okno nawigacji wybranego ulubionego miejsca</w:t>
       </w:r>
@@ -5961,10 +6032,10 @@
                     </pic:cNvPicPr>
                   </pic:nvPicPr>
                   <pic:blipFill>
-                    <a:blip r:embed="rId23" cstate="print">
+                    <a:blip r:embed="rId24" cstate="print">
                       <a:extLst>
                         <a:ext uri="{28A0092B-C50C-407E-A947-70E740481C1C}">
-                          <a14:useLocalDpi xmlns="" xmlns:wpc="http://schemas.microsoft.com/office/word/2010/wordprocessingCanvas" xmlns:mc="http://schemas.openxmlformats.org/markup-compatibility/2006" xmlns:o="urn:schemas-microsoft-com:office:office" xmlns:v="urn:schemas-microsoft-com:vml" xmlns:wp14="http://schemas.microsoft.com/office/word/2010/wordprocessingDrawing" xmlns:w10="urn:schemas-microsoft-com:office:word" xmlns:w="http://schemas.openxmlformats.org/wordprocessingml/2006/main" xmlns:w14="http://schemas.microsoft.com/office/word/2010/wordml" xmlns:wpg="http://schemas.microsoft.com/office/word/2010/wordprocessingGroup" xmlns:wpi="http://schemas.microsoft.com/office/word/2010/wordprocessingInk" xmlns:wps="http://schemas.microsoft.com/office/word/2010/wordprocessingShape" xmlns:a14="http://schemas.microsoft.com/office/drawing/2010/main" val="0"/>
+                          <a14:useLocalDpi xmlns:a14="http://schemas.microsoft.com/office/drawing/2010/main" val="0"/>
                         </a:ext>
                       </a:extLst>
                     </a:blip>
@@ -6052,10 +6123,10 @@
                     <pic:cNvPicPr/>
                   </pic:nvPicPr>
                   <pic:blipFill>
-                    <a:blip r:embed="rId24" cstate="print">
+                    <a:blip r:embed="rId25" cstate="print">
                       <a:extLst>
                         <a:ext uri="{28A0092B-C50C-407E-A947-70E740481C1C}">
-                          <a14:useLocalDpi xmlns="" xmlns:wpc="http://schemas.microsoft.com/office/word/2010/wordprocessingCanvas" xmlns:mc="http://schemas.openxmlformats.org/markup-compatibility/2006" xmlns:o="urn:schemas-microsoft-com:office:office" xmlns:v="urn:schemas-microsoft-com:vml" xmlns:wp14="http://schemas.microsoft.com/office/word/2010/wordprocessingDrawing" xmlns:w10="urn:schemas-microsoft-com:office:word" xmlns:w="http://schemas.openxmlformats.org/wordprocessingml/2006/main" xmlns:w14="http://schemas.microsoft.com/office/word/2010/wordml" xmlns:wpg="http://schemas.microsoft.com/office/word/2010/wordprocessingGroup" xmlns:wpi="http://schemas.microsoft.com/office/word/2010/wordprocessingInk" xmlns:wps="http://schemas.microsoft.com/office/word/2010/wordprocessingShape" xmlns:a14="http://schemas.microsoft.com/office/drawing/2010/main" val="0"/>
+                          <a14:useLocalDpi xmlns:a14="http://schemas.microsoft.com/office/drawing/2010/main" val="0"/>
                         </a:ext>
                       </a:extLst>
                     </a:blip>
@@ -6162,10 +6233,10 @@
                     <pic:cNvPicPr/>
                   </pic:nvPicPr>
                   <pic:blipFill>
-                    <a:blip r:embed="rId25" cstate="print">
+                    <a:blip r:embed="rId26" cstate="print">
                       <a:extLst>
                         <a:ext uri="{28A0092B-C50C-407E-A947-70E740481C1C}">
-                          <a14:useLocalDpi xmlns="" xmlns:wpc="http://schemas.microsoft.com/office/word/2010/wordprocessingCanvas" xmlns:mc="http://schemas.openxmlformats.org/markup-compatibility/2006" xmlns:o="urn:schemas-microsoft-com:office:office" xmlns:v="urn:schemas-microsoft-com:vml" xmlns:wp14="http://schemas.microsoft.com/office/word/2010/wordprocessingDrawing" xmlns:w10="urn:schemas-microsoft-com:office:word" xmlns:w="http://schemas.openxmlformats.org/wordprocessingml/2006/main" xmlns:w14="http://schemas.microsoft.com/office/word/2010/wordml" xmlns:wpg="http://schemas.microsoft.com/office/word/2010/wordprocessingGroup" xmlns:wpi="http://schemas.microsoft.com/office/word/2010/wordprocessingInk" xmlns:wps="http://schemas.microsoft.com/office/word/2010/wordprocessingShape" xmlns:a14="http://schemas.microsoft.com/office/drawing/2010/main" val="0"/>
+                          <a14:useLocalDpi xmlns:a14="http://schemas.microsoft.com/office/drawing/2010/main" val="0"/>
                         </a:ext>
                       </a:extLst>
                     </a:blip>
@@ -6253,16 +6324,8 @@
         <w:rPr>
           <w:i/>
         </w:rPr>
-        <w:t xml:space="preserve">API 19 – Android </w:t>
-      </w:r>
-      <w:proofErr w:type="spellStart"/>
-      <w:r>
-        <w:rPr>
-          <w:i/>
-        </w:rPr>
-        <w:t>KitKat</w:t>
-      </w:r>
-      <w:proofErr w:type="spellEnd"/>
+        <w:t>API 19 – Android KitKat</w:t>
+      </w:r>
       <w:r>
         <w:t xml:space="preserve">. </w:t>
       </w:r>
@@ -6416,6 +6479,7 @@
         <w:t>Przekształcenia współrzędnych geograficznych</w:t>
       </w:r>
     </w:p>
+    <w:p/>
     <w:p>
       <w:r>
         <w:t>W aplikacji zastosowano dwa algorytmy służące do przekształcania współrzędnych geograficznych - szerokości geograficzne</w:t>
@@ -6453,7 +6517,11 @@
         <w:t xml:space="preserve"> </w:t>
       </w:r>
       <w:r>
-        <w:t>i długości geograficznej</w:t>
+        <w:t xml:space="preserve">i długości </w:t>
+      </w:r>
+      <w:r>
+        <w:lastRenderedPageBreak/>
+        <w:t>geograficznej</w:t>
       </w:r>
       <w:r>
         <w:t xml:space="preserve"> (ang. </w:t>
@@ -6479,11 +6547,7 @@
         <w:t>λ</w:t>
       </w:r>
       <w:r>
-        <w:t xml:space="preserve">. Obie te wartości mierzone są w stopniach, </w:t>
-      </w:r>
-      <w:r>
-        <w:lastRenderedPageBreak/>
-        <w:t xml:space="preserve">minutach i sekundach </w:t>
+        <w:t xml:space="preserve">. Obie te wartości mierzone są w stopniach, minutach i sekundach </w:t>
       </w:r>
       <w:r>
         <w:t xml:space="preserve">kątowych. </w:t>
@@ -6583,7 +6647,7 @@
                     </pic:cNvPicPr>
                   </pic:nvPicPr>
                   <pic:blipFill>
-                    <a:blip r:embed="rId26" cstate="print"/>
+                    <a:blip r:embed="rId27" cstate="print"/>
                     <a:srcRect/>
                     <a:stretch>
                       <a:fillRect/>
@@ -6619,14 +6683,27 @@
       <w:r>
         <w:t xml:space="preserve">Rysunek </w:t>
       </w:r>
-      <w:fldSimple w:instr=" SEQ Rysunek \* ARABIC ">
-        <w:r>
-          <w:rPr>
-            <w:noProof/>
-          </w:rPr>
-          <w:t>7</w:t>
-        </w:r>
-      </w:fldSimple>
+      <w:r>
+        <w:fldChar w:fldCharType="begin"/>
+      </w:r>
+      <w:r>
+        <w:instrText xml:space="preserve"> SEQ Rysunek \* ARABIC </w:instrText>
+      </w:r>
+      <w:r>
+        <w:fldChar w:fldCharType="separate"/>
+      </w:r>
+      <w:r>
+        <w:rPr>
+          <w:noProof/>
+        </w:rPr>
+        <w:t>7</w:t>
+      </w:r>
+      <w:r>
+        <w:rPr>
+          <w:noProof/>
+        </w:rPr>
+        <w:fldChar w:fldCharType="end"/>
+      </w:r>
       <w:r>
         <w:t>. Sfera przedstawiająca wartości współrzędnych geograficznych</w:t>
       </w:r>
@@ -6660,6 +6737,10 @@
       </w:r>
     </w:p>
     <w:p>
+      <w:bookmarkStart w:id="22" w:name="_GoBack"/>
+      <w:bookmarkEnd w:id="22"/>
+    </w:p>
+    <w:p>
       <w:r>
         <w:t>Celem algorytmu jest obliczenie kierunku, w którym ma podążać użytkownik aby osiągnąć miejsce docelowe.</w:t>
       </w:r>
@@ -6684,7 +6765,11 @@
       </w:r>
       <w:proofErr w:type="spellEnd"/>
       <w:r>
-        <w:t xml:space="preserve">. Dla uproszczenia dalszego opisu będziemy korzystać tylko z danych o bieżącym położeniu użytkownika i jednego miejsca docelowego. </w:t>
+        <w:t xml:space="preserve">. Dla uproszczenia dalszego opisu </w:t>
+      </w:r>
+      <w:r>
+        <w:lastRenderedPageBreak/>
+        <w:t xml:space="preserve">będziemy korzystać tylko z danych o bieżącym położeniu użytkownika i jednego miejsca docelowego. </w:t>
       </w:r>
       <w:r>
         <w:t>Dla pozostałych miejsc docelowych algorytm powtarzamy w pętli.</w:t>
@@ -6704,7 +6789,6 @@
       </w:pPr>
       <w:proofErr w:type="spellStart"/>
       <w:r>
-        <w:lastRenderedPageBreak/>
         <w:t>Location</w:t>
       </w:r>
       <w:proofErr w:type="spellEnd"/>
@@ -7073,22 +7157,22 @@
       <w:pPr>
         <w:pStyle w:val="Nagwek1"/>
       </w:pPr>
-      <w:bookmarkStart w:id="22" w:name="_Toc441172539"/>
+      <w:bookmarkStart w:id="23" w:name="_Toc441172539"/>
       <w:r>
         <w:lastRenderedPageBreak/>
         <w:t>Proces wytwarzania oprogramowania</w:t>
       </w:r>
-      <w:bookmarkEnd w:id="22"/>
+      <w:bookmarkEnd w:id="23"/>
     </w:p>
     <w:p>
       <w:pPr>
         <w:pStyle w:val="Nagwek2"/>
       </w:pPr>
-      <w:bookmarkStart w:id="23" w:name="_Toc441172540"/>
+      <w:bookmarkStart w:id="24" w:name="_Toc441172540"/>
       <w:r>
         <w:t>Scenariusze testów</w:t>
       </w:r>
-      <w:bookmarkEnd w:id="23"/>
+      <w:bookmarkEnd w:id="24"/>
     </w:p>
     <w:p>
       <w:pPr>
@@ -7097,11 +7181,11 @@
       <w:r>
         <w:t xml:space="preserve"> </w:t>
       </w:r>
-      <w:bookmarkStart w:id="24" w:name="_Toc441172541"/>
+      <w:bookmarkStart w:id="25" w:name="_Toc441172541"/>
       <w:r>
         <w:t>Wersjonowanie</w:t>
       </w:r>
-      <w:bookmarkEnd w:id="24"/>
+      <w:bookmarkEnd w:id="25"/>
       <w:r>
         <w:t xml:space="preserve"> </w:t>
       </w:r>
@@ -7110,24 +7194,24 @@
       <w:pPr>
         <w:pStyle w:val="Nagwek1"/>
       </w:pPr>
-      <w:bookmarkStart w:id="25" w:name="_Toc441172542"/>
+      <w:bookmarkStart w:id="26" w:name="_Toc441172542"/>
       <w:r>
         <w:t>Testy użytkowe</w:t>
       </w:r>
       <w:r>
         <w:t xml:space="preserve"> S</w:t>
       </w:r>
-      <w:bookmarkEnd w:id="25"/>
+      <w:bookmarkEnd w:id="26"/>
     </w:p>
     <w:p>
       <w:pPr>
         <w:pStyle w:val="Nagwek1"/>
       </w:pPr>
-      <w:bookmarkStart w:id="26" w:name="_Toc441172546"/>
+      <w:bookmarkStart w:id="27" w:name="_Toc441172546"/>
       <w:r>
         <w:t>Podsumowanie</w:t>
       </w:r>
-      <w:bookmarkEnd w:id="26"/>
+      <w:bookmarkEnd w:id="27"/>
     </w:p>
     <w:p>
       <w:pPr>
@@ -7136,11 +7220,11 @@
       <w:r>
         <w:t xml:space="preserve"> </w:t>
       </w:r>
-      <w:bookmarkStart w:id="27" w:name="_Toc441172547"/>
+      <w:bookmarkStart w:id="28" w:name="_Toc441172547"/>
       <w:r>
         <w:t>Problemy nierozwiązane</w:t>
       </w:r>
-      <w:bookmarkEnd w:id="27"/>
+      <w:bookmarkEnd w:id="28"/>
     </w:p>
     <w:p>
       <w:pPr>
@@ -7149,11 +7233,11 @@
       <w:r>
         <w:t xml:space="preserve"> </w:t>
       </w:r>
-      <w:bookmarkStart w:id="28" w:name="_Toc441172548"/>
+      <w:bookmarkStart w:id="29" w:name="_Toc441172548"/>
       <w:r>
         <w:t>Dalsze plany rozwojowe</w:t>
       </w:r>
-      <w:bookmarkEnd w:id="28"/>
+      <w:bookmarkEnd w:id="29"/>
     </w:p>
     <w:p>
       <w:pPr>
@@ -7162,21 +7246,21 @@
       <w:r>
         <w:t xml:space="preserve"> </w:t>
       </w:r>
-      <w:bookmarkStart w:id="29" w:name="_Toc441172549"/>
+      <w:bookmarkStart w:id="30" w:name="_Toc441172549"/>
       <w:r>
         <w:t>Wnioski</w:t>
       </w:r>
-      <w:bookmarkEnd w:id="29"/>
+      <w:bookmarkEnd w:id="30"/>
     </w:p>
     <w:p>
       <w:pPr>
         <w:pStyle w:val="Nagwek1"/>
       </w:pPr>
-      <w:bookmarkStart w:id="30" w:name="_Toc441172550"/>
+      <w:bookmarkStart w:id="31" w:name="_Toc441172550"/>
       <w:r>
         <w:t>Bibliografia</w:t>
       </w:r>
-      <w:bookmarkEnd w:id="30"/>
+      <w:bookmarkEnd w:id="31"/>
     </w:p>
     <w:p>
       <w:pPr>
@@ -7188,21 +7272,7 @@
         <w:rPr>
           <w:lang w:val="en-US"/>
         </w:rPr>
-        <w:t xml:space="preserve">[1] Ronald Azuma, </w:t>
-      </w:r>
-      <w:proofErr w:type="spellStart"/>
-      <w:r>
-        <w:rPr>
-          <w:lang w:val="en-US"/>
-        </w:rPr>
-        <w:t>Yohan</w:t>
-      </w:r>
-      <w:proofErr w:type="spellEnd"/>
-      <w:r>
-        <w:rPr>
-          <w:lang w:val="en-US"/>
-        </w:rPr>
-        <w:t xml:space="preserve"> </w:t>
+        <w:t xml:space="preserve">[1] Ronald Azuma, Yohan </w:t>
       </w:r>
       <w:proofErr w:type="spellStart"/>
       <w:r>
@@ -7372,7 +7442,7 @@
       </w:r>
     </w:p>
     <w:sectPr>
-      <w:footerReference w:type="default" r:id="rId27"/>
+      <w:footerReference w:type="default" r:id="rId28"/>
       <w:pgSz w:w="11906" w:h="16838" w:code="9"/>
       <w:pgMar w:top="1418" w:right="1418" w:bottom="1418" w:left="1418" w:header="709" w:footer="709" w:gutter="0"/>
       <w:cols w:space="708"/>
@@ -7384,7 +7454,7 @@
 </file>
 
 <file path=word/endnotes.xml><?xml version="1.0" encoding="utf-8"?>
-<w:endnotes xmlns:ve="http://schemas.openxmlformats.org/markup-compatibility/2006" xmlns:o="urn:schemas-microsoft-com:office:office" xmlns:r="http://schemas.openxmlformats.org/officeDocument/2006/relationships" xmlns:m="http://schemas.openxmlformats.org/officeDocument/2006/math" xmlns:v="urn:schemas-microsoft-com:vml" xmlns:wp="http://schemas.openxmlformats.org/drawingml/2006/wordprocessingDrawing" xmlns:w10="urn:schemas-microsoft-com:office:word" xmlns:w="http://schemas.openxmlformats.org/wordprocessingml/2006/main" xmlns:wne="http://schemas.microsoft.com/office/word/2006/wordml">
+<w:endnotes xmlns:wpc="http://schemas.microsoft.com/office/word/2010/wordprocessingCanvas" xmlns:mc="http://schemas.openxmlformats.org/markup-compatibility/2006" xmlns:o="urn:schemas-microsoft-com:office:office" xmlns:r="http://schemas.openxmlformats.org/officeDocument/2006/relationships" xmlns:m="http://schemas.openxmlformats.org/officeDocument/2006/math" xmlns:v="urn:schemas-microsoft-com:vml" xmlns:wp14="http://schemas.microsoft.com/office/word/2010/wordprocessingDrawing" xmlns:wp="http://schemas.openxmlformats.org/drawingml/2006/wordprocessingDrawing" xmlns:w10="urn:schemas-microsoft-com:office:word" xmlns:w="http://schemas.openxmlformats.org/wordprocessingml/2006/main" xmlns:w14="http://schemas.microsoft.com/office/word/2010/wordml" xmlns:wpg="http://schemas.microsoft.com/office/word/2010/wordprocessingGroup" xmlns:wpi="http://schemas.microsoft.com/office/word/2010/wordprocessingInk" xmlns:wne="http://schemas.microsoft.com/office/word/2006/wordml" xmlns:wps="http://schemas.microsoft.com/office/word/2010/wordprocessingShape" mc:Ignorable="w14 wp14">
   <w:endnote w:type="separator" w:id="-1">
     <w:p>
       <w:pPr>
@@ -7409,7 +7479,7 @@
 </file>
 
 <file path=word/footer1.xml><?xml version="1.0" encoding="utf-8"?>
-<w:ftr xmlns:ve="http://schemas.openxmlformats.org/markup-compatibility/2006" xmlns:o="urn:schemas-microsoft-com:office:office" xmlns:r="http://schemas.openxmlformats.org/officeDocument/2006/relationships" xmlns:m="http://schemas.openxmlformats.org/officeDocument/2006/math" xmlns:v="urn:schemas-microsoft-com:vml" xmlns:wp="http://schemas.openxmlformats.org/drawingml/2006/wordprocessingDrawing" xmlns:w10="urn:schemas-microsoft-com:office:word" xmlns:w="http://schemas.openxmlformats.org/wordprocessingml/2006/main" xmlns:wne="http://schemas.microsoft.com/office/word/2006/wordml">
+<w:ftr xmlns:wpc="http://schemas.microsoft.com/office/word/2010/wordprocessingCanvas" xmlns:mc="http://schemas.openxmlformats.org/markup-compatibility/2006" xmlns:o="urn:schemas-microsoft-com:office:office" xmlns:r="http://schemas.openxmlformats.org/officeDocument/2006/relationships" xmlns:m="http://schemas.openxmlformats.org/officeDocument/2006/math" xmlns:v="urn:schemas-microsoft-com:vml" xmlns:wp14="http://schemas.microsoft.com/office/word/2010/wordprocessingDrawing" xmlns:wp="http://schemas.openxmlformats.org/drawingml/2006/wordprocessingDrawing" xmlns:w10="urn:schemas-microsoft-com:office:word" xmlns:w="http://schemas.openxmlformats.org/wordprocessingml/2006/main" xmlns:w14="http://schemas.microsoft.com/office/word/2010/wordml" xmlns:wpg="http://schemas.microsoft.com/office/word/2010/wordprocessingGroup" xmlns:wpi="http://schemas.microsoft.com/office/word/2010/wordprocessingInk" xmlns:wne="http://schemas.microsoft.com/office/word/2006/wordml" xmlns:wps="http://schemas.microsoft.com/office/word/2010/wordprocessingShape" mc:Ignorable="w14 wp14">
   <w:sdt>
     <w:sdtPr>
       <w:id w:val="1697427232"/>
@@ -7418,20 +7488,34 @@
         <w:docPartUnique/>
       </w:docPartObj>
     </w:sdtPr>
+    <w:sdtEndPr/>
     <w:sdtContent>
       <w:p>
         <w:pPr>
           <w:pStyle w:val="Stopka"/>
           <w:jc w:val="right"/>
         </w:pPr>
-        <w:fldSimple w:instr="PAGE   \* MERGEFORMAT">
-          <w:r>
-            <w:rPr>
-              <w:noProof/>
-            </w:rPr>
-            <w:t>21</w:t>
-          </w:r>
-        </w:fldSimple>
+        <w:r>
+          <w:fldChar w:fldCharType="begin"/>
+        </w:r>
+        <w:r>
+          <w:instrText>PAGE   \* MERGEFORMAT</w:instrText>
+        </w:r>
+        <w:r>
+          <w:fldChar w:fldCharType="separate"/>
+        </w:r>
+        <w:r>
+          <w:rPr>
+            <w:noProof/>
+          </w:rPr>
+          <w:t>21</w:t>
+        </w:r>
+        <w:r>
+          <w:rPr>
+            <w:noProof/>
+          </w:rPr>
+          <w:fldChar w:fldCharType="end"/>
+        </w:r>
       </w:p>
     </w:sdtContent>
   </w:sdt>
@@ -7444,7 +7528,7 @@
 </file>
 
 <file path=word/footnotes.xml><?xml version="1.0" encoding="utf-8"?>
-<w:footnotes xmlns:ve="http://schemas.openxmlformats.org/markup-compatibility/2006" xmlns:o="urn:schemas-microsoft-com:office:office" xmlns:r="http://schemas.openxmlformats.org/officeDocument/2006/relationships" xmlns:m="http://schemas.openxmlformats.org/officeDocument/2006/math" xmlns:v="urn:schemas-microsoft-com:vml" xmlns:wp="http://schemas.openxmlformats.org/drawingml/2006/wordprocessingDrawing" xmlns:w10="urn:schemas-microsoft-com:office:word" xmlns:w="http://schemas.openxmlformats.org/wordprocessingml/2006/main" xmlns:wne="http://schemas.microsoft.com/office/word/2006/wordml">
+<w:footnotes xmlns:wpc="http://schemas.microsoft.com/office/word/2010/wordprocessingCanvas" xmlns:mc="http://schemas.openxmlformats.org/markup-compatibility/2006" xmlns:o="urn:schemas-microsoft-com:office:office" xmlns:r="http://schemas.openxmlformats.org/officeDocument/2006/relationships" xmlns:m="http://schemas.openxmlformats.org/officeDocument/2006/math" xmlns:v="urn:schemas-microsoft-com:vml" xmlns:wp14="http://schemas.microsoft.com/office/word/2010/wordprocessingDrawing" xmlns:wp="http://schemas.openxmlformats.org/drawingml/2006/wordprocessingDrawing" xmlns:w10="urn:schemas-microsoft-com:office:word" xmlns:w="http://schemas.openxmlformats.org/wordprocessingml/2006/main" xmlns:w14="http://schemas.microsoft.com/office/word/2010/wordml" xmlns:wpg="http://schemas.microsoft.com/office/word/2010/wordprocessingGroup" xmlns:wpi="http://schemas.microsoft.com/office/word/2010/wordprocessingInk" xmlns:wne="http://schemas.microsoft.com/office/word/2006/wordml" xmlns:wps="http://schemas.microsoft.com/office/word/2010/wordprocessingShape" mc:Ignorable="w14 wp14">
   <w:footnote w:type="separator" w:id="-1">
     <w:p>
       <w:pPr>
@@ -7469,7 +7553,7 @@
 </file>
 
 <file path=word/numbering.xml><?xml version="1.0" encoding="utf-8"?>
-<w:numbering xmlns:ve="http://schemas.openxmlformats.org/markup-compatibility/2006" xmlns:o="urn:schemas-microsoft-com:office:office" xmlns:r="http://schemas.openxmlformats.org/officeDocument/2006/relationships" xmlns:m="http://schemas.openxmlformats.org/officeDocument/2006/math" xmlns:v="urn:schemas-microsoft-com:vml" xmlns:wp="http://schemas.openxmlformats.org/drawingml/2006/wordprocessingDrawing" xmlns:w10="urn:schemas-microsoft-com:office:word" xmlns:w="http://schemas.openxmlformats.org/wordprocessingml/2006/main" xmlns:wne="http://schemas.microsoft.com/office/word/2006/wordml">
+<w:numbering xmlns:wpc="http://schemas.microsoft.com/office/word/2010/wordprocessingCanvas" xmlns:mc="http://schemas.openxmlformats.org/markup-compatibility/2006" xmlns:o="urn:schemas-microsoft-com:office:office" xmlns:r="http://schemas.openxmlformats.org/officeDocument/2006/relationships" xmlns:m="http://schemas.openxmlformats.org/officeDocument/2006/math" xmlns:v="urn:schemas-microsoft-com:vml" xmlns:wp14="http://schemas.microsoft.com/office/word/2010/wordprocessingDrawing" xmlns:wp="http://schemas.openxmlformats.org/drawingml/2006/wordprocessingDrawing" xmlns:w10="urn:schemas-microsoft-com:office:word" xmlns:w="http://schemas.openxmlformats.org/wordprocessingml/2006/main" xmlns:w14="http://schemas.microsoft.com/office/word/2010/wordml" xmlns:wpg="http://schemas.microsoft.com/office/word/2010/wordprocessingGroup" xmlns:wpi="http://schemas.microsoft.com/office/word/2010/wordprocessingInk" xmlns:wne="http://schemas.microsoft.com/office/word/2006/wordml" xmlns:wps="http://schemas.microsoft.com/office/word/2010/wordprocessingShape" mc:Ignorable="w14 wp14">
   <w:abstractNum w:abstractNumId="0">
     <w:nsid w:val="06D011F4"/>
     <w:multiLevelType w:val="hybridMultilevel"/>
@@ -8320,7 +8404,7 @@
 </file>
 
 <file path=word/styles.xml><?xml version="1.0" encoding="utf-8"?>
-<w:styles xmlns:r="http://schemas.openxmlformats.org/officeDocument/2006/relationships" xmlns:w="http://schemas.openxmlformats.org/wordprocessingml/2006/main">
+<w:styles xmlns:mc="http://schemas.openxmlformats.org/markup-compatibility/2006" xmlns:r="http://schemas.openxmlformats.org/officeDocument/2006/relationships" xmlns:w="http://schemas.openxmlformats.org/wordprocessingml/2006/main" xmlns:w14="http://schemas.microsoft.com/office/word/2010/wordml" mc:Ignorable="w14">
   <w:docDefaults>
     <w:rPrDefault>
       <w:rPr>
@@ -8740,7 +8824,6 @@
     <w:uiPriority w:val="99"/>
     <w:semiHidden/>
     <w:unhideWhenUsed/>
-    <w:qFormat/>
     <w:tblPr>
       <w:tblInd w:w="0" w:type="dxa"/>
       <w:tblCellMar>
@@ -9567,6 +9650,7 @@
   <w:style w:type="character" w:default="1" w:styleId="Domylnaczcionkaakapitu">
     <w:name w:val="Default Paragraph Font"/>
     <w:uiPriority w:val="1"/>
+    <w:semiHidden/>
     <w:unhideWhenUsed/>
   </w:style>
   <w:style w:type="table" w:default="1" w:styleId="Standardowy">
@@ -9917,329 +10001,6 @@
 </w:styles>
 </file>
 
-<file path=word/glossary/document.xml><?xml version="1.0" encoding="utf-8"?>
-<w:glossaryDocument xmlns:ve="http://schemas.openxmlformats.org/markup-compatibility/2006" xmlns:o="urn:schemas-microsoft-com:office:office" xmlns:r="http://schemas.openxmlformats.org/officeDocument/2006/relationships" xmlns:m="http://schemas.openxmlformats.org/officeDocument/2006/math" xmlns:v="urn:schemas-microsoft-com:vml" xmlns:wp="http://schemas.openxmlformats.org/drawingml/2006/wordprocessingDrawing" xmlns:w10="urn:schemas-microsoft-com:office:word" xmlns:w="http://schemas.openxmlformats.org/wordprocessingml/2006/main" xmlns:wne="http://schemas.microsoft.com/office/word/2006/wordml">
-  <w:docParts/>
-</w:glossaryDocument>
-</file>
-
-<file path=word/glossary/fontTable.xml><?xml version="1.0" encoding="utf-8"?>
-<w:fonts xmlns:r="http://schemas.openxmlformats.org/officeDocument/2006/relationships" xmlns:w="http://schemas.openxmlformats.org/wordprocessingml/2006/main">
-  <w:font w:name="Times New Roman">
-    <w:panose1 w:val="02020603050405020304"/>
-    <w:charset w:val="EE"/>
-    <w:family w:val="roman"/>
-    <w:pitch w:val="variable"/>
-    <w:sig w:usb0="E0002EFF" w:usb1="C0007843" w:usb2="00000009" w:usb3="00000000" w:csb0="000001FF" w:csb1="00000000"/>
-  </w:font>
-  <w:font w:name="Symbol">
-    <w:panose1 w:val="05050102010706020507"/>
-    <w:charset w:val="02"/>
-    <w:family w:val="roman"/>
-    <w:pitch w:val="variable"/>
-    <w:sig w:usb0="00000000" w:usb1="10000000" w:usb2="00000000" w:usb3="00000000" w:csb0="80000000" w:csb1="00000000"/>
-  </w:font>
-  <w:font w:name="Courier New">
-    <w:panose1 w:val="02070309020205020404"/>
-    <w:charset w:val="EE"/>
-    <w:family w:val="modern"/>
-    <w:pitch w:val="fixed"/>
-    <w:sig w:usb0="E0002EFF" w:usb1="C0007843" w:usb2="00000009" w:usb3="00000000" w:csb0="000001FF" w:csb1="00000000"/>
-  </w:font>
-  <w:font w:name="Wingdings">
-    <w:panose1 w:val="05000000000000000000"/>
-    <w:charset w:val="02"/>
-    <w:family w:val="auto"/>
-    <w:pitch w:val="variable"/>
-    <w:sig w:usb0="00000000" w:usb1="10000000" w:usb2="00000000" w:usb3="00000000" w:csb0="80000000" w:csb1="00000000"/>
-  </w:font>
-  <w:font w:name="Calibri">
-    <w:panose1 w:val="020F0502020204030204"/>
-    <w:charset w:val="EE"/>
-    <w:family w:val="swiss"/>
-    <w:pitch w:val="variable"/>
-    <w:sig w:usb0="E00002FF" w:usb1="4000ACFF" w:usb2="00000001" w:usb3="00000000" w:csb0="0000019F" w:csb1="00000000"/>
-  </w:font>
-  <w:font w:name="Cambria">
-    <w:panose1 w:val="02040503050406030204"/>
-    <w:charset w:val="EE"/>
-    <w:family w:val="roman"/>
-    <w:pitch w:val="variable"/>
-    <w:sig w:usb0="E00002FF" w:usb1="400004FF" w:usb2="00000000" w:usb3="00000000" w:csb0="0000019F" w:csb1="00000000"/>
-  </w:font>
-  <w:font w:name="Tahoma">
-    <w:panose1 w:val="020B0604030504040204"/>
-    <w:charset w:val="EE"/>
-    <w:family w:val="swiss"/>
-    <w:pitch w:val="variable"/>
-    <w:sig w:usb0="E1002EFF" w:usb1="C000605B" w:usb2="00000029" w:usb3="00000000" w:csb0="000101FF" w:csb1="00000000"/>
-  </w:font>
-  <w:font w:name="Open Sans">
-    <w:altName w:val="Tahoma"/>
-    <w:panose1 w:val="020B0606030504020204"/>
-    <w:charset w:val="EE"/>
-    <w:family w:val="swiss"/>
-    <w:pitch w:val="variable"/>
-    <w:sig w:usb0="E00002EF" w:usb1="4000205B" w:usb2="00000028" w:usb3="00000000" w:csb0="0000019F" w:csb1="00000000"/>
-  </w:font>
-  <w:font w:name="Consolas">
-    <w:panose1 w:val="020B0609020204030204"/>
-    <w:charset w:val="EE"/>
-    <w:family w:val="modern"/>
-    <w:pitch w:val="fixed"/>
-    <w:sig w:usb0="E00002FF" w:usb1="0000FCFF" w:usb2="00000001" w:usb3="00000000" w:csb0="0000019F" w:csb1="00000000"/>
-  </w:font>
-  <w:font w:name="Cambria Math">
-    <w:panose1 w:val="02040503050406030204"/>
-    <w:charset w:val="EE"/>
-    <w:family w:val="roman"/>
-    <w:pitch w:val="variable"/>
-    <w:sig w:usb0="E00002FF" w:usb1="420024FF" w:usb2="00000000" w:usb3="00000000" w:csb0="0000019F" w:csb1="00000000"/>
-  </w:font>
-</w:fonts>
-</file>
-
-<file path=word/glossary/settings.xml><?xml version="1.0" encoding="utf-8"?>
-<w:settings xmlns:o="urn:schemas-microsoft-com:office:office" xmlns:r="http://schemas.openxmlformats.org/officeDocument/2006/relationships" xmlns:m="http://schemas.openxmlformats.org/officeDocument/2006/math" xmlns:v="urn:schemas-microsoft-com:vml" xmlns:w10="urn:schemas-microsoft-com:office:word" xmlns:w="http://schemas.openxmlformats.org/wordprocessingml/2006/main" xmlns:sl="http://schemas.openxmlformats.org/schemaLibrary/2006/main">
-  <w:view w:val="normal"/>
-  <w:defaultTabStop w:val="708"/>
-  <w:hyphenationZone w:val="425"/>
-  <w:characterSpacingControl w:val="doNotCompress"/>
-  <w:compat>
-    <w:useFELayout/>
-  </w:compat>
-  <w:rsids>
-    <w:rsidRoot w:val="0035485D"/>
-    <w:rsid w:val="002F72C4"/>
-    <w:rsid w:val="0035485D"/>
-  </w:rsids>
-  <m:mathPr>
-    <m:mathFont m:val="Cambria Math"/>
-    <m:brkBin m:val="before"/>
-    <m:brkBinSub m:val="--"/>
-    <m:smallFrac m:val="off"/>
-    <m:dispDef/>
-    <m:lMargin m:val="0"/>
-    <m:rMargin m:val="0"/>
-    <m:defJc m:val="centerGroup"/>
-    <m:wrapIndent m:val="1440"/>
-    <m:intLim m:val="subSup"/>
-    <m:naryLim m:val="undOvr"/>
-  </m:mathPr>
-  <w:themeFontLang w:val="pl-PL"/>
-  <w:clrSchemeMapping w:bg1="light1" w:t1="dark1" w:bg2="light2" w:t2="dark2" w:accent1="accent1" w:accent2="accent2" w:accent3="accent3" w:accent4="accent4" w:accent5="accent5" w:accent6="accent6" w:hyperlink="hyperlink" w:followedHyperlink="followedHyperlink"/>
-  <w:decimalSymbol w:val=","/>
-  <w:listSeparator w:val=";"/>
-</w:settings>
-</file>
-
-<file path=word/glossary/styles.xml><?xml version="1.0" encoding="utf-8"?>
-<w:styles xmlns:r="http://schemas.openxmlformats.org/officeDocument/2006/relationships" xmlns:w="http://schemas.openxmlformats.org/wordprocessingml/2006/main">
-  <w:docDefaults>
-    <w:rPrDefault>
-      <w:rPr>
-        <w:rFonts w:asciiTheme="minorHAnsi" w:eastAsiaTheme="minorEastAsia" w:hAnsiTheme="minorHAnsi" w:cstheme="minorBidi"/>
-        <w:sz w:val="22"/>
-        <w:szCs w:val="22"/>
-        <w:lang w:val="pl-PL" w:eastAsia="pl-PL" w:bidi="ar-SA"/>
-      </w:rPr>
-    </w:rPrDefault>
-    <w:pPrDefault>
-      <w:pPr>
-        <w:spacing w:after="200" w:line="276" w:lineRule="auto"/>
-      </w:pPr>
-    </w:pPrDefault>
-  </w:docDefaults>
-  <w:latentStyles w:defLockedState="0" w:defUIPriority="99" w:defSemiHidden="1" w:defUnhideWhenUsed="1" w:defQFormat="0" w:count="267">
-    <w:lsdException w:name="Normal" w:semiHidden="0" w:uiPriority="0" w:unhideWhenUsed="0" w:qFormat="1"/>
-    <w:lsdException w:name="heading 1" w:semiHidden="0" w:uiPriority="9" w:unhideWhenUsed="0" w:qFormat="1"/>
-    <w:lsdException w:name="heading 2" w:uiPriority="9" w:qFormat="1"/>
-    <w:lsdException w:name="heading 3" w:uiPriority="9" w:qFormat="1"/>
-    <w:lsdException w:name="heading 4" w:uiPriority="9" w:qFormat="1"/>
-    <w:lsdException w:name="heading 5" w:uiPriority="9" w:qFormat="1"/>
-    <w:lsdException w:name="heading 6" w:uiPriority="9" w:qFormat="1"/>
-    <w:lsdException w:name="heading 7" w:uiPriority="9" w:qFormat="1"/>
-    <w:lsdException w:name="heading 8" w:uiPriority="9" w:qFormat="1"/>
-    <w:lsdException w:name="heading 9" w:uiPriority="9" w:qFormat="1"/>
-    <w:lsdException w:name="toc 1" w:uiPriority="39"/>
-    <w:lsdException w:name="toc 2" w:uiPriority="39"/>
-    <w:lsdException w:name="toc 3" w:uiPriority="39"/>
-    <w:lsdException w:name="toc 4" w:uiPriority="39"/>
-    <w:lsdException w:name="toc 5" w:uiPriority="39"/>
-    <w:lsdException w:name="toc 6" w:uiPriority="39"/>
-    <w:lsdException w:name="toc 7" w:uiPriority="39"/>
-    <w:lsdException w:name="toc 8" w:uiPriority="39"/>
-    <w:lsdException w:name="toc 9" w:uiPriority="39"/>
-    <w:lsdException w:name="caption" w:uiPriority="35" w:qFormat="1"/>
-    <w:lsdException w:name="Title" w:semiHidden="0" w:uiPriority="10" w:unhideWhenUsed="0" w:qFormat="1"/>
-    <w:lsdException w:name="Default Paragraph Font" w:uiPriority="1"/>
-    <w:lsdException w:name="Subtitle" w:semiHidden="0" w:uiPriority="11" w:unhideWhenUsed="0" w:qFormat="1"/>
-    <w:lsdException w:name="Strong" w:semiHidden="0" w:uiPriority="22" w:unhideWhenUsed="0" w:qFormat="1"/>
-    <w:lsdException w:name="Emphasis" w:semiHidden="0" w:uiPriority="20" w:unhideWhenUsed="0" w:qFormat="1"/>
-    <w:lsdException w:name="Table Grid" w:semiHidden="0" w:uiPriority="59" w:unhideWhenUsed="0"/>
-    <w:lsdException w:name="Placeholder Text" w:unhideWhenUsed="0"/>
-    <w:lsdException w:name="No Spacing" w:semiHidden="0" w:uiPriority="1" w:unhideWhenUsed="0" w:qFormat="1"/>
-    <w:lsdException w:name="Light Shading" w:semiHidden="0" w:uiPriority="60" w:unhideWhenUsed="0"/>
-    <w:lsdException w:name="Light List" w:semiHidden="0" w:uiPriority="61" w:unhideWhenUsed="0"/>
-    <w:lsdException w:name="Light Grid" w:semiHidden="0" w:uiPriority="62" w:unhideWhenUsed="0"/>
-    <w:lsdException w:name="Medium Shading 1" w:semiHidden="0" w:uiPriority="63" w:unhideWhenUsed="0"/>
-    <w:lsdException w:name="Medium Shading 2" w:semiHidden="0" w:uiPriority="64" w:unhideWhenUsed="0"/>
-    <w:lsdException w:name="Medium List 1" w:semiHidden="0" w:uiPriority="65" w:unhideWhenUsed="0"/>
-    <w:lsdException w:name="Medium List 2" w:semiHidden="0" w:uiPriority="66" w:unhideWhenUsed="0"/>
-    <w:lsdException w:name="Medium Grid 1" w:semiHidden="0" w:uiPriority="67" w:unhideWhenUsed="0"/>
-    <w:lsdException w:name="Medium Grid 2" w:semiHidden="0" w:uiPriority="68" w:unhideWhenUsed="0"/>
-    <w:lsdException w:name="Medium Grid 3" w:semiHidden="0" w:uiPriority="69" w:unhideWhenUsed="0"/>
-    <w:lsdException w:name="Dark List" w:semiHidden="0" w:uiPriority="70" w:unhideWhenUsed="0"/>
-    <w:lsdException w:name="Colorful Shading" w:semiHidden="0" w:uiPriority="71" w:unhideWhenUsed="0"/>
-    <w:lsdException w:name="Colorful List" w:semiHidden="0" w:uiPriority="72" w:unhideWhenUsed="0"/>
-    <w:lsdException w:name="Colorful Grid" w:semiHidden="0" w:uiPriority="73" w:unhideWhenUsed="0"/>
-    <w:lsdException w:name="Light Shading Accent 1" w:semiHidden="0" w:uiPriority="60" w:unhideWhenUsed="0"/>
-    <w:lsdException w:name="Light List Accent 1" w:semiHidden="0" w:uiPriority="61" w:unhideWhenUsed="0"/>
-    <w:lsdException w:name="Light Grid Accent 1" w:semiHidden="0" w:uiPriority="62" w:unhideWhenUsed="0"/>
-    <w:lsdException w:name="Medium Shading 1 Accent 1" w:semiHidden="0" w:uiPriority="63" w:unhideWhenUsed="0"/>
-    <w:lsdException w:name="Medium Shading 2 Accent 1" w:semiHidden="0" w:uiPriority="64" w:unhideWhenUsed="0"/>
-    <w:lsdException w:name="Medium List 1 Accent 1" w:semiHidden="0" w:uiPriority="65" w:unhideWhenUsed="0"/>
-    <w:lsdException w:name="Revision" w:unhideWhenUsed="0"/>
-    <w:lsdException w:name="List Paragraph" w:semiHidden="0" w:uiPriority="34" w:unhideWhenUsed="0" w:qFormat="1"/>
-    <w:lsdException w:name="Quote" w:semiHidden="0" w:uiPriority="29" w:unhideWhenUsed="0" w:qFormat="1"/>
-    <w:lsdException w:name="Intense Quote" w:semiHidden="0" w:uiPriority="30" w:unhideWhenUsed="0" w:qFormat="1"/>
-    <w:lsdException w:name="Medium List 2 Accent 1" w:semiHidden="0" w:uiPriority="66" w:unhideWhenUsed="0"/>
-    <w:lsdException w:name="Medium Grid 1 Accent 1" w:semiHidden="0" w:uiPriority="67" w:unhideWhenUsed="0"/>
-    <w:lsdException w:name="Medium Grid 2 Accent 1" w:semiHidden="0" w:uiPriority="68" w:unhideWhenUsed="0"/>
-    <w:lsdException w:name="Medium Grid 3 Accent 1" w:semiHidden="0" w:uiPriority="69" w:unhideWhenUsed="0"/>
-    <w:lsdException w:name="Dark List Accent 1" w:semiHidden="0" w:uiPriority="70" w:unhideWhenUsed="0"/>
-    <w:lsdException w:name="Colorful Shading Accent 1" w:semiHidden="0" w:uiPriority="71" w:unhideWhenUsed="0"/>
-    <w:lsdException w:name="Colorful List Accent 1" w:semiHidden="0" w:uiPriority="72" w:unhideWhenUsed="0"/>
-    <w:lsdException w:name="Colorful Grid Accent 1" w:semiHidden="0" w:uiPriority="73" w:unhideWhenUsed="0"/>
-    <w:lsdException w:name="Light Shading Accent 2" w:semiHidden="0" w:uiPriority="60" w:unhideWhenUsed="0"/>
-    <w:lsdException w:name="Light List Accent 2" w:semiHidden="0" w:uiPriority="61" w:unhideWhenUsed="0"/>
-    <w:lsdException w:name="Light Grid Accent 2" w:semiHidden="0" w:uiPriority="62" w:unhideWhenUsed="0"/>
-    <w:lsdException w:name="Medium Shading 1 Accent 2" w:semiHidden="0" w:uiPriority="63" w:unhideWhenUsed="0"/>
-    <w:lsdException w:name="Medium Shading 2 Accent 2" w:semiHidden="0" w:uiPriority="64" w:unhideWhenUsed="0"/>
-    <w:lsdException w:name="Medium List 1 Accent 2" w:semiHidden="0" w:uiPriority="65" w:unhideWhenUsed="0"/>
-    <w:lsdException w:name="Medium List 2 Accent 2" w:semiHidden="0" w:uiPriority="66" w:unhideWhenUsed="0"/>
-    <w:lsdException w:name="Medium Grid 1 Accent 2" w:semiHidden="0" w:uiPriority="67" w:unhideWhenUsed="0"/>
-    <w:lsdException w:name="Medium Grid 2 Accent 2" w:semiHidden="0" w:uiPriority="68" w:unhideWhenUsed="0"/>
-    <w:lsdException w:name="Medium Grid 3 Accent 2" w:semiHidden="0" w:uiPriority="69" w:unhideWhenUsed="0"/>
-    <w:lsdException w:name="Dark List Accent 2" w:semiHidden="0" w:uiPriority="70" w:unhideWhenUsed="0"/>
-    <w:lsdException w:name="Colorful Shading Accent 2" w:semiHidden="0" w:uiPriority="71" w:unhideWhenUsed="0"/>
-    <w:lsdException w:name="Colorful List Accent 2" w:semiHidden="0" w:uiPriority="72" w:unhideWhenUsed="0"/>
-    <w:lsdException w:name="Colorful Grid Accent 2" w:semiHidden="0" w:uiPriority="73" w:unhideWhenUsed="0"/>
-    <w:lsdException w:name="Light Shading Accent 3" w:semiHidden="0" w:uiPriority="60" w:unhideWhenUsed="0"/>
-    <w:lsdException w:name="Light List Accent 3" w:semiHidden="0" w:uiPriority="61" w:unhideWhenUsed="0"/>
-    <w:lsdException w:name="Light Grid Accent 3" w:semiHidden="0" w:uiPriority="62" w:unhideWhenUsed="0"/>
-    <w:lsdException w:name="Medium Shading 1 Accent 3" w:semiHidden="0" w:uiPriority="63" w:unhideWhenUsed="0"/>
-    <w:lsdException w:name="Medium Shading 2 Accent 3" w:semiHidden="0" w:uiPriority="64" w:unhideWhenUsed="0"/>
-    <w:lsdException w:name="Medium List 1 Accent 3" w:semiHidden="0" w:uiPriority="65" w:unhideWhenUsed="0"/>
-    <w:lsdException w:name="Medium List 2 Accent 3" w:semiHidden="0" w:uiPriority="66" w:unhideWhenUsed="0"/>
-    <w:lsdException w:name="Medium Grid 1 Accent 3" w:semiHidden="0" w:uiPriority="67" w:unhideWhenUsed="0"/>
-    <w:lsdException w:name="Medium Grid 2 Accent 3" w:semiHidden="0" w:uiPriority="68" w:unhideWhenUsed="0"/>
-    <w:lsdException w:name="Medium Grid 3 Accent 3" w:semiHidden="0" w:uiPriority="69" w:unhideWhenUsed="0"/>
-    <w:lsdException w:name="Dark List Accent 3" w:semiHidden="0" w:uiPriority="70" w:unhideWhenUsed="0"/>
-    <w:lsdException w:name="Colorful Shading Accent 3" w:semiHidden="0" w:uiPriority="71" w:unhideWhenUsed="0"/>
-    <w:lsdException w:name="Colorful List Accent 3" w:semiHidden="0" w:uiPriority="72" w:unhideWhenUsed="0"/>
-    <w:lsdException w:name="Colorful Grid Accent 3" w:semiHidden="0" w:uiPriority="73" w:unhideWhenUsed="0"/>
-    <w:lsdException w:name="Light Shading Accent 4" w:semiHidden="0" w:uiPriority="60" w:unhideWhenUsed="0"/>
-    <w:lsdException w:name="Light List Accent 4" w:semiHidden="0" w:uiPriority="61" w:unhideWhenUsed="0"/>
-    <w:lsdException w:name="Light Grid Accent 4" w:semiHidden="0" w:uiPriority="62" w:unhideWhenUsed="0"/>
-    <w:lsdException w:name="Medium Shading 1 Accent 4" w:semiHidden="0" w:uiPriority="63" w:unhideWhenUsed="0"/>
-    <w:lsdException w:name="Medium Shading 2 Accent 4" w:semiHidden="0" w:uiPriority="64" w:unhideWhenUsed="0"/>
-    <w:lsdException w:name="Medium List 1 Accent 4" w:semiHidden="0" w:uiPriority="65" w:unhideWhenUsed="0"/>
-    <w:lsdException w:name="Medium List 2 Accent 4" w:semiHidden="0" w:uiPriority="66" w:unhideWhenUsed="0"/>
-    <w:lsdException w:name="Medium Grid 1 Accent 4" w:semiHidden="0" w:uiPriority="67" w:unhideWhenUsed="0"/>
-    <w:lsdException w:name="Medium Grid 2 Accent 4" w:semiHidden="0" w:uiPriority="68" w:unhideWhenUsed="0"/>
-    <w:lsdException w:name="Medium Grid 3 Accent 4" w:semiHidden="0" w:uiPriority="69" w:unhideWhenUsed="0"/>
-    <w:lsdException w:name="Dark List Accent 4" w:semiHidden="0" w:uiPriority="70" w:unhideWhenUsed="0"/>
-    <w:lsdException w:name="Colorful Shading Accent 4" w:semiHidden="0" w:uiPriority="71" w:unhideWhenUsed="0"/>
-    <w:lsdException w:name="Colorful List Accent 4" w:semiHidden="0" w:uiPriority="72" w:unhideWhenUsed="0"/>
-    <w:lsdException w:name="Colorful Grid Accent 4" w:semiHidden="0" w:uiPriority="73" w:unhideWhenUsed="0"/>
-    <w:lsdException w:name="Light Shading Accent 5" w:semiHidden="0" w:uiPriority="60" w:unhideWhenUsed="0"/>
-    <w:lsdException w:name="Light List Accent 5" w:semiHidden="0" w:uiPriority="61" w:unhideWhenUsed="0"/>
-    <w:lsdException w:name="Light Grid Accent 5" w:semiHidden="0" w:uiPriority="62" w:unhideWhenUsed="0"/>
-    <w:lsdException w:name="Medium Shading 1 Accent 5" w:semiHidden="0" w:uiPriority="63" w:unhideWhenUsed="0"/>
-    <w:lsdException w:name="Medium Shading 2 Accent 5" w:semiHidden="0" w:uiPriority="64" w:unhideWhenUsed="0"/>
-    <w:lsdException w:name="Medium List 1 Accent 5" w:semiHidden="0" w:uiPriority="65" w:unhideWhenUsed="0"/>
-    <w:lsdException w:name="Medium List 2 Accent 5" w:semiHidden="0" w:uiPriority="66" w:unhideWhenUsed="0"/>
-    <w:lsdException w:name="Medium Grid 1 Accent 5" w:semiHidden="0" w:uiPriority="67" w:unhideWhenUsed="0"/>
-    <w:lsdException w:name="Medium Grid 2 Accent 5" w:semiHidden="0" w:uiPriority="68" w:unhideWhenUsed="0"/>
-    <w:lsdException w:name="Medium Grid 3 Accent 5" w:semiHidden="0" w:uiPriority="69" w:unhideWhenUsed="0"/>
-    <w:lsdException w:name="Dark List Accent 5" w:semiHidden="0" w:uiPriority="70" w:unhideWhenUsed="0"/>
-    <w:lsdException w:name="Colorful Shading Accent 5" w:semiHidden="0" w:uiPriority="71" w:unhideWhenUsed="0"/>
-    <w:lsdException w:name="Colorful List Accent 5" w:semiHidden="0" w:uiPriority="72" w:unhideWhenUsed="0"/>
-    <w:lsdException w:name="Colorful Grid Accent 5" w:semiHidden="0" w:uiPriority="73" w:unhideWhenUsed="0"/>
-    <w:lsdException w:name="Light Shading Accent 6" w:semiHidden="0" w:uiPriority="60" w:unhideWhenUsed="0"/>
-    <w:lsdException w:name="Light List Accent 6" w:semiHidden="0" w:uiPriority="61" w:unhideWhenUsed="0"/>
-    <w:lsdException w:name="Light Grid Accent 6" w:semiHidden="0" w:uiPriority="62" w:unhideWhenUsed="0"/>
-    <w:lsdException w:name="Medium Shading 1 Accent 6" w:semiHidden="0" w:uiPriority="63" w:unhideWhenUsed="0"/>
-    <w:lsdException w:name="Medium Shading 2 Accent 6" w:semiHidden="0" w:uiPriority="64" w:unhideWhenUsed="0"/>
-    <w:lsdException w:name="Medium List 1 Accent 6" w:semiHidden="0" w:uiPriority="65" w:unhideWhenUsed="0"/>
-    <w:lsdException w:name="Medium List 2 Accent 6" w:semiHidden="0" w:uiPriority="66" w:unhideWhenUsed="0"/>
-    <w:lsdException w:name="Medium Grid 1 Accent 6" w:semiHidden="0" w:uiPriority="67" w:unhideWhenUsed="0"/>
-    <w:lsdException w:name="Medium Grid 2 Accent 6" w:semiHidden="0" w:uiPriority="68" w:unhideWhenUsed="0"/>
-    <w:lsdException w:name="Medium Grid 3 Accent 6" w:semiHidden="0" w:uiPriority="69" w:unhideWhenUsed="0"/>
-    <w:lsdException w:name="Dark List Accent 6" w:semiHidden="0" w:uiPriority="70" w:unhideWhenUsed="0"/>
-    <w:lsdException w:name="Colorful Shading Accent 6" w:semiHidden="0" w:uiPriority="71" w:unhideWhenUsed="0"/>
-    <w:lsdException w:name="Colorful List Accent 6" w:semiHidden="0" w:uiPriority="72" w:unhideWhenUsed="0"/>
-    <w:lsdException w:name="Colorful Grid Accent 6" w:semiHidden="0" w:uiPriority="73" w:unhideWhenUsed="0"/>
-    <w:lsdException w:name="Subtle Emphasis" w:semiHidden="0" w:uiPriority="19" w:unhideWhenUsed="0" w:qFormat="1"/>
-    <w:lsdException w:name="Intense Emphasis" w:semiHidden="0" w:uiPriority="21" w:unhideWhenUsed="0" w:qFormat="1"/>
-    <w:lsdException w:name="Subtle Reference" w:semiHidden="0" w:uiPriority="31" w:unhideWhenUsed="0" w:qFormat="1"/>
-    <w:lsdException w:name="Intense Reference" w:semiHidden="0" w:uiPriority="32" w:unhideWhenUsed="0" w:qFormat="1"/>
-    <w:lsdException w:name="Book Title" w:semiHidden="0" w:uiPriority="33" w:unhideWhenUsed="0" w:qFormat="1"/>
-    <w:lsdException w:name="Bibliography" w:uiPriority="37"/>
-    <w:lsdException w:name="TOC Heading" w:uiPriority="39" w:qFormat="1"/>
-  </w:latentStyles>
-  <w:style w:type="paragraph" w:default="1" w:styleId="Normalny">
-    <w:name w:val="Normal"/>
-    <w:qFormat/>
-  </w:style>
-  <w:style w:type="character" w:default="1" w:styleId="Domylnaczcionkaakapitu">
-    <w:name w:val="Default Paragraph Font"/>
-    <w:uiPriority w:val="1"/>
-    <w:semiHidden/>
-    <w:unhideWhenUsed/>
-  </w:style>
-  <w:style w:type="table" w:default="1" w:styleId="Standardowy">
-    <w:name w:val="Normal Table"/>
-    <w:uiPriority w:val="99"/>
-    <w:semiHidden/>
-    <w:unhideWhenUsed/>
-    <w:qFormat/>
-    <w:tblPr>
-      <w:tblInd w:w="0" w:type="dxa"/>
-      <w:tblCellMar>
-        <w:top w:w="0" w:type="dxa"/>
-        <w:left w:w="108" w:type="dxa"/>
-        <w:bottom w:w="0" w:type="dxa"/>
-        <w:right w:w="108" w:type="dxa"/>
-      </w:tblCellMar>
-    </w:tblPr>
-  </w:style>
-  <w:style w:type="numbering" w:default="1" w:styleId="Bezlisty">
-    <w:name w:val="No List"/>
-    <w:uiPriority w:val="99"/>
-    <w:semiHidden/>
-    <w:unhideWhenUsed/>
-  </w:style>
-  <w:style w:type="character" w:styleId="Tekstzastpczy">
-    <w:name w:val="Placeholder Text"/>
-    <w:basedOn w:val="Domylnaczcionkaakapitu"/>
-    <w:uiPriority w:val="99"/>
-    <w:semiHidden/>
-    <w:rsid w:val="0035485D"/>
-    <w:rPr>
-      <w:color w:val="808080"/>
-    </w:rPr>
-  </w:style>
-</w:styles>
-</file>
-
-<file path=word/glossary/webSettings.xml><?xml version="1.0" encoding="utf-8"?>
-<w:webSettings xmlns:r="http://schemas.openxmlformats.org/officeDocument/2006/relationships" xmlns:w="http://schemas.openxmlformats.org/wordprocessingml/2006/main">
-  <w:optimizeForBrowser/>
-</w:webSettings>
-</file>
-
 <file path=word/theme/theme1.xml><?xml version="1.0" encoding="utf-8"?>
 <a:theme xmlns:a="http://schemas.openxmlformats.org/drawingml/2006/main" name="Motyw pakietu Office">
   <a:themeElements>
@@ -10530,7 +10291,7 @@
 </file>
 
 <file path=customXml/itemProps1.xml><?xml version="1.0" encoding="utf-8"?>
-<ds:datastoreItem xmlns:ds="http://schemas.openxmlformats.org/officeDocument/2006/customXml" ds:itemID="{83B666B7-CC2A-4D82-85F5-A8515B591DBC}">
+<ds:datastoreItem xmlns:ds="http://schemas.openxmlformats.org/officeDocument/2006/customXml" ds:itemID="{B0FADE84-CEEC-4C45-9227-AD78BE6706E1}">
   <ds:schemaRefs>
     <ds:schemaRef ds:uri="http://schemas.openxmlformats.org/officeDocument/2006/bibliography"/>
   </ds:schemaRefs>

</xml_diff>

<commit_message>
opis po schemacie ciągłości
</commit_message>
<xml_diff>
--- a/PRACA INŻYNIERSKA.docx
+++ b/PRACA INŻYNIERSKA.docx
@@ -1,6 +1,6 @@
 
 <file path=word/document.xml><?xml version="1.0" encoding="utf-8"?>
-<w:document xmlns:ve="http://schemas.openxmlformats.org/markup-compatibility/2006" xmlns:o="urn:schemas-microsoft-com:office:office" xmlns:r="http://schemas.openxmlformats.org/officeDocument/2006/relationships" xmlns:m="http://schemas.openxmlformats.org/officeDocument/2006/math" xmlns:v="urn:schemas-microsoft-com:vml" xmlns:wp="http://schemas.openxmlformats.org/drawingml/2006/wordprocessingDrawing" xmlns:w10="urn:schemas-microsoft-com:office:word" xmlns:w="http://schemas.openxmlformats.org/wordprocessingml/2006/main" xmlns:wne="http://schemas.microsoft.com/office/word/2006/wordml">
+<w:document xmlns:wpc="http://schemas.microsoft.com/office/word/2010/wordprocessingCanvas" xmlns:mc="http://schemas.openxmlformats.org/markup-compatibility/2006" xmlns:o="urn:schemas-microsoft-com:office:office" xmlns:r="http://schemas.openxmlformats.org/officeDocument/2006/relationships" xmlns:m="http://schemas.openxmlformats.org/officeDocument/2006/math" xmlns:v="urn:schemas-microsoft-com:vml" xmlns:wp14="http://schemas.microsoft.com/office/word/2010/wordprocessingDrawing" xmlns:wp="http://schemas.openxmlformats.org/drawingml/2006/wordprocessingDrawing" xmlns:w10="urn:schemas-microsoft-com:office:word" xmlns:w="http://schemas.openxmlformats.org/wordprocessingml/2006/main" xmlns:w14="http://schemas.microsoft.com/office/word/2010/wordml" xmlns:wpg="http://schemas.microsoft.com/office/word/2010/wordprocessingGroup" xmlns:wpi="http://schemas.microsoft.com/office/word/2010/wordprocessingInk" xmlns:wne="http://schemas.microsoft.com/office/word/2006/wordml" xmlns:wps="http://schemas.microsoft.com/office/word/2010/wordprocessingShape" mc:Ignorable="w14 wp14">
   <w:body>
     <w:p>
       <w:pPr>
@@ -36,10 +36,10 @@
                     </pic:cNvPicPr>
                   </pic:nvPicPr>
                   <pic:blipFill>
-                    <a:blip r:embed="rId8" cstate="print">
+                    <a:blip r:embed="rId9" cstate="print">
                       <a:extLst>
                         <a:ext uri="{28A0092B-C50C-407E-A947-70E740481C1C}">
-                          <a14:useLocalDpi xmlns:a14="http://schemas.microsoft.com/office/drawing/2010/main" xmlns:wps="http://schemas.microsoft.com/office/word/2010/wordprocessingShape" xmlns:wpi="http://schemas.microsoft.com/office/word/2010/wordprocessingInk" xmlns:wpg="http://schemas.microsoft.com/office/word/2010/wordprocessingGroup" xmlns:w14="http://schemas.microsoft.com/office/word/2010/wordml" xmlns:w="http://schemas.openxmlformats.org/wordprocessingml/2006/main" xmlns:w10="urn:schemas-microsoft-com:office:word" xmlns:wp14="http://schemas.microsoft.com/office/word/2010/wordprocessingDrawing" xmlns:v="urn:schemas-microsoft-com:vml" xmlns:o="urn:schemas-microsoft-com:office:office" xmlns:mc="http://schemas.openxmlformats.org/markup-compatibility/2006" xmlns:wpc="http://schemas.microsoft.com/office/word/2010/wordprocessingCanvas" xmlns="" val="0"/>
+                          <a14:useLocalDpi xmlns:a14="http://schemas.microsoft.com/office/drawing/2010/main" val="0"/>
                         </a:ext>
                       </a:extLst>
                     </a:blip>
@@ -103,10 +103,10 @@
                     </pic:cNvPicPr>
                   </pic:nvPicPr>
                   <pic:blipFill>
-                    <a:blip r:embed="rId9" cstate="print">
+                    <a:blip r:embed="rId10" cstate="print">
                       <a:extLst>
                         <a:ext uri="{28A0092B-C50C-407E-A947-70E740481C1C}">
-                          <a14:useLocalDpi xmlns:a14="http://schemas.microsoft.com/office/drawing/2010/main" xmlns:wps="http://schemas.microsoft.com/office/word/2010/wordprocessingShape" xmlns:wpi="http://schemas.microsoft.com/office/word/2010/wordprocessingInk" xmlns:wpg="http://schemas.microsoft.com/office/word/2010/wordprocessingGroup" xmlns:w14="http://schemas.microsoft.com/office/word/2010/wordml" xmlns:w="http://schemas.openxmlformats.org/wordprocessingml/2006/main" xmlns:w10="urn:schemas-microsoft-com:office:word" xmlns:wp14="http://schemas.microsoft.com/office/word/2010/wordprocessingDrawing" xmlns:v="urn:schemas-microsoft-com:vml" xmlns:o="urn:schemas-microsoft-com:office:office" xmlns:mc="http://schemas.openxmlformats.org/markup-compatibility/2006" xmlns:wpc="http://schemas.microsoft.com/office/word/2010/wordprocessingCanvas" xmlns="" val="0"/>
+                          <a14:useLocalDpi xmlns:a14="http://schemas.microsoft.com/office/drawing/2010/main" val="0"/>
                         </a:ext>
                       </a:extLst>
                     </a:blip>
@@ -1100,6 +1100,7 @@
           <w:docPartUnique/>
         </w:docPartObj>
       </w:sdtPr>
+      <w:sdtEndPr/>
       <w:sdtContent>
         <w:p>
           <w:pPr>
@@ -3597,8 +3598,16 @@
         <w:rPr>
           <w:i/>
         </w:rPr>
-        <w:t xml:space="preserve"> reality</w:t>
-      </w:r>
+        <w:t xml:space="preserve"> </w:t>
+      </w:r>
+      <w:proofErr w:type="spellStart"/>
+      <w:r>
+        <w:rPr>
+          <w:i/>
+        </w:rPr>
+        <w:t>reality</w:t>
+      </w:r>
+      <w:proofErr w:type="spellEnd"/>
       <w:r>
         <w:t>) to metodologia pracy z systemami informatycznymi, polegająca na łączeniu świata rzeczywistego z obiektami pochodzącymi z świata wirtualnego.</w:t>
       </w:r>
@@ -3773,8 +3782,16 @@
         <w:rPr>
           <w:i/>
         </w:rPr>
-        <w:t xml:space="preserve"> reality</w:t>
-      </w:r>
+        <w:t xml:space="preserve"> </w:t>
+      </w:r>
+      <w:proofErr w:type="spellStart"/>
+      <w:r>
+        <w:rPr>
+          <w:i/>
+        </w:rPr>
+        <w:t>reality</w:t>
+      </w:r>
+      <w:proofErr w:type="spellEnd"/>
       <w:r>
         <w:t>)</w:t>
       </w:r>
@@ -3837,8 +3854,16 @@
         <w:rPr>
           <w:i/>
         </w:rPr>
-        <w:t xml:space="preserve"> reality</w:t>
-      </w:r>
+        <w:t xml:space="preserve"> </w:t>
+      </w:r>
+      <w:proofErr w:type="spellStart"/>
+      <w:r>
+        <w:rPr>
+          <w:i/>
+        </w:rPr>
+        <w:t>reality</w:t>
+      </w:r>
+      <w:proofErr w:type="spellEnd"/>
       <w:r>
         <w:t xml:space="preserve">) za pomocą koncepcji schematu ciągłości rzeczywistość – wirtualność (ang. </w:t>
       </w:r>
@@ -3886,10 +3911,10 @@
                     <pic:cNvPicPr/>
                   </pic:nvPicPr>
                   <pic:blipFill>
-                    <a:blip r:embed="rId10" cstate="print">
+                    <a:blip r:embed="rId11" cstate="print">
                       <a:extLst>
                         <a:ext uri="{28A0092B-C50C-407E-A947-70E740481C1C}">
-                          <a14:useLocalDpi xmlns:a14="http://schemas.microsoft.com/office/drawing/2010/main" xmlns:wps="http://schemas.microsoft.com/office/word/2010/wordprocessingShape" xmlns:wpi="http://schemas.microsoft.com/office/word/2010/wordprocessingInk" xmlns:wpg="http://schemas.microsoft.com/office/word/2010/wordprocessingGroup" xmlns:w14="http://schemas.microsoft.com/office/word/2010/wordml" xmlns:w="http://schemas.openxmlformats.org/wordprocessingml/2006/main" xmlns:w10="urn:schemas-microsoft-com:office:word" xmlns:wp14="http://schemas.microsoft.com/office/word/2010/wordprocessingDrawing" xmlns:v="urn:schemas-microsoft-com:vml" xmlns:o="urn:schemas-microsoft-com:office:office" xmlns:mc="http://schemas.openxmlformats.org/markup-compatibility/2006" xmlns:wpc="http://schemas.microsoft.com/office/word/2010/wordprocessingCanvas" xmlns="" val="0"/>
+                          <a14:useLocalDpi xmlns:a14="http://schemas.microsoft.com/office/drawing/2010/main" val="0"/>
                         </a:ext>
                       </a:extLst>
                     </a:blip>
@@ -3954,10 +3979,16 @@
     <w:p>
       <w:r>
         <w:lastRenderedPageBreak/>
-        <w:t xml:space="preserve">Jeśli za jeden z końców schematu ciągłości przyjmiemy środowisko rzeczywiste, a drugi zaś za środowisko wirtualne, wtedy rozszerzona rzeczywistość umiejscowiona jest tuż przy środowisku rzeczywistym. Im bliżej systemowi do wirtualnej rzeczywistości, tym bardziej zredukowana jest liczba elementów rzeczywistych. Rzeczywistość może być „rozszerzana” o wirtualne obiekty, analogicznie do tego wirtualny świat może być „rozszerzany” przez rzeczywiste obiekty. </w:t>
-      </w:r>
-      <w:r>
-        <w:t xml:space="preserve">Takie środowisko nazywane jest rozszerzoną wirtualnością (ang. </w:t>
+        <w:t xml:space="preserve">Za jeden z końców powyższego schematu przyjęto środowisko rzeczywiste (ang. </w:t>
+      </w:r>
+      <w:r>
+        <w:rPr>
+          <w:i/>
+        </w:rPr>
+        <w:t>real environment</w:t>
+      </w:r>
+      <w:r>
+        <w:t xml:space="preserve">), obok którego umiejscowiono rzeczywistość rozszerzoną (ang. </w:t>
       </w:r>
       <w:proofErr w:type="spellStart"/>
       <w:r>
@@ -3978,20 +4009,41 @@
         <w:rPr>
           <w:i/>
         </w:rPr>
+        <w:t>reality</w:t>
+      </w:r>
+      <w:proofErr w:type="spellEnd"/>
+      <w:r>
+        <w:t>). Im bliżej systemowi do wirtualnej rzeczywistości, tym bardziej zredukowana jest liczba elementów rzeczywistych. Rzeczywistość może być „rozszerzana” o wirtualne obiekty, analogicznie do tego wirtualny świat może być „rozszerzany” przez rzeczywiste obiekty. Takie środowisko nazywane jest</w:t>
+      </w:r>
+      <w:bookmarkStart w:id="2" w:name="_GoBack"/>
+      <w:bookmarkEnd w:id="2"/>
+      <w:r>
+        <w:t xml:space="preserve"> rozszerzoną wirtualnością (ang. </w:t>
+      </w:r>
+      <w:proofErr w:type="spellStart"/>
+      <w:r>
+        <w:rPr>
+          <w:i/>
+        </w:rPr>
+        <w:t>augmented</w:t>
+      </w:r>
+      <w:proofErr w:type="spellEnd"/>
+      <w:r>
+        <w:rPr>
+          <w:i/>
+        </w:rPr>
+        <w:t xml:space="preserve"> </w:t>
+      </w:r>
+      <w:proofErr w:type="spellStart"/>
+      <w:r>
+        <w:rPr>
+          <w:i/>
+        </w:rPr>
         <w:t>virtuality</w:t>
       </w:r>
       <w:proofErr w:type="spellEnd"/>
       <w:r>
-        <w:t>)</w:t>
-      </w:r>
-      <w:r>
-        <w:t xml:space="preserve">. Na schemacie umiejscowiona jest tuż przy środowisku wirtualnej rzeczywistości. </w:t>
-      </w:r>
-      <w:r>
-        <w:t xml:space="preserve">Opanowanie idei całego schematu pomaga w klasyfikacji wszystkich systemów, w których mieszany jest świat rzeczywisty i wirtualny. </w:t>
-      </w:r>
-      <w:r>
-        <w:t>Schemat ten jest podstawą do rozważań, klasyfikacji i porównań pomiędzy różnymi technikami.</w:t>
+        <w:t xml:space="preserve">). Na schemacie umiejscowiona jest tuż przy środowisku wirtualnej rzeczywistości (ang. real environment). Opanowanie idei całego schematu pomaga w klasyfikacji wszystkich systemów, w których mieszany jest świat rzeczywisty i wirtualny. </w:t>
       </w:r>
     </w:p>
     <w:p>
@@ -4118,7 +4170,7 @@
       <w:r>
         <w:t xml:space="preserve"> </w:t>
       </w:r>
-      <w:bookmarkStart w:id="2" w:name="_Toc441172526"/>
+      <w:bookmarkStart w:id="3" w:name="_Toc441172526"/>
       <w:r>
         <w:t xml:space="preserve">Google </w:t>
       </w:r>
@@ -4126,7 +4178,7 @@
       <w:r>
         <w:t>Cardboard</w:t>
       </w:r>
-      <w:bookmarkEnd w:id="2"/>
+      <w:bookmarkEnd w:id="3"/>
       <w:proofErr w:type="spellEnd"/>
     </w:p>
     <w:p>
@@ -4246,10 +4298,10 @@
                     <pic:cNvPicPr/>
                   </pic:nvPicPr>
                   <pic:blipFill>
-                    <a:blip r:embed="rId11" cstate="print">
+                    <a:blip r:embed="rId12" cstate="print">
                       <a:extLst>
                         <a:ext uri="{28A0092B-C50C-407E-A947-70E740481C1C}">
-                          <a14:useLocalDpi xmlns:a14="http://schemas.microsoft.com/office/drawing/2010/main" xmlns:wps="http://schemas.microsoft.com/office/word/2010/wordprocessingShape" xmlns:wpi="http://schemas.microsoft.com/office/word/2010/wordprocessingInk" xmlns:wpg="http://schemas.microsoft.com/office/word/2010/wordprocessingGroup" xmlns:w14="http://schemas.microsoft.com/office/word/2010/wordml" xmlns:w="http://schemas.openxmlformats.org/wordprocessingml/2006/main" xmlns:w10="urn:schemas-microsoft-com:office:word" xmlns:wp14="http://schemas.microsoft.com/office/word/2010/wordprocessingDrawing" xmlns:v="urn:schemas-microsoft-com:vml" xmlns:o="urn:schemas-microsoft-com:office:office" xmlns:mc="http://schemas.openxmlformats.org/markup-compatibility/2006" xmlns:wpc="http://schemas.microsoft.com/office/word/2010/wordprocessingCanvas" xmlns="" val="0"/>
+                          <a14:useLocalDpi xmlns:a14="http://schemas.microsoft.com/office/drawing/2010/main" val="0"/>
                         </a:ext>
                       </a:extLst>
                     </a:blip>
@@ -4339,10 +4391,10 @@
                     <pic:cNvPicPr/>
                   </pic:nvPicPr>
                   <pic:blipFill>
-                    <a:blip r:embed="rId12" cstate="print">
+                    <a:blip r:embed="rId13" cstate="print">
                       <a:extLst>
                         <a:ext uri="{28A0092B-C50C-407E-A947-70E740481C1C}">
-                          <a14:useLocalDpi xmlns:a14="http://schemas.microsoft.com/office/drawing/2010/main" xmlns:wps="http://schemas.microsoft.com/office/word/2010/wordprocessingShape" xmlns:wpi="http://schemas.microsoft.com/office/word/2010/wordprocessingInk" xmlns:wpg="http://schemas.microsoft.com/office/word/2010/wordprocessingGroup" xmlns:w14="http://schemas.microsoft.com/office/word/2010/wordml" xmlns:w="http://schemas.openxmlformats.org/wordprocessingml/2006/main" xmlns:w10="urn:schemas-microsoft-com:office:word" xmlns:wp14="http://schemas.microsoft.com/office/word/2010/wordprocessingDrawing" xmlns:v="urn:schemas-microsoft-com:vml" xmlns:o="urn:schemas-microsoft-com:office:office" xmlns:mc="http://schemas.openxmlformats.org/markup-compatibility/2006" xmlns:wpc="http://schemas.microsoft.com/office/word/2010/wordprocessingCanvas" xmlns="" val="0"/>
+                          <a14:useLocalDpi xmlns:a14="http://schemas.microsoft.com/office/drawing/2010/main" val="0"/>
                         </a:ext>
                       </a:extLst>
                     </a:blip>
@@ -4657,7 +4709,7 @@
       <w:r>
         <w:t xml:space="preserve">Źródło: </w:t>
       </w:r>
-      <w:hyperlink r:id="rId13" w:history="1">
+      <w:hyperlink r:id="rId14" w:history="1">
         <w:r>
           <w:rPr>
             <w:rStyle w:val="Hipercze"/>
@@ -4675,7 +4727,7 @@
       <w:pPr>
         <w:pStyle w:val="Nagwek1"/>
       </w:pPr>
-      <w:bookmarkStart w:id="3" w:name="_Toc441172527"/>
+      <w:bookmarkStart w:id="4" w:name="_Toc441172527"/>
       <w:r>
         <w:t>A</w:t>
       </w:r>
@@ -4686,7 +4738,7 @@
       <w:r>
         <w:t>FindMyMeal</w:t>
       </w:r>
-      <w:bookmarkEnd w:id="3"/>
+      <w:bookmarkEnd w:id="4"/>
       <w:proofErr w:type="spellEnd"/>
     </w:p>
     <w:p/>
@@ -4697,14 +4749,14 @@
       <w:r>
         <w:t xml:space="preserve"> </w:t>
       </w:r>
-      <w:bookmarkStart w:id="4" w:name="_Toc441172528"/>
+      <w:bookmarkStart w:id="5" w:name="_Toc441172528"/>
       <w:r>
         <w:t xml:space="preserve">Opis </w:t>
       </w:r>
       <w:r>
         <w:t>aplikacji</w:t>
       </w:r>
-      <w:bookmarkEnd w:id="4"/>
+      <w:bookmarkEnd w:id="5"/>
     </w:p>
     <w:p/>
     <w:p>
@@ -4871,11 +4923,11 @@
       <w:r>
         <w:t xml:space="preserve"> </w:t>
       </w:r>
-      <w:bookmarkStart w:id="5" w:name="_Toc441172529"/>
+      <w:bookmarkStart w:id="6" w:name="_Toc441172529"/>
       <w:r>
         <w:t>Diagram przypadków użycia</w:t>
       </w:r>
-      <w:bookmarkEnd w:id="5"/>
+      <w:bookmarkEnd w:id="6"/>
     </w:p>
     <w:p/>
     <w:p>
@@ -4915,10 +4967,10 @@
                     <pic:cNvPicPr/>
                   </pic:nvPicPr>
                   <pic:blipFill>
-                    <a:blip r:embed="rId14" cstate="print">
+                    <a:blip r:embed="rId15" cstate="print">
                       <a:extLst>
                         <a:ext uri="{28A0092B-C50C-407E-A947-70E740481C1C}">
-                          <a14:useLocalDpi xmlns:a14="http://schemas.microsoft.com/office/drawing/2010/main" xmlns:wps="http://schemas.microsoft.com/office/word/2010/wordprocessingShape" xmlns:wpi="http://schemas.microsoft.com/office/word/2010/wordprocessingInk" xmlns:wpg="http://schemas.microsoft.com/office/word/2010/wordprocessingGroup" xmlns:w14="http://schemas.microsoft.com/office/word/2010/wordml" xmlns:w="http://schemas.openxmlformats.org/wordprocessingml/2006/main" xmlns:w10="urn:schemas-microsoft-com:office:word" xmlns:wp14="http://schemas.microsoft.com/office/word/2010/wordprocessingDrawing" xmlns:v="urn:schemas-microsoft-com:vml" xmlns:o="urn:schemas-microsoft-com:office:office" xmlns:mc="http://schemas.openxmlformats.org/markup-compatibility/2006" xmlns:wpc="http://schemas.microsoft.com/office/word/2010/wordprocessingCanvas" xmlns="" val="0"/>
+                          <a14:useLocalDpi xmlns:a14="http://schemas.microsoft.com/office/drawing/2010/main" val="0"/>
                         </a:ext>
                       </a:extLst>
                     </a:blip>
@@ -4981,8 +5033,6 @@
       <w:r>
         <w:t>Instrukcja użytkownika</w:t>
       </w:r>
-      <w:bookmarkStart w:id="6" w:name="_GoBack"/>
-      <w:bookmarkEnd w:id="6"/>
     </w:p>
     <w:p>
       <w:r>
@@ -5057,10 +5107,10 @@
                     </pic:cNvPicPr>
                   </pic:nvPicPr>
                   <pic:blipFill>
-                    <a:blip r:embed="rId15" cstate="print">
+                    <a:blip r:embed="rId16" cstate="print">
                       <a:extLst>
                         <a:ext uri="{28A0092B-C50C-407E-A947-70E740481C1C}">
-                          <a14:useLocalDpi xmlns:a14="http://schemas.microsoft.com/office/drawing/2010/main" xmlns:wps="http://schemas.microsoft.com/office/word/2010/wordprocessingShape" xmlns:wpi="http://schemas.microsoft.com/office/word/2010/wordprocessingInk" xmlns:wpg="http://schemas.microsoft.com/office/word/2010/wordprocessingGroup" xmlns:w14="http://schemas.microsoft.com/office/word/2010/wordml" xmlns:w="http://schemas.openxmlformats.org/wordprocessingml/2006/main" xmlns:w10="urn:schemas-microsoft-com:office:word" xmlns:wp14="http://schemas.microsoft.com/office/word/2010/wordprocessingDrawing" xmlns:v="urn:schemas-microsoft-com:vml" xmlns:o="urn:schemas-microsoft-com:office:office" xmlns:mc="http://schemas.openxmlformats.org/markup-compatibility/2006" xmlns:wpc="http://schemas.microsoft.com/office/word/2010/wordprocessingCanvas" xmlns="" val="0"/>
+                          <a14:useLocalDpi xmlns:a14="http://schemas.microsoft.com/office/drawing/2010/main" val="0"/>
                         </a:ext>
                       </a:extLst>
                     </a:blip>
@@ -5212,10 +5262,10 @@
                     </pic:cNvPicPr>
                   </pic:nvPicPr>
                   <pic:blipFill>
-                    <a:blip r:embed="rId16" cstate="print">
+                    <a:blip r:embed="rId17" cstate="print">
                       <a:extLst>
                         <a:ext uri="{28A0092B-C50C-407E-A947-70E740481C1C}">
-                          <a14:useLocalDpi xmlns:a14="http://schemas.microsoft.com/office/drawing/2010/main" xmlns:wps="http://schemas.microsoft.com/office/word/2010/wordprocessingShape" xmlns:wpi="http://schemas.microsoft.com/office/word/2010/wordprocessingInk" xmlns:wpg="http://schemas.microsoft.com/office/word/2010/wordprocessingGroup" xmlns:w14="http://schemas.microsoft.com/office/word/2010/wordml" xmlns:w="http://schemas.openxmlformats.org/wordprocessingml/2006/main" xmlns:w10="urn:schemas-microsoft-com:office:word" xmlns:wp14="http://schemas.microsoft.com/office/word/2010/wordprocessingDrawing" xmlns:v="urn:schemas-microsoft-com:vml" xmlns:o="urn:schemas-microsoft-com:office:office" xmlns:mc="http://schemas.openxmlformats.org/markup-compatibility/2006" xmlns:wpc="http://schemas.microsoft.com/office/word/2010/wordprocessingCanvas" xmlns="" val="0"/>
+                          <a14:useLocalDpi xmlns:a14="http://schemas.microsoft.com/office/drawing/2010/main" val="0"/>
                         </a:ext>
                       </a:extLst>
                     </a:blip>
@@ -5297,10 +5347,10 @@
                     </pic:cNvPicPr>
                   </pic:nvPicPr>
                   <pic:blipFill>
-                    <a:blip r:embed="rId17" cstate="print">
+                    <a:blip r:embed="rId18" cstate="print">
                       <a:extLst>
                         <a:ext uri="{28A0092B-C50C-407E-A947-70E740481C1C}">
-                          <a14:useLocalDpi xmlns:a14="http://schemas.microsoft.com/office/drawing/2010/main" xmlns:wps="http://schemas.microsoft.com/office/word/2010/wordprocessingShape" xmlns:wpi="http://schemas.microsoft.com/office/word/2010/wordprocessingInk" xmlns:wpg="http://schemas.microsoft.com/office/word/2010/wordprocessingGroup" xmlns:w14="http://schemas.microsoft.com/office/word/2010/wordml" xmlns:w="http://schemas.openxmlformats.org/wordprocessingml/2006/main" xmlns:w10="urn:schemas-microsoft-com:office:word" xmlns:wp14="http://schemas.microsoft.com/office/word/2010/wordprocessingDrawing" xmlns:v="urn:schemas-microsoft-com:vml" xmlns:o="urn:schemas-microsoft-com:office:office" xmlns:mc="http://schemas.openxmlformats.org/markup-compatibility/2006" xmlns:wpc="http://schemas.microsoft.com/office/word/2010/wordprocessingCanvas" xmlns="" val="0"/>
+                          <a14:useLocalDpi xmlns:a14="http://schemas.microsoft.com/office/drawing/2010/main" val="0"/>
                         </a:ext>
                       </a:extLst>
                     </a:blip>
@@ -5372,7 +5422,6 @@
           <w:noProof/>
           <w:lang w:eastAsia="pl-PL"/>
         </w:rPr>
-        <w:lastRenderedPageBreak/>
         <w:drawing>
           <wp:inline distT="0" distB="0" distL="0" distR="0">
             <wp:extent cx="1504950" cy="1219200"/>
@@ -5391,10 +5440,10 @@
                     </pic:cNvPicPr>
                   </pic:nvPicPr>
                   <pic:blipFill>
-                    <a:blip r:embed="rId18" cstate="print">
+                    <a:blip r:embed="rId19" cstate="print">
                       <a:extLst>
                         <a:ext uri="{28A0092B-C50C-407E-A947-70E740481C1C}">
-                          <a14:useLocalDpi xmlns:a14="http://schemas.microsoft.com/office/drawing/2010/main" xmlns:wps="http://schemas.microsoft.com/office/word/2010/wordprocessingShape" xmlns:wpi="http://schemas.microsoft.com/office/word/2010/wordprocessingInk" xmlns:wpg="http://schemas.microsoft.com/office/word/2010/wordprocessingGroup" xmlns:w14="http://schemas.microsoft.com/office/word/2010/wordml" xmlns:w="http://schemas.openxmlformats.org/wordprocessingml/2006/main" xmlns:w10="urn:schemas-microsoft-com:office:word" xmlns:wp14="http://schemas.microsoft.com/office/word/2010/wordprocessingDrawing" xmlns:v="urn:schemas-microsoft-com:vml" xmlns:o="urn:schemas-microsoft-com:office:office" xmlns:mc="http://schemas.openxmlformats.org/markup-compatibility/2006" xmlns:wpc="http://schemas.microsoft.com/office/word/2010/wordprocessingCanvas" xmlns="" val="0"/>
+                          <a14:useLocalDpi xmlns:a14="http://schemas.microsoft.com/office/drawing/2010/main" val="0"/>
                         </a:ext>
                       </a:extLst>
                     </a:blip>
@@ -5440,6 +5489,7 @@
       </w:pPr>
       <w:bookmarkStart w:id="9" w:name="_Toc440296388"/>
       <w:r>
+        <w:lastRenderedPageBreak/>
         <w:t xml:space="preserve">Opcja </w:t>
       </w:r>
       <w:proofErr w:type="spellStart"/>
@@ -5502,10 +5552,10 @@
                     </pic:cNvPicPr>
                   </pic:nvPicPr>
                   <pic:blipFill>
-                    <a:blip r:embed="rId19" cstate="print">
+                    <a:blip r:embed="rId20" cstate="print">
                       <a:extLst>
                         <a:ext uri="{28A0092B-C50C-407E-A947-70E740481C1C}">
-                          <a14:useLocalDpi xmlns:a14="http://schemas.microsoft.com/office/drawing/2010/main" xmlns:wps="http://schemas.microsoft.com/office/word/2010/wordprocessingShape" xmlns:wpi="http://schemas.microsoft.com/office/word/2010/wordprocessingInk" xmlns:wpg="http://schemas.microsoft.com/office/word/2010/wordprocessingGroup" xmlns:w14="http://schemas.microsoft.com/office/word/2010/wordml" xmlns:w="http://schemas.openxmlformats.org/wordprocessingml/2006/main" xmlns:w10="urn:schemas-microsoft-com:office:word" xmlns:wp14="http://schemas.microsoft.com/office/word/2010/wordprocessingDrawing" xmlns:v="urn:schemas-microsoft-com:vml" xmlns:o="urn:schemas-microsoft-com:office:office" xmlns:mc="http://schemas.openxmlformats.org/markup-compatibility/2006" xmlns:wpc="http://schemas.microsoft.com/office/word/2010/wordprocessingCanvas" xmlns="" val="0"/>
+                          <a14:useLocalDpi xmlns:a14="http://schemas.microsoft.com/office/drawing/2010/main" val="0"/>
                         </a:ext>
                       </a:extLst>
                     </a:blip>
@@ -5583,32 +5633,32 @@
     </w:p>
     <w:p>
       <w:r>
+        <w:t xml:space="preserve">Z poziomu tej opcji możliwe jest dodatkowo dodanie nowego miejsca do listy ulubionych. Następuje to poprzez użycie przycisku magnetycznego – do listy dostępnej pod opcją </w:t>
+      </w:r>
+      <w:proofErr w:type="spellStart"/>
+      <w:r>
+        <w:rPr>
+          <w:i/>
+        </w:rPr>
+        <w:t>Favourites</w:t>
+      </w:r>
+      <w:proofErr w:type="spellEnd"/>
+      <w:r>
+        <w:t xml:space="preserve"> dodawany jest rekord zawierający nazwę lokalu i jego adres.</w:t>
+      </w:r>
+    </w:p>
+    <w:p>
+      <w:pPr>
+        <w:jc w:val="left"/>
+      </w:pPr>
+    </w:p>
+    <w:p>
+      <w:pPr>
+        <w:pStyle w:val="Nagwek3"/>
+      </w:pPr>
+      <w:bookmarkStart w:id="10" w:name="_Toc440296389"/>
+      <w:r>
         <w:lastRenderedPageBreak/>
-        <w:t xml:space="preserve">Z poziomu tej opcji możliwe jest dodatkowo dodanie nowego miejsca do listy ulubionych. Następuje to poprzez użycie przycisku magnetycznego – do listy dostępnej pod opcją </w:t>
-      </w:r>
-      <w:proofErr w:type="spellStart"/>
-      <w:r>
-        <w:rPr>
-          <w:i/>
-        </w:rPr>
-        <w:t>Favourites</w:t>
-      </w:r>
-      <w:proofErr w:type="spellEnd"/>
-      <w:r>
-        <w:t xml:space="preserve"> dodawany jest rekord zawierający nazwę lokalu i jego adres.</w:t>
-      </w:r>
-    </w:p>
-    <w:p>
-      <w:pPr>
-        <w:jc w:val="left"/>
-      </w:pPr>
-    </w:p>
-    <w:p>
-      <w:pPr>
-        <w:pStyle w:val="Nagwek3"/>
-      </w:pPr>
-      <w:bookmarkStart w:id="10" w:name="_Toc440296389"/>
-      <w:r>
         <w:t xml:space="preserve">Opcja </w:t>
       </w:r>
       <w:proofErr w:type="spellStart"/>
@@ -5685,10 +5735,10 @@
                     </pic:cNvPicPr>
                   </pic:nvPicPr>
                   <pic:blipFill>
-                    <a:blip r:embed="rId20" cstate="print">
+                    <a:blip r:embed="rId21" cstate="print">
                       <a:extLst>
                         <a:ext uri="{28A0092B-C50C-407E-A947-70E740481C1C}">
-                          <a14:useLocalDpi xmlns:a14="http://schemas.microsoft.com/office/drawing/2010/main" xmlns:wps="http://schemas.microsoft.com/office/word/2010/wordprocessingShape" xmlns:wpi="http://schemas.microsoft.com/office/word/2010/wordprocessingInk" xmlns:wpg="http://schemas.microsoft.com/office/word/2010/wordprocessingGroup" xmlns:w14="http://schemas.microsoft.com/office/word/2010/wordml" xmlns:w="http://schemas.openxmlformats.org/wordprocessingml/2006/main" xmlns:w10="urn:schemas-microsoft-com:office:word" xmlns:wp14="http://schemas.microsoft.com/office/word/2010/wordprocessingDrawing" xmlns:v="urn:schemas-microsoft-com:vml" xmlns:o="urn:schemas-microsoft-com:office:office" xmlns:mc="http://schemas.openxmlformats.org/markup-compatibility/2006" xmlns:wpc="http://schemas.microsoft.com/office/word/2010/wordprocessingCanvas" xmlns="" val="0"/>
+                          <a14:useLocalDpi xmlns:a14="http://schemas.microsoft.com/office/drawing/2010/main" val="0"/>
                         </a:ext>
                       </a:extLst>
                     </a:blip>
@@ -5761,7 +5811,6 @@
           <w:noProof/>
           <w:lang w:eastAsia="pl-PL"/>
         </w:rPr>
-        <w:lastRenderedPageBreak/>
         <w:drawing>
           <wp:inline distT="0" distB="0" distL="0" distR="0">
             <wp:extent cx="1219200" cy="2028825"/>
@@ -5780,10 +5829,10 @@
                     </pic:cNvPicPr>
                   </pic:nvPicPr>
                   <pic:blipFill rotWithShape="1">
-                    <a:blip r:embed="rId21" cstate="print">
+                    <a:blip r:embed="rId22" cstate="print">
                       <a:extLst>
                         <a:ext uri="{28A0092B-C50C-407E-A947-70E740481C1C}">
-                          <a14:useLocalDpi xmlns:a14="http://schemas.microsoft.com/office/drawing/2010/main" xmlns:wps="http://schemas.microsoft.com/office/word/2010/wordprocessingShape" xmlns:wpi="http://schemas.microsoft.com/office/word/2010/wordprocessingInk" xmlns:wpg="http://schemas.microsoft.com/office/word/2010/wordprocessingGroup" xmlns:w14="http://schemas.microsoft.com/office/word/2010/wordml" xmlns:w="http://schemas.openxmlformats.org/wordprocessingml/2006/main" xmlns:w10="urn:schemas-microsoft-com:office:word" xmlns:wp14="http://schemas.microsoft.com/office/word/2010/wordprocessingDrawing" xmlns:v="urn:schemas-microsoft-com:vml" xmlns:o="urn:schemas-microsoft-com:office:office" xmlns:mc="http://schemas.openxmlformats.org/markup-compatibility/2006" xmlns:wpc="http://schemas.microsoft.com/office/word/2010/wordprocessingCanvas" xmlns="" val="0"/>
+                          <a14:useLocalDpi xmlns:a14="http://schemas.microsoft.com/office/drawing/2010/main" val="0"/>
                         </a:ext>
                       </a:extLst>
                     </a:blip>
@@ -5804,7 +5853,7 @@
                     </a:ln>
                     <a:extLst>
                       <a:ext uri="{53640926-AAD7-44D8-BBD7-CCE9431645EC}">
-                        <a14:shadowObscured xmlns:a14="http://schemas.microsoft.com/office/drawing/2010/main" xmlns:wps="http://schemas.microsoft.com/office/word/2010/wordprocessingShape" xmlns:wpi="http://schemas.microsoft.com/office/word/2010/wordprocessingInk" xmlns:wpg="http://schemas.microsoft.com/office/word/2010/wordprocessingGroup" xmlns:w14="http://schemas.microsoft.com/office/word/2010/wordml" xmlns:w="http://schemas.openxmlformats.org/wordprocessingml/2006/main" xmlns:w10="urn:schemas-microsoft-com:office:word" xmlns:wp14="http://schemas.microsoft.com/office/word/2010/wordprocessingDrawing" xmlns:v="urn:schemas-microsoft-com:vml" xmlns:o="urn:schemas-microsoft-com:office:office" xmlns:mc="http://schemas.openxmlformats.org/markup-compatibility/2006" xmlns:wpc="http://schemas.microsoft.com/office/word/2010/wordprocessingCanvas" xmlns=""/>
+                        <a14:shadowObscured xmlns:a14="http://schemas.microsoft.com/office/drawing/2010/main"/>
                       </a:ext>
                     </a:extLst>
                   </pic:spPr>
@@ -5833,6 +5882,7 @@
     </w:p>
     <w:p>
       <w:r>
+        <w:lastRenderedPageBreak/>
         <w:t>Wybranie elementu listy odbywa się poprzez użycie przycisku magnetycznego, po czym następuje przejście do okna widoku z kamery uzupełnionego informacją o</w:t>
       </w:r>
       <w:r>
@@ -5871,10 +5921,10 @@
                     </pic:cNvPicPr>
                   </pic:nvPicPr>
                   <pic:blipFill>
-                    <a:blip r:embed="rId22" cstate="print">
+                    <a:blip r:embed="rId23" cstate="print">
                       <a:extLst>
                         <a:ext uri="{28A0092B-C50C-407E-A947-70E740481C1C}">
-                          <a14:useLocalDpi xmlns:a14="http://schemas.microsoft.com/office/drawing/2010/main" xmlns:wps="http://schemas.microsoft.com/office/word/2010/wordprocessingShape" xmlns:wpi="http://schemas.microsoft.com/office/word/2010/wordprocessingInk" xmlns:wpg="http://schemas.microsoft.com/office/word/2010/wordprocessingGroup" xmlns:w14="http://schemas.microsoft.com/office/word/2010/wordml" xmlns:w="http://schemas.openxmlformats.org/wordprocessingml/2006/main" xmlns:w10="urn:schemas-microsoft-com:office:word" xmlns:wp14="http://schemas.microsoft.com/office/word/2010/wordprocessingDrawing" xmlns:v="urn:schemas-microsoft-com:vml" xmlns:o="urn:schemas-microsoft-com:office:office" xmlns:mc="http://schemas.openxmlformats.org/markup-compatibility/2006" xmlns:wpc="http://schemas.microsoft.com/office/word/2010/wordprocessingCanvas" xmlns="" val="0"/>
+                          <a14:useLocalDpi xmlns:a14="http://schemas.microsoft.com/office/drawing/2010/main" val="0"/>
                         </a:ext>
                       </a:extLst>
                     </a:blip>
@@ -5991,10 +6041,10 @@
                     </pic:cNvPicPr>
                   </pic:nvPicPr>
                   <pic:blipFill>
-                    <a:blip r:embed="rId23" cstate="print">
+                    <a:blip r:embed="rId24" cstate="print">
                       <a:extLst>
                         <a:ext uri="{28A0092B-C50C-407E-A947-70E740481C1C}">
-                          <a14:useLocalDpi xmlns:a14="http://schemas.microsoft.com/office/drawing/2010/main" xmlns:wps="http://schemas.microsoft.com/office/word/2010/wordprocessingShape" xmlns:wpi="http://schemas.microsoft.com/office/word/2010/wordprocessingInk" xmlns:wpg="http://schemas.microsoft.com/office/word/2010/wordprocessingGroup" xmlns:w14="http://schemas.microsoft.com/office/word/2010/wordml" xmlns:w="http://schemas.openxmlformats.org/wordprocessingml/2006/main" xmlns:w10="urn:schemas-microsoft-com:office:word" xmlns:wp14="http://schemas.microsoft.com/office/word/2010/wordprocessingDrawing" xmlns:v="urn:schemas-microsoft-com:vml" xmlns:o="urn:schemas-microsoft-com:office:office" xmlns:mc="http://schemas.openxmlformats.org/markup-compatibility/2006" xmlns:wpc="http://schemas.microsoft.com/office/word/2010/wordprocessingCanvas" xmlns="" val="0"/>
+                          <a14:useLocalDpi xmlns:a14="http://schemas.microsoft.com/office/drawing/2010/main" val="0"/>
                         </a:ext>
                       </a:extLst>
                     </a:blip>
@@ -6082,10 +6132,10 @@
                     <pic:cNvPicPr/>
                   </pic:nvPicPr>
                   <pic:blipFill>
-                    <a:blip r:embed="rId24" cstate="print">
+                    <a:blip r:embed="rId25" cstate="print">
                       <a:extLst>
                         <a:ext uri="{28A0092B-C50C-407E-A947-70E740481C1C}">
-                          <a14:useLocalDpi xmlns:a14="http://schemas.microsoft.com/office/drawing/2010/main" xmlns:wps="http://schemas.microsoft.com/office/word/2010/wordprocessingShape" xmlns:wpi="http://schemas.microsoft.com/office/word/2010/wordprocessingInk" xmlns:wpg="http://schemas.microsoft.com/office/word/2010/wordprocessingGroup" xmlns:w14="http://schemas.microsoft.com/office/word/2010/wordml" xmlns:w="http://schemas.openxmlformats.org/wordprocessingml/2006/main" xmlns:w10="urn:schemas-microsoft-com:office:word" xmlns:wp14="http://schemas.microsoft.com/office/word/2010/wordprocessingDrawing" xmlns:v="urn:schemas-microsoft-com:vml" xmlns:o="urn:schemas-microsoft-com:office:office" xmlns:mc="http://schemas.openxmlformats.org/markup-compatibility/2006" xmlns:wpc="http://schemas.microsoft.com/office/word/2010/wordprocessingCanvas" xmlns="" val="0"/>
+                          <a14:useLocalDpi xmlns:a14="http://schemas.microsoft.com/office/drawing/2010/main" val="0"/>
                         </a:ext>
                       </a:extLst>
                     </a:blip>
@@ -6192,10 +6242,10 @@
                     <pic:cNvPicPr/>
                   </pic:nvPicPr>
                   <pic:blipFill>
-                    <a:blip r:embed="rId25" cstate="print">
+                    <a:blip r:embed="rId26" cstate="print">
                       <a:extLst>
                         <a:ext uri="{28A0092B-C50C-407E-A947-70E740481C1C}">
-                          <a14:useLocalDpi xmlns:a14="http://schemas.microsoft.com/office/drawing/2010/main" xmlns:wps="http://schemas.microsoft.com/office/word/2010/wordprocessingShape" xmlns:wpi="http://schemas.microsoft.com/office/word/2010/wordprocessingInk" xmlns:wpg="http://schemas.microsoft.com/office/word/2010/wordprocessingGroup" xmlns:w14="http://schemas.microsoft.com/office/word/2010/wordml" xmlns:w="http://schemas.openxmlformats.org/wordprocessingml/2006/main" xmlns:w10="urn:schemas-microsoft-com:office:word" xmlns:wp14="http://schemas.microsoft.com/office/word/2010/wordprocessingDrawing" xmlns:v="urn:schemas-microsoft-com:vml" xmlns:o="urn:schemas-microsoft-com:office:office" xmlns:mc="http://schemas.openxmlformats.org/markup-compatibility/2006" xmlns:wpc="http://schemas.microsoft.com/office/word/2010/wordprocessingCanvas" xmlns="" val="0"/>
+                          <a14:useLocalDpi xmlns:a14="http://schemas.microsoft.com/office/drawing/2010/main" val="0"/>
                         </a:ext>
                       </a:extLst>
                     </a:blip>
@@ -6603,7 +6653,7 @@
                     </pic:cNvPicPr>
                   </pic:nvPicPr>
                   <pic:blipFill>
-                    <a:blip r:embed="rId26" cstate="print"/>
+                    <a:blip r:embed="rId27" cstate="print"/>
                     <a:srcRect/>
                     <a:stretch>
                       <a:fillRect/>
@@ -8773,7 +8823,7 @@
       <m:oMath>
         <m:rad>
           <m:radPr>
-            <m:degHide m:val="on"/>
+            <m:degHide m:val="1"/>
             <m:ctrlPr>
               <w:rPr>
                 <w:rFonts w:ascii="Cambria Math" w:eastAsia="Times New Roman" w:hAnsi="Cambria Math" w:cs="Courier New"/>
@@ -8819,7 +8869,7 @@
         </m:r>
         <m:rad>
           <m:radPr>
-            <m:degHide m:val="on"/>
+            <m:degHide m:val="1"/>
             <m:ctrlPr>
               <w:rPr>
                 <w:rFonts w:ascii="Cambria Math" w:eastAsia="Times New Roman" w:hAnsi="Cambria Math" w:cs="Courier New"/>
@@ -9325,21 +9375,7 @@
         <w:rPr>
           <w:lang w:val="en-US"/>
         </w:rPr>
-        <w:t xml:space="preserve">[1] Ronald Azuma, </w:t>
-      </w:r>
-      <w:proofErr w:type="spellStart"/>
-      <w:r>
-        <w:rPr>
-          <w:lang w:val="en-US"/>
-        </w:rPr>
-        <w:t>Yohan</w:t>
-      </w:r>
-      <w:proofErr w:type="spellEnd"/>
-      <w:r>
-        <w:rPr>
-          <w:lang w:val="en-US"/>
-        </w:rPr>
-        <w:t xml:space="preserve"> </w:t>
+        <w:t xml:space="preserve">[1] Ronald Azuma, Yohan </w:t>
       </w:r>
       <w:proofErr w:type="spellStart"/>
       <w:r>
@@ -9509,7 +9545,7 @@
       </w:r>
     </w:p>
     <w:sectPr>
-      <w:footerReference w:type="default" r:id="rId27"/>
+      <w:footerReference w:type="default" r:id="rId28"/>
       <w:pgSz w:w="11906" w:h="16838" w:code="9"/>
       <w:pgMar w:top="1418" w:right="1418" w:bottom="1418" w:left="1418" w:header="709" w:footer="709" w:gutter="0"/>
       <w:cols w:space="708"/>
@@ -9521,7 +9557,7 @@
 </file>
 
 <file path=word/endnotes.xml><?xml version="1.0" encoding="utf-8"?>
-<w:endnotes xmlns:ve="http://schemas.openxmlformats.org/markup-compatibility/2006" xmlns:o="urn:schemas-microsoft-com:office:office" xmlns:r="http://schemas.openxmlformats.org/officeDocument/2006/relationships" xmlns:m="http://schemas.openxmlformats.org/officeDocument/2006/math" xmlns:v="urn:schemas-microsoft-com:vml" xmlns:wp="http://schemas.openxmlformats.org/drawingml/2006/wordprocessingDrawing" xmlns:w10="urn:schemas-microsoft-com:office:word" xmlns:w="http://schemas.openxmlformats.org/wordprocessingml/2006/main" xmlns:wne="http://schemas.microsoft.com/office/word/2006/wordml">
+<w:endnotes xmlns:wpc="http://schemas.microsoft.com/office/word/2010/wordprocessingCanvas" xmlns:mc="http://schemas.openxmlformats.org/markup-compatibility/2006" xmlns:o="urn:schemas-microsoft-com:office:office" xmlns:r="http://schemas.openxmlformats.org/officeDocument/2006/relationships" xmlns:m="http://schemas.openxmlformats.org/officeDocument/2006/math" xmlns:v="urn:schemas-microsoft-com:vml" xmlns:wp14="http://schemas.microsoft.com/office/word/2010/wordprocessingDrawing" xmlns:wp="http://schemas.openxmlformats.org/drawingml/2006/wordprocessingDrawing" xmlns:w10="urn:schemas-microsoft-com:office:word" xmlns:w="http://schemas.openxmlformats.org/wordprocessingml/2006/main" xmlns:w14="http://schemas.microsoft.com/office/word/2010/wordml" xmlns:wpg="http://schemas.microsoft.com/office/word/2010/wordprocessingGroup" xmlns:wpi="http://schemas.microsoft.com/office/word/2010/wordprocessingInk" xmlns:wne="http://schemas.microsoft.com/office/word/2006/wordml" xmlns:wps="http://schemas.microsoft.com/office/word/2010/wordprocessingShape" mc:Ignorable="w14 wp14">
   <w:endnote w:type="separator" w:id="-1">
     <w:p>
       <w:pPr>
@@ -9546,7 +9582,7 @@
 </file>
 
 <file path=word/footer1.xml><?xml version="1.0" encoding="utf-8"?>
-<w:ftr xmlns:ve="http://schemas.openxmlformats.org/markup-compatibility/2006" xmlns:o="urn:schemas-microsoft-com:office:office" xmlns:r="http://schemas.openxmlformats.org/officeDocument/2006/relationships" xmlns:m="http://schemas.openxmlformats.org/officeDocument/2006/math" xmlns:v="urn:schemas-microsoft-com:vml" xmlns:wp="http://schemas.openxmlformats.org/drawingml/2006/wordprocessingDrawing" xmlns:w10="urn:schemas-microsoft-com:office:word" xmlns:w="http://schemas.openxmlformats.org/wordprocessingml/2006/main" xmlns:wne="http://schemas.microsoft.com/office/word/2006/wordml">
+<w:ftr xmlns:wpc="http://schemas.microsoft.com/office/word/2010/wordprocessingCanvas" xmlns:mc="http://schemas.openxmlformats.org/markup-compatibility/2006" xmlns:o="urn:schemas-microsoft-com:office:office" xmlns:r="http://schemas.openxmlformats.org/officeDocument/2006/relationships" xmlns:m="http://schemas.openxmlformats.org/officeDocument/2006/math" xmlns:v="urn:schemas-microsoft-com:vml" xmlns:wp14="http://schemas.microsoft.com/office/word/2010/wordprocessingDrawing" xmlns:wp="http://schemas.openxmlformats.org/drawingml/2006/wordprocessingDrawing" xmlns:w10="urn:schemas-microsoft-com:office:word" xmlns:w="http://schemas.openxmlformats.org/wordprocessingml/2006/main" xmlns:w14="http://schemas.microsoft.com/office/word/2010/wordml" xmlns:wpg="http://schemas.microsoft.com/office/word/2010/wordprocessingGroup" xmlns:wpi="http://schemas.microsoft.com/office/word/2010/wordprocessingInk" xmlns:wne="http://schemas.microsoft.com/office/word/2006/wordml" xmlns:wps="http://schemas.microsoft.com/office/word/2010/wordprocessingShape" mc:Ignorable="w14 wp14">
   <w:sdt>
     <w:sdtPr>
       <w:id w:val="1697427232"/>
@@ -9555,20 +9591,34 @@
         <w:docPartUnique/>
       </w:docPartObj>
     </w:sdtPr>
+    <w:sdtEndPr/>
     <w:sdtContent>
       <w:p>
         <w:pPr>
           <w:pStyle w:val="Stopka"/>
           <w:jc w:val="right"/>
         </w:pPr>
-        <w:fldSimple w:instr="PAGE   \* MERGEFORMAT">
-          <w:r>
-            <w:rPr>
-              <w:noProof/>
-            </w:rPr>
-            <w:t>23</w:t>
-          </w:r>
-        </w:fldSimple>
+        <w:r>
+          <w:fldChar w:fldCharType="begin"/>
+        </w:r>
+        <w:r>
+          <w:instrText>PAGE   \* MERGEFORMAT</w:instrText>
+        </w:r>
+        <w:r>
+          <w:fldChar w:fldCharType="separate"/>
+        </w:r>
+        <w:r>
+          <w:rPr>
+            <w:noProof/>
+          </w:rPr>
+          <w:t>7</w:t>
+        </w:r>
+        <w:r>
+          <w:rPr>
+            <w:noProof/>
+          </w:rPr>
+          <w:fldChar w:fldCharType="end"/>
+        </w:r>
       </w:p>
     </w:sdtContent>
   </w:sdt>
@@ -9581,7 +9631,7 @@
 </file>
 
 <file path=word/footnotes.xml><?xml version="1.0" encoding="utf-8"?>
-<w:footnotes xmlns:ve="http://schemas.openxmlformats.org/markup-compatibility/2006" xmlns:o="urn:schemas-microsoft-com:office:office" xmlns:r="http://schemas.openxmlformats.org/officeDocument/2006/relationships" xmlns:m="http://schemas.openxmlformats.org/officeDocument/2006/math" xmlns:v="urn:schemas-microsoft-com:vml" xmlns:wp="http://schemas.openxmlformats.org/drawingml/2006/wordprocessingDrawing" xmlns:w10="urn:schemas-microsoft-com:office:word" xmlns:w="http://schemas.openxmlformats.org/wordprocessingml/2006/main" xmlns:wne="http://schemas.microsoft.com/office/word/2006/wordml">
+<w:footnotes xmlns:wpc="http://schemas.microsoft.com/office/word/2010/wordprocessingCanvas" xmlns:mc="http://schemas.openxmlformats.org/markup-compatibility/2006" xmlns:o="urn:schemas-microsoft-com:office:office" xmlns:r="http://schemas.openxmlformats.org/officeDocument/2006/relationships" xmlns:m="http://schemas.openxmlformats.org/officeDocument/2006/math" xmlns:v="urn:schemas-microsoft-com:vml" xmlns:wp14="http://schemas.microsoft.com/office/word/2010/wordprocessingDrawing" xmlns:wp="http://schemas.openxmlformats.org/drawingml/2006/wordprocessingDrawing" xmlns:w10="urn:schemas-microsoft-com:office:word" xmlns:w="http://schemas.openxmlformats.org/wordprocessingml/2006/main" xmlns:w14="http://schemas.microsoft.com/office/word/2010/wordml" xmlns:wpg="http://schemas.microsoft.com/office/word/2010/wordprocessingGroup" xmlns:wpi="http://schemas.microsoft.com/office/word/2010/wordprocessingInk" xmlns:wne="http://schemas.microsoft.com/office/word/2006/wordml" xmlns:wps="http://schemas.microsoft.com/office/word/2010/wordprocessingShape" mc:Ignorable="w14 wp14">
   <w:footnote w:type="separator" w:id="-1">
     <w:p>
       <w:pPr>
@@ -9606,7 +9656,7 @@
 </file>
 
 <file path=word/numbering.xml><?xml version="1.0" encoding="utf-8"?>
-<w:numbering xmlns:ve="http://schemas.openxmlformats.org/markup-compatibility/2006" xmlns:o="urn:schemas-microsoft-com:office:office" xmlns:r="http://schemas.openxmlformats.org/officeDocument/2006/relationships" xmlns:m="http://schemas.openxmlformats.org/officeDocument/2006/math" xmlns:v="urn:schemas-microsoft-com:vml" xmlns:wp="http://schemas.openxmlformats.org/drawingml/2006/wordprocessingDrawing" xmlns:w10="urn:schemas-microsoft-com:office:word" xmlns:w="http://schemas.openxmlformats.org/wordprocessingml/2006/main" xmlns:wne="http://schemas.microsoft.com/office/word/2006/wordml">
+<w:numbering xmlns:wpc="http://schemas.microsoft.com/office/word/2010/wordprocessingCanvas" xmlns:mc="http://schemas.openxmlformats.org/markup-compatibility/2006" xmlns:o="urn:schemas-microsoft-com:office:office" xmlns:r="http://schemas.openxmlformats.org/officeDocument/2006/relationships" xmlns:m="http://schemas.openxmlformats.org/officeDocument/2006/math" xmlns:v="urn:schemas-microsoft-com:vml" xmlns:wp14="http://schemas.microsoft.com/office/word/2010/wordprocessingDrawing" xmlns:wp="http://schemas.openxmlformats.org/drawingml/2006/wordprocessingDrawing" xmlns:w10="urn:schemas-microsoft-com:office:word" xmlns:w="http://schemas.openxmlformats.org/wordprocessingml/2006/main" xmlns:w14="http://schemas.microsoft.com/office/word/2010/wordml" xmlns:wpg="http://schemas.microsoft.com/office/word/2010/wordprocessingGroup" xmlns:wpi="http://schemas.microsoft.com/office/word/2010/wordprocessingInk" xmlns:wne="http://schemas.microsoft.com/office/word/2006/wordml" xmlns:wps="http://schemas.microsoft.com/office/word/2010/wordprocessingShape" mc:Ignorable="w14 wp14">
   <w:abstractNum w:abstractNumId="0">
     <w:nsid w:val="06D011F4"/>
     <w:multiLevelType w:val="hybridMultilevel"/>
@@ -11304,7 +11354,7 @@
 </file>
 
 <file path=word/styles.xml><?xml version="1.0" encoding="utf-8"?>
-<w:styles xmlns:r="http://schemas.openxmlformats.org/officeDocument/2006/relationships" xmlns:w="http://schemas.openxmlformats.org/wordprocessingml/2006/main">
+<w:styles xmlns:mc="http://schemas.openxmlformats.org/markup-compatibility/2006" xmlns:r="http://schemas.openxmlformats.org/officeDocument/2006/relationships" xmlns:w="http://schemas.openxmlformats.org/wordprocessingml/2006/main" xmlns:w14="http://schemas.microsoft.com/office/word/2010/wordml" mc:Ignorable="w14">
   <w:docDefaults>
     <w:rPrDefault>
       <w:rPr>
@@ -11724,7 +11774,6 @@
     <w:uiPriority w:val="99"/>
     <w:semiHidden/>
     <w:unhideWhenUsed/>
-    <w:qFormat/>
     <w:tblPr>
       <w:tblInd w:w="0" w:type="dxa"/>
       <w:tblCellMar>
@@ -12980,329 +13029,6 @@
 </w:styles>
 </file>
 
-<file path=word/glossary/document.xml><?xml version="1.0" encoding="utf-8"?>
-<w:glossaryDocument xmlns:ve="http://schemas.openxmlformats.org/markup-compatibility/2006" xmlns:o="urn:schemas-microsoft-com:office:office" xmlns:r="http://schemas.openxmlformats.org/officeDocument/2006/relationships" xmlns:m="http://schemas.openxmlformats.org/officeDocument/2006/math" xmlns:v="urn:schemas-microsoft-com:vml" xmlns:wp="http://schemas.openxmlformats.org/drawingml/2006/wordprocessingDrawing" xmlns:w10="urn:schemas-microsoft-com:office:word" xmlns:w="http://schemas.openxmlformats.org/wordprocessingml/2006/main" xmlns:wne="http://schemas.microsoft.com/office/word/2006/wordml">
-  <w:docParts/>
-</w:glossaryDocument>
-</file>
-
-<file path=word/glossary/fontTable.xml><?xml version="1.0" encoding="utf-8"?>
-<w:fonts xmlns:r="http://schemas.openxmlformats.org/officeDocument/2006/relationships" xmlns:w="http://schemas.openxmlformats.org/wordprocessingml/2006/main">
-  <w:font w:name="Times New Roman">
-    <w:panose1 w:val="02020603050405020304"/>
-    <w:charset w:val="EE"/>
-    <w:family w:val="roman"/>
-    <w:pitch w:val="variable"/>
-    <w:sig w:usb0="E0002EFF" w:usb1="C0007843" w:usb2="00000009" w:usb3="00000000" w:csb0="000001FF" w:csb1="00000000"/>
-  </w:font>
-  <w:font w:name="Symbol">
-    <w:panose1 w:val="05050102010706020507"/>
-    <w:charset w:val="02"/>
-    <w:family w:val="roman"/>
-    <w:pitch w:val="variable"/>
-    <w:sig w:usb0="00000000" w:usb1="10000000" w:usb2="00000000" w:usb3="00000000" w:csb0="80000000" w:csb1="00000000"/>
-  </w:font>
-  <w:font w:name="Courier New">
-    <w:panose1 w:val="02070309020205020404"/>
-    <w:charset w:val="EE"/>
-    <w:family w:val="modern"/>
-    <w:pitch w:val="fixed"/>
-    <w:sig w:usb0="E0002EFF" w:usb1="C0007843" w:usb2="00000009" w:usb3="00000000" w:csb0="000001FF" w:csb1="00000000"/>
-  </w:font>
-  <w:font w:name="Wingdings">
-    <w:panose1 w:val="05000000000000000000"/>
-    <w:charset w:val="02"/>
-    <w:family w:val="auto"/>
-    <w:pitch w:val="variable"/>
-    <w:sig w:usb0="00000000" w:usb1="10000000" w:usb2="00000000" w:usb3="00000000" w:csb0="80000000" w:csb1="00000000"/>
-  </w:font>
-  <w:font w:name="Calibri">
-    <w:panose1 w:val="020F0502020204030204"/>
-    <w:charset w:val="EE"/>
-    <w:family w:val="swiss"/>
-    <w:pitch w:val="variable"/>
-    <w:sig w:usb0="E00002FF" w:usb1="4000ACFF" w:usb2="00000001" w:usb3="00000000" w:csb0="0000019F" w:csb1="00000000"/>
-  </w:font>
-  <w:font w:name="Cambria">
-    <w:panose1 w:val="02040503050406030204"/>
-    <w:charset w:val="EE"/>
-    <w:family w:val="roman"/>
-    <w:pitch w:val="variable"/>
-    <w:sig w:usb0="E00002FF" w:usb1="400004FF" w:usb2="00000000" w:usb3="00000000" w:csb0="0000019F" w:csb1="00000000"/>
-  </w:font>
-  <w:font w:name="Tahoma">
-    <w:panose1 w:val="020B0604030504040204"/>
-    <w:charset w:val="EE"/>
-    <w:family w:val="swiss"/>
-    <w:pitch w:val="variable"/>
-    <w:sig w:usb0="E1002EFF" w:usb1="C000605B" w:usb2="00000029" w:usb3="00000000" w:csb0="000101FF" w:csb1="00000000"/>
-  </w:font>
-  <w:font w:name="Open Sans">
-    <w:altName w:val="Tahoma"/>
-    <w:panose1 w:val="020B0606030504020204"/>
-    <w:charset w:val="EE"/>
-    <w:family w:val="swiss"/>
-    <w:pitch w:val="variable"/>
-    <w:sig w:usb0="E00002EF" w:usb1="4000205B" w:usb2="00000028" w:usb3="00000000" w:csb0="0000019F" w:csb1="00000000"/>
-  </w:font>
-  <w:font w:name="Consolas">
-    <w:panose1 w:val="020B0609020204030204"/>
-    <w:charset w:val="EE"/>
-    <w:family w:val="modern"/>
-    <w:pitch w:val="fixed"/>
-    <w:sig w:usb0="E00002FF" w:usb1="0000FCFF" w:usb2="00000001" w:usb3="00000000" w:csb0="0000019F" w:csb1="00000000"/>
-  </w:font>
-  <w:font w:name="Cambria Math">
-    <w:panose1 w:val="02040503050406030204"/>
-    <w:charset w:val="EE"/>
-    <w:family w:val="roman"/>
-    <w:pitch w:val="variable"/>
-    <w:sig w:usb0="E00002FF" w:usb1="420024FF" w:usb2="00000000" w:usb3="00000000" w:csb0="0000019F" w:csb1="00000000"/>
-  </w:font>
-</w:fonts>
-</file>
-
-<file path=word/glossary/settings.xml><?xml version="1.0" encoding="utf-8"?>
-<w:settings xmlns:o="urn:schemas-microsoft-com:office:office" xmlns:r="http://schemas.openxmlformats.org/officeDocument/2006/relationships" xmlns:m="http://schemas.openxmlformats.org/officeDocument/2006/math" xmlns:v="urn:schemas-microsoft-com:vml" xmlns:w10="urn:schemas-microsoft-com:office:word" xmlns:w="http://schemas.openxmlformats.org/wordprocessingml/2006/main" xmlns:sl="http://schemas.openxmlformats.org/schemaLibrary/2006/main">
-  <w:view w:val="normal"/>
-  <w:defaultTabStop w:val="708"/>
-  <w:hyphenationZone w:val="425"/>
-  <w:characterSpacingControl w:val="doNotCompress"/>
-  <w:compat>
-    <w:useFELayout/>
-  </w:compat>
-  <w:rsids>
-    <w:rsidRoot w:val="00F5730A"/>
-    <w:rsid w:val="001D6E1C"/>
-    <w:rsid w:val="00F5730A"/>
-  </w:rsids>
-  <m:mathPr>
-    <m:mathFont m:val="Cambria Math"/>
-    <m:brkBin m:val="before"/>
-    <m:brkBinSub m:val="--"/>
-    <m:smallFrac m:val="off"/>
-    <m:dispDef/>
-    <m:lMargin m:val="0"/>
-    <m:rMargin m:val="0"/>
-    <m:defJc m:val="centerGroup"/>
-    <m:wrapIndent m:val="1440"/>
-    <m:intLim m:val="subSup"/>
-    <m:naryLim m:val="undOvr"/>
-  </m:mathPr>
-  <w:themeFontLang w:val="pl-PL"/>
-  <w:clrSchemeMapping w:bg1="light1" w:t1="dark1" w:bg2="light2" w:t2="dark2" w:accent1="accent1" w:accent2="accent2" w:accent3="accent3" w:accent4="accent4" w:accent5="accent5" w:accent6="accent6" w:hyperlink="hyperlink" w:followedHyperlink="followedHyperlink"/>
-  <w:decimalSymbol w:val=","/>
-  <w:listSeparator w:val=";"/>
-</w:settings>
-</file>
-
-<file path=word/glossary/styles.xml><?xml version="1.0" encoding="utf-8"?>
-<w:styles xmlns:r="http://schemas.openxmlformats.org/officeDocument/2006/relationships" xmlns:w="http://schemas.openxmlformats.org/wordprocessingml/2006/main">
-  <w:docDefaults>
-    <w:rPrDefault>
-      <w:rPr>
-        <w:rFonts w:asciiTheme="minorHAnsi" w:eastAsiaTheme="minorEastAsia" w:hAnsiTheme="minorHAnsi" w:cstheme="minorBidi"/>
-        <w:sz w:val="22"/>
-        <w:szCs w:val="22"/>
-        <w:lang w:val="pl-PL" w:eastAsia="pl-PL" w:bidi="ar-SA"/>
-      </w:rPr>
-    </w:rPrDefault>
-    <w:pPrDefault>
-      <w:pPr>
-        <w:spacing w:after="200" w:line="276" w:lineRule="auto"/>
-      </w:pPr>
-    </w:pPrDefault>
-  </w:docDefaults>
-  <w:latentStyles w:defLockedState="0" w:defUIPriority="99" w:defSemiHidden="1" w:defUnhideWhenUsed="1" w:defQFormat="0" w:count="267">
-    <w:lsdException w:name="Normal" w:semiHidden="0" w:uiPriority="0" w:unhideWhenUsed="0" w:qFormat="1"/>
-    <w:lsdException w:name="heading 1" w:semiHidden="0" w:uiPriority="9" w:unhideWhenUsed="0" w:qFormat="1"/>
-    <w:lsdException w:name="heading 2" w:uiPriority="9" w:qFormat="1"/>
-    <w:lsdException w:name="heading 3" w:uiPriority="9" w:qFormat="1"/>
-    <w:lsdException w:name="heading 4" w:uiPriority="9" w:qFormat="1"/>
-    <w:lsdException w:name="heading 5" w:uiPriority="9" w:qFormat="1"/>
-    <w:lsdException w:name="heading 6" w:uiPriority="9" w:qFormat="1"/>
-    <w:lsdException w:name="heading 7" w:uiPriority="9" w:qFormat="1"/>
-    <w:lsdException w:name="heading 8" w:uiPriority="9" w:qFormat="1"/>
-    <w:lsdException w:name="heading 9" w:uiPriority="9" w:qFormat="1"/>
-    <w:lsdException w:name="toc 1" w:uiPriority="39"/>
-    <w:lsdException w:name="toc 2" w:uiPriority="39"/>
-    <w:lsdException w:name="toc 3" w:uiPriority="39"/>
-    <w:lsdException w:name="toc 4" w:uiPriority="39"/>
-    <w:lsdException w:name="toc 5" w:uiPriority="39"/>
-    <w:lsdException w:name="toc 6" w:uiPriority="39"/>
-    <w:lsdException w:name="toc 7" w:uiPriority="39"/>
-    <w:lsdException w:name="toc 8" w:uiPriority="39"/>
-    <w:lsdException w:name="toc 9" w:uiPriority="39"/>
-    <w:lsdException w:name="caption" w:uiPriority="35" w:qFormat="1"/>
-    <w:lsdException w:name="Title" w:semiHidden="0" w:uiPriority="10" w:unhideWhenUsed="0" w:qFormat="1"/>
-    <w:lsdException w:name="Default Paragraph Font" w:uiPriority="1"/>
-    <w:lsdException w:name="Subtitle" w:semiHidden="0" w:uiPriority="11" w:unhideWhenUsed="0" w:qFormat="1"/>
-    <w:lsdException w:name="Strong" w:semiHidden="0" w:uiPriority="22" w:unhideWhenUsed="0" w:qFormat="1"/>
-    <w:lsdException w:name="Emphasis" w:semiHidden="0" w:uiPriority="20" w:unhideWhenUsed="0" w:qFormat="1"/>
-    <w:lsdException w:name="Table Grid" w:semiHidden="0" w:uiPriority="59" w:unhideWhenUsed="0"/>
-    <w:lsdException w:name="Placeholder Text" w:unhideWhenUsed="0"/>
-    <w:lsdException w:name="No Spacing" w:semiHidden="0" w:uiPriority="1" w:unhideWhenUsed="0" w:qFormat="1"/>
-    <w:lsdException w:name="Light Shading" w:semiHidden="0" w:uiPriority="60" w:unhideWhenUsed="0"/>
-    <w:lsdException w:name="Light List" w:semiHidden="0" w:uiPriority="61" w:unhideWhenUsed="0"/>
-    <w:lsdException w:name="Light Grid" w:semiHidden="0" w:uiPriority="62" w:unhideWhenUsed="0"/>
-    <w:lsdException w:name="Medium Shading 1" w:semiHidden="0" w:uiPriority="63" w:unhideWhenUsed="0"/>
-    <w:lsdException w:name="Medium Shading 2" w:semiHidden="0" w:uiPriority="64" w:unhideWhenUsed="0"/>
-    <w:lsdException w:name="Medium List 1" w:semiHidden="0" w:uiPriority="65" w:unhideWhenUsed="0"/>
-    <w:lsdException w:name="Medium List 2" w:semiHidden="0" w:uiPriority="66" w:unhideWhenUsed="0"/>
-    <w:lsdException w:name="Medium Grid 1" w:semiHidden="0" w:uiPriority="67" w:unhideWhenUsed="0"/>
-    <w:lsdException w:name="Medium Grid 2" w:semiHidden="0" w:uiPriority="68" w:unhideWhenUsed="0"/>
-    <w:lsdException w:name="Medium Grid 3" w:semiHidden="0" w:uiPriority="69" w:unhideWhenUsed="0"/>
-    <w:lsdException w:name="Dark List" w:semiHidden="0" w:uiPriority="70" w:unhideWhenUsed="0"/>
-    <w:lsdException w:name="Colorful Shading" w:semiHidden="0" w:uiPriority="71" w:unhideWhenUsed="0"/>
-    <w:lsdException w:name="Colorful List" w:semiHidden="0" w:uiPriority="72" w:unhideWhenUsed="0"/>
-    <w:lsdException w:name="Colorful Grid" w:semiHidden="0" w:uiPriority="73" w:unhideWhenUsed="0"/>
-    <w:lsdException w:name="Light Shading Accent 1" w:semiHidden="0" w:uiPriority="60" w:unhideWhenUsed="0"/>
-    <w:lsdException w:name="Light List Accent 1" w:semiHidden="0" w:uiPriority="61" w:unhideWhenUsed="0"/>
-    <w:lsdException w:name="Light Grid Accent 1" w:semiHidden="0" w:uiPriority="62" w:unhideWhenUsed="0"/>
-    <w:lsdException w:name="Medium Shading 1 Accent 1" w:semiHidden="0" w:uiPriority="63" w:unhideWhenUsed="0"/>
-    <w:lsdException w:name="Medium Shading 2 Accent 1" w:semiHidden="0" w:uiPriority="64" w:unhideWhenUsed="0"/>
-    <w:lsdException w:name="Medium List 1 Accent 1" w:semiHidden="0" w:uiPriority="65" w:unhideWhenUsed="0"/>
-    <w:lsdException w:name="Revision" w:unhideWhenUsed="0"/>
-    <w:lsdException w:name="List Paragraph" w:semiHidden="0" w:uiPriority="34" w:unhideWhenUsed="0" w:qFormat="1"/>
-    <w:lsdException w:name="Quote" w:semiHidden="0" w:uiPriority="29" w:unhideWhenUsed="0" w:qFormat="1"/>
-    <w:lsdException w:name="Intense Quote" w:semiHidden="0" w:uiPriority="30" w:unhideWhenUsed="0" w:qFormat="1"/>
-    <w:lsdException w:name="Medium List 2 Accent 1" w:semiHidden="0" w:uiPriority="66" w:unhideWhenUsed="0"/>
-    <w:lsdException w:name="Medium Grid 1 Accent 1" w:semiHidden="0" w:uiPriority="67" w:unhideWhenUsed="0"/>
-    <w:lsdException w:name="Medium Grid 2 Accent 1" w:semiHidden="0" w:uiPriority="68" w:unhideWhenUsed="0"/>
-    <w:lsdException w:name="Medium Grid 3 Accent 1" w:semiHidden="0" w:uiPriority="69" w:unhideWhenUsed="0"/>
-    <w:lsdException w:name="Dark List Accent 1" w:semiHidden="0" w:uiPriority="70" w:unhideWhenUsed="0"/>
-    <w:lsdException w:name="Colorful Shading Accent 1" w:semiHidden="0" w:uiPriority="71" w:unhideWhenUsed="0"/>
-    <w:lsdException w:name="Colorful List Accent 1" w:semiHidden="0" w:uiPriority="72" w:unhideWhenUsed="0"/>
-    <w:lsdException w:name="Colorful Grid Accent 1" w:semiHidden="0" w:uiPriority="73" w:unhideWhenUsed="0"/>
-    <w:lsdException w:name="Light Shading Accent 2" w:semiHidden="0" w:uiPriority="60" w:unhideWhenUsed="0"/>
-    <w:lsdException w:name="Light List Accent 2" w:semiHidden="0" w:uiPriority="61" w:unhideWhenUsed="0"/>
-    <w:lsdException w:name="Light Grid Accent 2" w:semiHidden="0" w:uiPriority="62" w:unhideWhenUsed="0"/>
-    <w:lsdException w:name="Medium Shading 1 Accent 2" w:semiHidden="0" w:uiPriority="63" w:unhideWhenUsed="0"/>
-    <w:lsdException w:name="Medium Shading 2 Accent 2" w:semiHidden="0" w:uiPriority="64" w:unhideWhenUsed="0"/>
-    <w:lsdException w:name="Medium List 1 Accent 2" w:semiHidden="0" w:uiPriority="65" w:unhideWhenUsed="0"/>
-    <w:lsdException w:name="Medium List 2 Accent 2" w:semiHidden="0" w:uiPriority="66" w:unhideWhenUsed="0"/>
-    <w:lsdException w:name="Medium Grid 1 Accent 2" w:semiHidden="0" w:uiPriority="67" w:unhideWhenUsed="0"/>
-    <w:lsdException w:name="Medium Grid 2 Accent 2" w:semiHidden="0" w:uiPriority="68" w:unhideWhenUsed="0"/>
-    <w:lsdException w:name="Medium Grid 3 Accent 2" w:semiHidden="0" w:uiPriority="69" w:unhideWhenUsed="0"/>
-    <w:lsdException w:name="Dark List Accent 2" w:semiHidden="0" w:uiPriority="70" w:unhideWhenUsed="0"/>
-    <w:lsdException w:name="Colorful Shading Accent 2" w:semiHidden="0" w:uiPriority="71" w:unhideWhenUsed="0"/>
-    <w:lsdException w:name="Colorful List Accent 2" w:semiHidden="0" w:uiPriority="72" w:unhideWhenUsed="0"/>
-    <w:lsdException w:name="Colorful Grid Accent 2" w:semiHidden="0" w:uiPriority="73" w:unhideWhenUsed="0"/>
-    <w:lsdException w:name="Light Shading Accent 3" w:semiHidden="0" w:uiPriority="60" w:unhideWhenUsed="0"/>
-    <w:lsdException w:name="Light List Accent 3" w:semiHidden="0" w:uiPriority="61" w:unhideWhenUsed="0"/>
-    <w:lsdException w:name="Light Grid Accent 3" w:semiHidden="0" w:uiPriority="62" w:unhideWhenUsed="0"/>
-    <w:lsdException w:name="Medium Shading 1 Accent 3" w:semiHidden="0" w:uiPriority="63" w:unhideWhenUsed="0"/>
-    <w:lsdException w:name="Medium Shading 2 Accent 3" w:semiHidden="0" w:uiPriority="64" w:unhideWhenUsed="0"/>
-    <w:lsdException w:name="Medium List 1 Accent 3" w:semiHidden="0" w:uiPriority="65" w:unhideWhenUsed="0"/>
-    <w:lsdException w:name="Medium List 2 Accent 3" w:semiHidden="0" w:uiPriority="66" w:unhideWhenUsed="0"/>
-    <w:lsdException w:name="Medium Grid 1 Accent 3" w:semiHidden="0" w:uiPriority="67" w:unhideWhenUsed="0"/>
-    <w:lsdException w:name="Medium Grid 2 Accent 3" w:semiHidden="0" w:uiPriority="68" w:unhideWhenUsed="0"/>
-    <w:lsdException w:name="Medium Grid 3 Accent 3" w:semiHidden="0" w:uiPriority="69" w:unhideWhenUsed="0"/>
-    <w:lsdException w:name="Dark List Accent 3" w:semiHidden="0" w:uiPriority="70" w:unhideWhenUsed="0"/>
-    <w:lsdException w:name="Colorful Shading Accent 3" w:semiHidden="0" w:uiPriority="71" w:unhideWhenUsed="0"/>
-    <w:lsdException w:name="Colorful List Accent 3" w:semiHidden="0" w:uiPriority="72" w:unhideWhenUsed="0"/>
-    <w:lsdException w:name="Colorful Grid Accent 3" w:semiHidden="0" w:uiPriority="73" w:unhideWhenUsed="0"/>
-    <w:lsdException w:name="Light Shading Accent 4" w:semiHidden="0" w:uiPriority="60" w:unhideWhenUsed="0"/>
-    <w:lsdException w:name="Light List Accent 4" w:semiHidden="0" w:uiPriority="61" w:unhideWhenUsed="0"/>
-    <w:lsdException w:name="Light Grid Accent 4" w:semiHidden="0" w:uiPriority="62" w:unhideWhenUsed="0"/>
-    <w:lsdException w:name="Medium Shading 1 Accent 4" w:semiHidden="0" w:uiPriority="63" w:unhideWhenUsed="0"/>
-    <w:lsdException w:name="Medium Shading 2 Accent 4" w:semiHidden="0" w:uiPriority="64" w:unhideWhenUsed="0"/>
-    <w:lsdException w:name="Medium List 1 Accent 4" w:semiHidden="0" w:uiPriority="65" w:unhideWhenUsed="0"/>
-    <w:lsdException w:name="Medium List 2 Accent 4" w:semiHidden="0" w:uiPriority="66" w:unhideWhenUsed="0"/>
-    <w:lsdException w:name="Medium Grid 1 Accent 4" w:semiHidden="0" w:uiPriority="67" w:unhideWhenUsed="0"/>
-    <w:lsdException w:name="Medium Grid 2 Accent 4" w:semiHidden="0" w:uiPriority="68" w:unhideWhenUsed="0"/>
-    <w:lsdException w:name="Medium Grid 3 Accent 4" w:semiHidden="0" w:uiPriority="69" w:unhideWhenUsed="0"/>
-    <w:lsdException w:name="Dark List Accent 4" w:semiHidden="0" w:uiPriority="70" w:unhideWhenUsed="0"/>
-    <w:lsdException w:name="Colorful Shading Accent 4" w:semiHidden="0" w:uiPriority="71" w:unhideWhenUsed="0"/>
-    <w:lsdException w:name="Colorful List Accent 4" w:semiHidden="0" w:uiPriority="72" w:unhideWhenUsed="0"/>
-    <w:lsdException w:name="Colorful Grid Accent 4" w:semiHidden="0" w:uiPriority="73" w:unhideWhenUsed="0"/>
-    <w:lsdException w:name="Light Shading Accent 5" w:semiHidden="0" w:uiPriority="60" w:unhideWhenUsed="0"/>
-    <w:lsdException w:name="Light List Accent 5" w:semiHidden="0" w:uiPriority="61" w:unhideWhenUsed="0"/>
-    <w:lsdException w:name="Light Grid Accent 5" w:semiHidden="0" w:uiPriority="62" w:unhideWhenUsed="0"/>
-    <w:lsdException w:name="Medium Shading 1 Accent 5" w:semiHidden="0" w:uiPriority="63" w:unhideWhenUsed="0"/>
-    <w:lsdException w:name="Medium Shading 2 Accent 5" w:semiHidden="0" w:uiPriority="64" w:unhideWhenUsed="0"/>
-    <w:lsdException w:name="Medium List 1 Accent 5" w:semiHidden="0" w:uiPriority="65" w:unhideWhenUsed="0"/>
-    <w:lsdException w:name="Medium List 2 Accent 5" w:semiHidden="0" w:uiPriority="66" w:unhideWhenUsed="0"/>
-    <w:lsdException w:name="Medium Grid 1 Accent 5" w:semiHidden="0" w:uiPriority="67" w:unhideWhenUsed="0"/>
-    <w:lsdException w:name="Medium Grid 2 Accent 5" w:semiHidden="0" w:uiPriority="68" w:unhideWhenUsed="0"/>
-    <w:lsdException w:name="Medium Grid 3 Accent 5" w:semiHidden="0" w:uiPriority="69" w:unhideWhenUsed="0"/>
-    <w:lsdException w:name="Dark List Accent 5" w:semiHidden="0" w:uiPriority="70" w:unhideWhenUsed="0"/>
-    <w:lsdException w:name="Colorful Shading Accent 5" w:semiHidden="0" w:uiPriority="71" w:unhideWhenUsed="0"/>
-    <w:lsdException w:name="Colorful List Accent 5" w:semiHidden="0" w:uiPriority="72" w:unhideWhenUsed="0"/>
-    <w:lsdException w:name="Colorful Grid Accent 5" w:semiHidden="0" w:uiPriority="73" w:unhideWhenUsed="0"/>
-    <w:lsdException w:name="Light Shading Accent 6" w:semiHidden="0" w:uiPriority="60" w:unhideWhenUsed="0"/>
-    <w:lsdException w:name="Light List Accent 6" w:semiHidden="0" w:uiPriority="61" w:unhideWhenUsed="0"/>
-    <w:lsdException w:name="Light Grid Accent 6" w:semiHidden="0" w:uiPriority="62" w:unhideWhenUsed="0"/>
-    <w:lsdException w:name="Medium Shading 1 Accent 6" w:semiHidden="0" w:uiPriority="63" w:unhideWhenUsed="0"/>
-    <w:lsdException w:name="Medium Shading 2 Accent 6" w:semiHidden="0" w:uiPriority="64" w:unhideWhenUsed="0"/>
-    <w:lsdException w:name="Medium List 1 Accent 6" w:semiHidden="0" w:uiPriority="65" w:unhideWhenUsed="0"/>
-    <w:lsdException w:name="Medium List 2 Accent 6" w:semiHidden="0" w:uiPriority="66" w:unhideWhenUsed="0"/>
-    <w:lsdException w:name="Medium Grid 1 Accent 6" w:semiHidden="0" w:uiPriority="67" w:unhideWhenUsed="0"/>
-    <w:lsdException w:name="Medium Grid 2 Accent 6" w:semiHidden="0" w:uiPriority="68" w:unhideWhenUsed="0"/>
-    <w:lsdException w:name="Medium Grid 3 Accent 6" w:semiHidden="0" w:uiPriority="69" w:unhideWhenUsed="0"/>
-    <w:lsdException w:name="Dark List Accent 6" w:semiHidden="0" w:uiPriority="70" w:unhideWhenUsed="0"/>
-    <w:lsdException w:name="Colorful Shading Accent 6" w:semiHidden="0" w:uiPriority="71" w:unhideWhenUsed="0"/>
-    <w:lsdException w:name="Colorful List Accent 6" w:semiHidden="0" w:uiPriority="72" w:unhideWhenUsed="0"/>
-    <w:lsdException w:name="Colorful Grid Accent 6" w:semiHidden="0" w:uiPriority="73" w:unhideWhenUsed="0"/>
-    <w:lsdException w:name="Subtle Emphasis" w:semiHidden="0" w:uiPriority="19" w:unhideWhenUsed="0" w:qFormat="1"/>
-    <w:lsdException w:name="Intense Emphasis" w:semiHidden="0" w:uiPriority="21" w:unhideWhenUsed="0" w:qFormat="1"/>
-    <w:lsdException w:name="Subtle Reference" w:semiHidden="0" w:uiPriority="31" w:unhideWhenUsed="0" w:qFormat="1"/>
-    <w:lsdException w:name="Intense Reference" w:semiHidden="0" w:uiPriority="32" w:unhideWhenUsed="0" w:qFormat="1"/>
-    <w:lsdException w:name="Book Title" w:semiHidden="0" w:uiPriority="33" w:unhideWhenUsed="0" w:qFormat="1"/>
-    <w:lsdException w:name="Bibliography" w:uiPriority="37"/>
-    <w:lsdException w:name="TOC Heading" w:uiPriority="39" w:qFormat="1"/>
-  </w:latentStyles>
-  <w:style w:type="paragraph" w:default="1" w:styleId="Normalny">
-    <w:name w:val="Normal"/>
-    <w:qFormat/>
-  </w:style>
-  <w:style w:type="character" w:default="1" w:styleId="Domylnaczcionkaakapitu">
-    <w:name w:val="Default Paragraph Font"/>
-    <w:uiPriority w:val="1"/>
-    <w:semiHidden/>
-    <w:unhideWhenUsed/>
-  </w:style>
-  <w:style w:type="table" w:default="1" w:styleId="Standardowy">
-    <w:name w:val="Normal Table"/>
-    <w:uiPriority w:val="99"/>
-    <w:semiHidden/>
-    <w:unhideWhenUsed/>
-    <w:qFormat/>
-    <w:tblPr>
-      <w:tblInd w:w="0" w:type="dxa"/>
-      <w:tblCellMar>
-        <w:top w:w="0" w:type="dxa"/>
-        <w:left w:w="108" w:type="dxa"/>
-        <w:bottom w:w="0" w:type="dxa"/>
-        <w:right w:w="108" w:type="dxa"/>
-      </w:tblCellMar>
-    </w:tblPr>
-  </w:style>
-  <w:style w:type="numbering" w:default="1" w:styleId="Bezlisty">
-    <w:name w:val="No List"/>
-    <w:uiPriority w:val="99"/>
-    <w:semiHidden/>
-    <w:unhideWhenUsed/>
-  </w:style>
-  <w:style w:type="character" w:styleId="Tekstzastpczy">
-    <w:name w:val="Placeholder Text"/>
-    <w:basedOn w:val="Domylnaczcionkaakapitu"/>
-    <w:uiPriority w:val="99"/>
-    <w:semiHidden/>
-    <w:rsid w:val="00F5730A"/>
-    <w:rPr>
-      <w:color w:val="808080"/>
-    </w:rPr>
-  </w:style>
-</w:styles>
-</file>
-
-<file path=word/glossary/webSettings.xml><?xml version="1.0" encoding="utf-8"?>
-<w:webSettings xmlns:r="http://schemas.openxmlformats.org/officeDocument/2006/relationships" xmlns:w="http://schemas.openxmlformats.org/wordprocessingml/2006/main">
-  <w:optimizeForBrowser/>
-</w:webSettings>
-</file>
-
 <file path=word/theme/theme1.xml><?xml version="1.0" encoding="utf-8"?>
 <a:theme xmlns:a="http://schemas.openxmlformats.org/drawingml/2006/main" name="Motyw pakietu Office">
   <a:themeElements>
@@ -13593,7 +13319,7 @@
 </file>
 
 <file path=customXml/itemProps1.xml><?xml version="1.0" encoding="utf-8"?>
-<ds:datastoreItem xmlns:ds="http://schemas.openxmlformats.org/officeDocument/2006/customXml" ds:itemID="{8A53A239-12C1-4C36-809F-2CF81777155E}">
+<ds:datastoreItem xmlns:ds="http://schemas.openxmlformats.org/officeDocument/2006/customXml" ds:itemID="{E9E77564-6598-4903-B5FF-F2AA2E7F1361}">
   <ds:schemaRefs>
     <ds:schemaRef ds:uri="http://schemas.openxmlformats.org/officeDocument/2006/bibliography"/>
   </ds:schemaRefs>

</xml_diff>